<commit_message>
Maj cahier de conception + UML + MsProject
</commit_message>
<xml_diff>
--- a/Doc/cahier_conception.docx
+++ b/Doc/cahier_conception.docx
@@ -1403,14 +1403,27 @@
                             <w:r>
                               <w:t xml:space="preserve">Figure </w:t>
                             </w:r>
-                            <w:fldSimple w:instr=" SEQ Figure \* ARABIC ">
-                              <w:r>
-                                <w:rPr>
-                                  <w:noProof/>
-                                </w:rPr>
-                                <w:t>1</w:t>
-                              </w:r>
-                            </w:fldSimple>
+                            <w:r>
+                              <w:fldChar w:fldCharType="begin"/>
+                            </w:r>
+                            <w:r>
+                              <w:instrText xml:space="preserve"> SEQ Figure \* ARABIC </w:instrText>
+                            </w:r>
+                            <w:r>
+                              <w:fldChar w:fldCharType="separate"/>
+                            </w:r>
+                            <w:r>
+                              <w:rPr>
+                                <w:noProof/>
+                              </w:rPr>
+                              <w:t>1</w:t>
+                            </w:r>
+                            <w:r>
+                              <w:rPr>
+                                <w:noProof/>
+                              </w:rPr>
+                              <w:fldChar w:fldCharType="end"/>
+                            </w:r>
                             <w:r>
                               <w:t xml:space="preserve"> : Architecture des fichiers</w:t>
                             </w:r>
@@ -1431,11 +1444,7 @@
           </mc:Choice>
           <mc:Fallback>
             <w:pict>
-              <v:shapetype w14:anchorId="6B5F34BA" id="_x0000_t202" coordsize="21600,21600" o:spt="202" path="m,l,21600r21600,l21600,xe">
-                <v:stroke joinstyle="miter"/>
-                <v:path gradientshapeok="t" o:connecttype="rect"/>
-              </v:shapetype>
-              <v:shape id="Zone de texte 12" o:spid="_x0000_s1027" type="#_x0000_t202" style="position:absolute;margin-left:-17.9pt;margin-top:328.2pt;width:489.35pt;height:.05pt;z-index:251662336;visibility:visible;mso-wrap-style:square;mso-wrap-distance-left:9pt;mso-wrap-distance-top:0;mso-wrap-distance-right:9pt;mso-wrap-distance-bottom:0;mso-position-horizontal:absolute;mso-position-horizontal-relative:text;mso-position-vertical:absolute;mso-position-vertical-relative:text;v-text-anchor:top" o:gfxdata="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" stroked="f">
+              <v:shape w14:anchorId="6B5F34BA" id="Zone de texte 12" o:spid="_x0000_s1027" type="#_x0000_t202" style="position:absolute;margin-left:-17.9pt;margin-top:328.2pt;width:489.35pt;height:.05pt;z-index:251662336;visibility:visible;mso-wrap-style:square;mso-wrap-distance-left:9pt;mso-wrap-distance-top:0;mso-wrap-distance-right:9pt;mso-wrap-distance-bottom:0;mso-position-horizontal:absolute;mso-position-horizontal-relative:text;mso-position-vertical:absolute;mso-position-vertical-relative:text;v-text-anchor:top" o:gfxdata="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" stroked="f">
                 <v:textbox style="mso-fit-shape-to-text:t" inset="0,0,0,0">
                   <w:txbxContent>
                     <w:p>
@@ -1446,14 +1455,27 @@
                       <w:r>
                         <w:t xml:space="preserve">Figure </w:t>
                       </w:r>
-                      <w:fldSimple w:instr=" SEQ Figure \* ARABIC ">
-                        <w:r>
-                          <w:rPr>
-                            <w:noProof/>
-                          </w:rPr>
-                          <w:t>1</w:t>
-                        </w:r>
-                      </w:fldSimple>
+                      <w:r>
+                        <w:fldChar w:fldCharType="begin"/>
+                      </w:r>
+                      <w:r>
+                        <w:instrText xml:space="preserve"> SEQ Figure \* ARABIC </w:instrText>
+                      </w:r>
+                      <w:r>
+                        <w:fldChar w:fldCharType="separate"/>
+                      </w:r>
+                      <w:r>
+                        <w:rPr>
+                          <w:noProof/>
+                        </w:rPr>
+                        <w:t>1</w:t>
+                      </w:r>
+                      <w:r>
+                        <w:rPr>
+                          <w:noProof/>
+                        </w:rPr>
+                        <w:fldChar w:fldCharType="end"/>
+                      </w:r>
                       <w:r>
                         <w:t xml:space="preserve"> : Architecture des fichiers</w:t>
                       </w:r>
@@ -1467,6 +1489,9 @@
         </mc:AlternateContent>
       </w:r>
       <w:r>
+        <w:rPr>
+          <w:noProof/>
+        </w:rPr>
         <w:drawing>
           <wp:anchor distT="0" distB="0" distL="114300" distR="114300" simplePos="0" relativeHeight="251660288" behindDoc="0" locked="0" layoutInCell="1" allowOverlap="1" wp14:anchorId="66D86D45" wp14:editId="335C8D47">
             <wp:simplePos x="0" y="0"/>
@@ -1525,8 +1550,6 @@
       <w:r>
         <w:t>La figure suivante schématise l’architecture des fichiers :</w:t>
       </w:r>
-      <w:bookmarkStart w:id="3" w:name="_GoBack"/>
-      <w:bookmarkEnd w:id="3"/>
     </w:p>
     <w:p>
       <w:pPr>
@@ -1630,32 +1653,33 @@
       <w:pPr>
         <w:pStyle w:val="Titre2"/>
       </w:pPr>
-      <w:bookmarkStart w:id="4" w:name="_Toc3464997"/>
-      <w:r>
+      <w:bookmarkStart w:id="3" w:name="_Toc3464997"/>
+      <w:r>
+        <w:lastRenderedPageBreak/>
         <w:t>Architecture HTML (gabarits)</w:t>
       </w:r>
-      <w:bookmarkEnd w:id="4"/>
+      <w:bookmarkEnd w:id="3"/>
     </w:p>
     <w:p>
       <w:pPr>
         <w:pStyle w:val="Titre2"/>
       </w:pPr>
-      <w:bookmarkStart w:id="5" w:name="_Toc3464998"/>
+      <w:bookmarkStart w:id="4" w:name="_Toc3464998"/>
       <w:r>
         <w:t>Contraintes</w:t>
       </w:r>
-      <w:bookmarkEnd w:id="5"/>
+      <w:bookmarkEnd w:id="4"/>
     </w:p>
     <w:p/>
     <w:p>
       <w:pPr>
         <w:pStyle w:val="Titre1"/>
       </w:pPr>
-      <w:bookmarkStart w:id="6" w:name="_Toc3464999"/>
+      <w:bookmarkStart w:id="5" w:name="_Toc3464999"/>
       <w:r>
         <w:t>MAQUETTE</w:t>
       </w:r>
-      <w:bookmarkEnd w:id="6"/>
+      <w:bookmarkEnd w:id="5"/>
     </w:p>
     <w:p/>
     <w:p>
@@ -1666,34 +1690,313 @@
           <w:numId w:val="4"/>
         </w:numPr>
       </w:pPr>
-      <w:bookmarkStart w:id="7" w:name="_Toc3465000"/>
+      <w:bookmarkStart w:id="6" w:name="_Toc3465000"/>
       <w:r>
         <w:t>Pages</w:t>
+      </w:r>
+      <w:bookmarkEnd w:id="6"/>
+    </w:p>
+    <w:p>
+      <w:pPr>
+        <w:pStyle w:val="Titre2"/>
+      </w:pPr>
+      <w:bookmarkStart w:id="7" w:name="_Toc3465001"/>
+      <w:r>
+        <w:t>Charte graphique</w:t>
       </w:r>
       <w:bookmarkEnd w:id="7"/>
     </w:p>
+    <w:p/>
     <w:p>
       <w:pPr>
-        <w:pStyle w:val="Titre2"/>
-      </w:pPr>
-      <w:bookmarkStart w:id="8" w:name="_Toc3465001"/>
-      <w:r>
-        <w:t>Charte graphique</w:t>
+        <w:pStyle w:val="Titre1"/>
+      </w:pPr>
+      <w:bookmarkStart w:id="8" w:name="_Toc3465002"/>
+      <w:r>
+        <w:t>UML</w:t>
       </w:r>
       <w:bookmarkEnd w:id="8"/>
     </w:p>
     <w:p/>
     <w:p>
       <w:pPr>
-        <w:pStyle w:val="Titre1"/>
-      </w:pPr>
-      <w:bookmarkStart w:id="9" w:name="_Toc3465002"/>
+        <w:pStyle w:val="Titre2"/>
+        <w:numPr>
+          <w:ilvl w:val="0"/>
+          <w:numId w:val="6"/>
+        </w:numPr>
+      </w:pPr>
+      <w:r>
+        <w:t>Diagramme de cas d’utilisation</w:t>
+      </w:r>
+    </w:p>
+    <w:p/>
+    <w:p>
+      <w:r>
+        <w:t>La figure suivante représente le diagramme de cas d’utilisation, les cas d’utilisation seront précisés par la suite.</w:t>
+      </w:r>
+    </w:p>
+    <w:p>
+      <w:pPr>
+        <w:keepNext/>
+        <w:jc w:val="center"/>
+      </w:pPr>
+      <w:r>
+        <w:rPr>
+          <w:noProof/>
+        </w:rPr>
+        <w:drawing>
+          <wp:inline distT="0" distB="0" distL="0" distR="0" wp14:anchorId="763288A6" wp14:editId="79D527C9">
+            <wp:extent cx="5760720" cy="3009900"/>
+            <wp:effectExtent l="19050" t="19050" r="11430" b="19050"/>
+            <wp:docPr id="4" name="Image 4"/>
+            <wp:cNvGraphicFramePr>
+              <a:graphicFrameLocks xmlns:a="http://schemas.openxmlformats.org/drawingml/2006/main" noChangeAspect="1"/>
+            </wp:cNvGraphicFramePr>
+            <a:graphic xmlns:a="http://schemas.openxmlformats.org/drawingml/2006/main">
+              <a:graphicData uri="http://schemas.openxmlformats.org/drawingml/2006/picture">
+                <pic:pic xmlns:pic="http://schemas.openxmlformats.org/drawingml/2006/picture">
+                  <pic:nvPicPr>
+                    <pic:cNvPr id="0" name="Picture 1"/>
+                    <pic:cNvPicPr>
+                      <a:picLocks noChangeAspect="1" noChangeArrowheads="1"/>
+                    </pic:cNvPicPr>
+                  </pic:nvPicPr>
+                  <pic:blipFill>
+                    <a:blip r:embed="rId10">
+                      <a:extLst>
+                        <a:ext uri="{28A0092B-C50C-407E-A947-70E740481C1C}">
+                          <a14:useLocalDpi xmlns:a14="http://schemas.microsoft.com/office/drawing/2010/main" val="0"/>
+                        </a:ext>
+                      </a:extLst>
+                    </a:blip>
+                    <a:srcRect/>
+                    <a:stretch>
+                      <a:fillRect/>
+                    </a:stretch>
+                  </pic:blipFill>
+                  <pic:spPr bwMode="auto">
+                    <a:xfrm>
+                      <a:off x="0" y="0"/>
+                      <a:ext cx="5760720" cy="3009900"/>
+                    </a:xfrm>
+                    <a:prstGeom prst="rect">
+                      <a:avLst/>
+                    </a:prstGeom>
+                    <a:noFill/>
+                    <a:ln>
+                      <a:solidFill>
+                        <a:schemeClr val="tx1"/>
+                      </a:solidFill>
+                    </a:ln>
+                  </pic:spPr>
+                </pic:pic>
+              </a:graphicData>
+            </a:graphic>
+          </wp:inline>
+        </w:drawing>
+      </w:r>
+    </w:p>
+    <w:p>
+      <w:pPr>
+        <w:pStyle w:val="Lgende"/>
+        <w:jc w:val="center"/>
+      </w:pPr>
+      <w:r>
+        <w:t xml:space="preserve">Figure </w:t>
+      </w:r>
+      <w:r>
+        <w:fldChar w:fldCharType="begin"/>
+      </w:r>
+      <w:r>
+        <w:instrText xml:space="preserve"> SEQ Figure \* ARABIC </w:instrText>
+      </w:r>
+      <w:r>
+        <w:fldChar w:fldCharType="separate"/>
+      </w:r>
+      <w:r>
+        <w:rPr>
+          <w:noProof/>
+        </w:rPr>
+        <w:t>2</w:t>
+      </w:r>
+      <w:r>
+        <w:fldChar w:fldCharType="end"/>
+      </w:r>
+      <w:r>
+        <w:t xml:space="preserve"> : Diagramme de cas d'utilisation</w:t>
+      </w:r>
+    </w:p>
+    <w:p/>
+    <w:p>
+      <w:pPr>
+        <w:pStyle w:val="Titre3"/>
+      </w:pPr>
+      <w:r>
+        <w:t>Inscription</w:t>
+      </w:r>
+    </w:p>
+    <w:p/>
+    <w:p>
+      <w:pPr>
+        <w:pStyle w:val="Paragraphedeliste"/>
+        <w:numPr>
+          <w:ilvl w:val="0"/>
+          <w:numId w:val="8"/>
+        </w:numPr>
+      </w:pPr>
+      <w:r>
+        <w:t xml:space="preserve">Acteur </w:t>
+      </w:r>
+      <w:r>
+        <w:t>principal</w:t>
+      </w:r>
+      <w:r>
+        <w:t> : Utilisateur</w:t>
+      </w:r>
+    </w:p>
+    <w:p>
+      <w:pPr>
+        <w:pStyle w:val="Paragraphedeliste"/>
+        <w:numPr>
+          <w:ilvl w:val="0"/>
+          <w:numId w:val="8"/>
+        </w:numPr>
+      </w:pPr>
+      <w:r>
+        <w:t>Acteur secondaire : aucun</w:t>
+      </w:r>
+    </w:p>
+    <w:p>
+      <w:pPr>
+        <w:pStyle w:val="Paragraphedeliste"/>
+        <w:numPr>
+          <w:ilvl w:val="0"/>
+          <w:numId w:val="8"/>
+        </w:numPr>
+      </w:pPr>
+      <w:r>
+        <w:t>Objectif : Permettre à un utilisateur de s’inscrire sur le site afin qu’il puisse</w:t>
+      </w:r>
+      <w:r>
+        <w:t xml:space="preserve"> accéder </w:t>
+      </w:r>
+      <w:proofErr w:type="gramStart"/>
+      <w:r>
+        <w:t>aux fonctionnalités réservés</w:t>
+      </w:r>
+      <w:proofErr w:type="gramEnd"/>
+      <w:r>
+        <w:t xml:space="preserve"> aux inscrits (proposer et réserver</w:t>
+      </w:r>
+      <w:r>
+        <w:t xml:space="preserve"> des covoiturages</w:t>
+      </w:r>
+      <w:r>
+        <w:t>)</w:t>
+      </w:r>
+      <w:r>
+        <w:t>.</w:t>
+      </w:r>
+    </w:p>
+    <w:p>
+      <w:pPr>
+        <w:pStyle w:val="Paragraphedeliste"/>
+        <w:numPr>
+          <w:ilvl w:val="0"/>
+          <w:numId w:val="8"/>
+        </w:numPr>
+      </w:pPr>
       <w:r>
         <w:lastRenderedPageBreak/>
-        <w:t>UML</w:t>
-      </w:r>
+        <w:t xml:space="preserve">Préconditions : l’utilisateur n’est pas authentifié et n’existe pas déjà dans la base de données. </w:t>
+      </w:r>
+    </w:p>
+    <w:p>
+      <w:pPr>
+        <w:pStyle w:val="Paragraphedeliste"/>
+        <w:numPr>
+          <w:ilvl w:val="0"/>
+          <w:numId w:val="8"/>
+        </w:numPr>
+      </w:pPr>
+      <w:r>
+        <w:t>Postconditions : Il est possible de s’authentifier avec l’utilisateur créer</w:t>
+      </w:r>
+      <w:r>
+        <w:t xml:space="preserve"> ; la base de données </w:t>
+      </w:r>
+      <w:proofErr w:type="spellStart"/>
+      <w:r>
+        <w:t>à</w:t>
+      </w:r>
+      <w:proofErr w:type="spellEnd"/>
+      <w:r>
+        <w:t xml:space="preserve"> été mise à jour.</w:t>
+      </w:r>
+    </w:p>
+    <w:p>
+      <w:pPr>
+        <w:pStyle w:val="Paragraphedeliste"/>
+        <w:numPr>
+          <w:ilvl w:val="0"/>
+          <w:numId w:val="8"/>
+        </w:numPr>
+      </w:pPr>
+      <w:r>
+        <w:t>Scénario nominal :</w:t>
+      </w:r>
+    </w:p>
+    <w:p>
+      <w:pPr>
+        <w:pStyle w:val="Paragraphedeliste"/>
+        <w:numPr>
+          <w:ilvl w:val="1"/>
+          <w:numId w:val="8"/>
+        </w:numPr>
+      </w:pPr>
+      <w:r>
+        <w:t>L’utilisateur souhaite s’inscrire afin de profiter de réserver un covoiturage.</w:t>
+      </w:r>
+    </w:p>
+    <w:p>
+      <w:pPr>
+        <w:pStyle w:val="Paragraphedeliste"/>
+        <w:numPr>
+          <w:ilvl w:val="1"/>
+          <w:numId w:val="8"/>
+        </w:numPr>
+      </w:pPr>
+      <w:r>
+        <w:t>L’utilisateur vas sur le page d’inscription et remplie le formulaire.</w:t>
+      </w:r>
+    </w:p>
+    <w:p>
+      <w:pPr>
+        <w:pStyle w:val="Paragraphedeliste"/>
+        <w:numPr>
+          <w:ilvl w:val="1"/>
+          <w:numId w:val="8"/>
+        </w:numPr>
+      </w:pPr>
+      <w:r>
+        <w:t xml:space="preserve">Si le formulaire est correct </w:t>
+      </w:r>
+      <w:bookmarkStart w:id="9" w:name="_GoBack"/>
       <w:bookmarkEnd w:id="9"/>
+      <w:r>
+        <w:t>alors l’utilisateur peut finaliser l’inscription, la base de donnée est mise à jour.</w:t>
+      </w:r>
     </w:p>
+    <w:p/>
+    <w:p>
+      <w:pPr>
+        <w:pStyle w:val="Titre3"/>
+      </w:pPr>
+    </w:p>
+    <w:p/>
+    <w:p/>
+    <w:p/>
     <w:p>
       <w:pPr>
         <w:pStyle w:val="Titre2"/>
@@ -1714,10 +2017,10 @@
       <w:bookmarkEnd w:id="10"/>
     </w:p>
     <w:sectPr>
-      <w:headerReference w:type="default" r:id="rId10"/>
-      <w:footerReference w:type="default" r:id="rId11"/>
-      <w:headerReference w:type="first" r:id="rId12"/>
-      <w:footerReference w:type="first" r:id="rId13"/>
+      <w:headerReference w:type="default" r:id="rId11"/>
+      <w:footerReference w:type="default" r:id="rId12"/>
+      <w:headerReference w:type="first" r:id="rId13"/>
+      <w:footerReference w:type="first" r:id="rId14"/>
       <w:pgSz w:w="11906" w:h="16838"/>
       <w:pgMar w:top="1417" w:right="1417" w:bottom="1417" w:left="1417" w:header="708" w:footer="708" w:gutter="0"/>
       <w:pgNumType w:start="1"/>
@@ -2283,6 +2586,119 @@
 <file path=word/numbering.xml><?xml version="1.0" encoding="utf-8"?>
 <w:numbering xmlns:wpc="http://schemas.microsoft.com/office/word/2010/wordprocessingCanvas" xmlns:cx="http://schemas.microsoft.com/office/drawing/2014/chartex" xmlns:cx1="http://schemas.microsoft.com/office/drawing/2015/9/8/chartex" xmlns:cx2="http://schemas.microsoft.com/office/drawing/2015/10/21/chartex" xmlns:cx3="http://schemas.microsoft.com/office/drawing/2016/5/9/chartex" xmlns:cx4="http://schemas.microsoft.com/office/drawing/2016/5/10/chartex" xmlns:cx5="http://schemas.microsoft.com/office/drawing/2016/5/11/chartex" xmlns:cx6="http://schemas.microsoft.com/office/drawing/2016/5/12/chartex" xmlns:cx7="http://schemas.microsoft.com/office/drawing/2016/5/13/chartex" xmlns:cx8="http://schemas.microsoft.com/office/drawing/2016/5/14/chartex" xmlns:mc="http://schemas.openxmlformats.org/markup-compatibility/2006" xmlns:aink="http://schemas.microsoft.com/office/drawing/2016/ink" xmlns:am3d="http://schemas.microsoft.com/office/drawing/2017/model3d" xmlns:o="urn:schemas-microsoft-com:office:office" xmlns:r="http://schemas.openxmlformats.org/officeDocument/2006/relationships" xmlns:m="http://schemas.openxmlformats.org/officeDocument/2006/math" xmlns:v="urn:schemas-microsoft-com:vml" xmlns:wp14="http://schemas.microsoft.com/office/word/2010/wordprocessingDrawing" xmlns:wp="http://schemas.openxmlformats.org/drawingml/2006/wordprocessingDrawing" xmlns:w10="urn:schemas-microsoft-com:office:word" xmlns:w="http://schemas.openxmlformats.org/wordprocessingml/2006/main" xmlns:w14="http://schemas.microsoft.com/office/word/2010/wordml" xmlns:w15="http://schemas.microsoft.com/office/word/2012/wordml" xmlns:w16cid="http://schemas.microsoft.com/office/word/2016/wordml/cid" xmlns:w16se="http://schemas.microsoft.com/office/word/2015/wordml/symex" xmlns:wpg="http://schemas.microsoft.com/office/word/2010/wordprocessingGroup" xmlns:wpi="http://schemas.microsoft.com/office/word/2010/wordprocessingInk" xmlns:wne="http://schemas.microsoft.com/office/word/2006/wordml" xmlns:wps="http://schemas.microsoft.com/office/word/2010/wordprocessingShape" mc:Ignorable="w14 w15 w16se w16cid wp14">
   <w:abstractNum w:abstractNumId="0" w15:restartNumberingAfterBreak="0">
+    <w:nsid w:val="17833F92"/>
+    <w:multiLevelType w:val="hybridMultilevel"/>
+    <w:tmpl w:val="125C9976"/>
+    <w:lvl w:ilvl="0" w:tplc="CDDC0468">
+      <w:start w:val="1"/>
+      <w:numFmt w:val="bullet"/>
+      <w:lvlText w:val="-"/>
+      <w:lvlJc w:val="left"/>
+      <w:pPr>
+        <w:ind w:left="720" w:hanging="360"/>
+      </w:pPr>
+      <w:rPr>
+        <w:rFonts w:ascii="Calibri" w:eastAsiaTheme="minorHAnsi" w:hAnsi="Calibri" w:cs="Calibri" w:hint="default"/>
+      </w:rPr>
+    </w:lvl>
+    <w:lvl w:ilvl="1" w:tplc="040C000F">
+      <w:start w:val="1"/>
+      <w:numFmt w:val="decimal"/>
+      <w:lvlText w:val="%2."/>
+      <w:lvlJc w:val="left"/>
+      <w:pPr>
+        <w:ind w:left="1440" w:hanging="360"/>
+      </w:pPr>
+      <w:rPr>
+        <w:rFonts w:hint="default"/>
+      </w:rPr>
+    </w:lvl>
+    <w:lvl w:ilvl="2" w:tplc="040C0005" w:tentative="1">
+      <w:start w:val="1"/>
+      <w:numFmt w:val="bullet"/>
+      <w:lvlText w:val=""/>
+      <w:lvlJc w:val="left"/>
+      <w:pPr>
+        <w:ind w:left="2160" w:hanging="360"/>
+      </w:pPr>
+      <w:rPr>
+        <w:rFonts w:ascii="Wingdings" w:hAnsi="Wingdings" w:hint="default"/>
+      </w:rPr>
+    </w:lvl>
+    <w:lvl w:ilvl="3" w:tplc="040C0001" w:tentative="1">
+      <w:start w:val="1"/>
+      <w:numFmt w:val="bullet"/>
+      <w:lvlText w:val=""/>
+      <w:lvlJc w:val="left"/>
+      <w:pPr>
+        <w:ind w:left="2880" w:hanging="360"/>
+      </w:pPr>
+      <w:rPr>
+        <w:rFonts w:ascii="Symbol" w:hAnsi="Symbol" w:hint="default"/>
+      </w:rPr>
+    </w:lvl>
+    <w:lvl w:ilvl="4" w:tplc="040C0003" w:tentative="1">
+      <w:start w:val="1"/>
+      <w:numFmt w:val="bullet"/>
+      <w:lvlText w:val="o"/>
+      <w:lvlJc w:val="left"/>
+      <w:pPr>
+        <w:ind w:left="3600" w:hanging="360"/>
+      </w:pPr>
+      <w:rPr>
+        <w:rFonts w:ascii="Courier New" w:hAnsi="Courier New" w:cs="Courier New" w:hint="default"/>
+      </w:rPr>
+    </w:lvl>
+    <w:lvl w:ilvl="5" w:tplc="040C0005" w:tentative="1">
+      <w:start w:val="1"/>
+      <w:numFmt w:val="bullet"/>
+      <w:lvlText w:val=""/>
+      <w:lvlJc w:val="left"/>
+      <w:pPr>
+        <w:ind w:left="4320" w:hanging="360"/>
+      </w:pPr>
+      <w:rPr>
+        <w:rFonts w:ascii="Wingdings" w:hAnsi="Wingdings" w:hint="default"/>
+      </w:rPr>
+    </w:lvl>
+    <w:lvl w:ilvl="6" w:tplc="040C0001" w:tentative="1">
+      <w:start w:val="1"/>
+      <w:numFmt w:val="bullet"/>
+      <w:lvlText w:val=""/>
+      <w:lvlJc w:val="left"/>
+      <w:pPr>
+        <w:ind w:left="5040" w:hanging="360"/>
+      </w:pPr>
+      <w:rPr>
+        <w:rFonts w:ascii="Symbol" w:hAnsi="Symbol" w:hint="default"/>
+      </w:rPr>
+    </w:lvl>
+    <w:lvl w:ilvl="7" w:tplc="040C0003" w:tentative="1">
+      <w:start w:val="1"/>
+      <w:numFmt w:val="bullet"/>
+      <w:lvlText w:val="o"/>
+      <w:lvlJc w:val="left"/>
+      <w:pPr>
+        <w:ind w:left="5760" w:hanging="360"/>
+      </w:pPr>
+      <w:rPr>
+        <w:rFonts w:ascii="Courier New" w:hAnsi="Courier New" w:cs="Courier New" w:hint="default"/>
+      </w:rPr>
+    </w:lvl>
+    <w:lvl w:ilvl="8" w:tplc="040C0005" w:tentative="1">
+      <w:start w:val="1"/>
+      <w:numFmt w:val="bullet"/>
+      <w:lvlText w:val=""/>
+      <w:lvlJc w:val="left"/>
+      <w:pPr>
+        <w:ind w:left="6480" w:hanging="360"/>
+      </w:pPr>
+      <w:rPr>
+        <w:rFonts w:ascii="Wingdings" w:hAnsi="Wingdings" w:hint="default"/>
+      </w:rPr>
+    </w:lvl>
+  </w:abstractNum>
+  <w:abstractNum w:abstractNumId="1" w15:restartNumberingAfterBreak="0">
     <w:nsid w:val="241918ED"/>
     <w:multiLevelType w:val="hybridMultilevel"/>
     <w:tmpl w:val="8D706B46"/>
@@ -2395,18 +2811,131 @@
       </w:rPr>
     </w:lvl>
   </w:abstractNum>
-  <w:abstractNum w:abstractNumId="1" w15:restartNumberingAfterBreak="0">
+  <w:abstractNum w:abstractNumId="2" w15:restartNumberingAfterBreak="0">
+    <w:nsid w:val="36516D47"/>
+    <w:multiLevelType w:val="hybridMultilevel"/>
+    <w:tmpl w:val="19564004"/>
+    <w:lvl w:ilvl="0" w:tplc="040C0001">
+      <w:start w:val="1"/>
+      <w:numFmt w:val="bullet"/>
+      <w:lvlText w:val=""/>
+      <w:lvlJc w:val="left"/>
+      <w:pPr>
+        <w:ind w:left="720" w:hanging="360"/>
+      </w:pPr>
+      <w:rPr>
+        <w:rFonts w:ascii="Symbol" w:hAnsi="Symbol" w:hint="default"/>
+      </w:rPr>
+    </w:lvl>
+    <w:lvl w:ilvl="1" w:tplc="040C0003" w:tentative="1">
+      <w:start w:val="1"/>
+      <w:numFmt w:val="bullet"/>
+      <w:lvlText w:val="o"/>
+      <w:lvlJc w:val="left"/>
+      <w:pPr>
+        <w:ind w:left="1440" w:hanging="360"/>
+      </w:pPr>
+      <w:rPr>
+        <w:rFonts w:ascii="Courier New" w:hAnsi="Courier New" w:cs="Courier New" w:hint="default"/>
+      </w:rPr>
+    </w:lvl>
+    <w:lvl w:ilvl="2" w:tplc="040C0005" w:tentative="1">
+      <w:start w:val="1"/>
+      <w:numFmt w:val="bullet"/>
+      <w:lvlText w:val=""/>
+      <w:lvlJc w:val="left"/>
+      <w:pPr>
+        <w:ind w:left="2160" w:hanging="360"/>
+      </w:pPr>
+      <w:rPr>
+        <w:rFonts w:ascii="Wingdings" w:hAnsi="Wingdings" w:hint="default"/>
+      </w:rPr>
+    </w:lvl>
+    <w:lvl w:ilvl="3" w:tplc="040C0001" w:tentative="1">
+      <w:start w:val="1"/>
+      <w:numFmt w:val="bullet"/>
+      <w:lvlText w:val=""/>
+      <w:lvlJc w:val="left"/>
+      <w:pPr>
+        <w:ind w:left="2880" w:hanging="360"/>
+      </w:pPr>
+      <w:rPr>
+        <w:rFonts w:ascii="Symbol" w:hAnsi="Symbol" w:hint="default"/>
+      </w:rPr>
+    </w:lvl>
+    <w:lvl w:ilvl="4" w:tplc="040C0003" w:tentative="1">
+      <w:start w:val="1"/>
+      <w:numFmt w:val="bullet"/>
+      <w:lvlText w:val="o"/>
+      <w:lvlJc w:val="left"/>
+      <w:pPr>
+        <w:ind w:left="3600" w:hanging="360"/>
+      </w:pPr>
+      <w:rPr>
+        <w:rFonts w:ascii="Courier New" w:hAnsi="Courier New" w:cs="Courier New" w:hint="default"/>
+      </w:rPr>
+    </w:lvl>
+    <w:lvl w:ilvl="5" w:tplc="040C0005" w:tentative="1">
+      <w:start w:val="1"/>
+      <w:numFmt w:val="bullet"/>
+      <w:lvlText w:val=""/>
+      <w:lvlJc w:val="left"/>
+      <w:pPr>
+        <w:ind w:left="4320" w:hanging="360"/>
+      </w:pPr>
+      <w:rPr>
+        <w:rFonts w:ascii="Wingdings" w:hAnsi="Wingdings" w:hint="default"/>
+      </w:rPr>
+    </w:lvl>
+    <w:lvl w:ilvl="6" w:tplc="040C0001" w:tentative="1">
+      <w:start w:val="1"/>
+      <w:numFmt w:val="bullet"/>
+      <w:lvlText w:val=""/>
+      <w:lvlJc w:val="left"/>
+      <w:pPr>
+        <w:ind w:left="5040" w:hanging="360"/>
+      </w:pPr>
+      <w:rPr>
+        <w:rFonts w:ascii="Symbol" w:hAnsi="Symbol" w:hint="default"/>
+      </w:rPr>
+    </w:lvl>
+    <w:lvl w:ilvl="7" w:tplc="040C0003" w:tentative="1">
+      <w:start w:val="1"/>
+      <w:numFmt w:val="bullet"/>
+      <w:lvlText w:val="o"/>
+      <w:lvlJc w:val="left"/>
+      <w:pPr>
+        <w:ind w:left="5760" w:hanging="360"/>
+      </w:pPr>
+      <w:rPr>
+        <w:rFonts w:ascii="Courier New" w:hAnsi="Courier New" w:cs="Courier New" w:hint="default"/>
+      </w:rPr>
+    </w:lvl>
+    <w:lvl w:ilvl="8" w:tplc="040C0005" w:tentative="1">
+      <w:start w:val="1"/>
+      <w:numFmt w:val="bullet"/>
+      <w:lvlText w:val=""/>
+      <w:lvlJc w:val="left"/>
+      <w:pPr>
+        <w:ind w:left="6480" w:hanging="360"/>
+      </w:pPr>
+      <w:rPr>
+        <w:rFonts w:ascii="Wingdings" w:hAnsi="Wingdings" w:hint="default"/>
+      </w:rPr>
+    </w:lvl>
+  </w:abstractNum>
+  <w:abstractNum w:abstractNumId="3" w15:restartNumberingAfterBreak="0">
     <w:nsid w:val="5371622F"/>
     <w:multiLevelType w:val="hybridMultilevel"/>
-    <w:tmpl w:val="C5EEDE0C"/>
-    <w:lvl w:ilvl="0" w:tplc="9EBC3FEC">
-      <w:start w:val="1"/>
-      <w:numFmt w:val="lowerRoman"/>
+    <w:tmpl w:val="1946DF92"/>
+    <w:lvl w:ilvl="0" w:tplc="89CE2C68">
+      <w:start w:val="1"/>
+      <w:numFmt w:val="lowerLetter"/>
       <w:pStyle w:val="Titre3"/>
       <w:lvlText w:val="%1."/>
-      <w:lvlJc w:val="right"/>
-      <w:pPr>
-        <w:ind w:left="720" w:hanging="360"/>
+      <w:lvlJc w:val="left"/>
+      <w:pPr>
+        <w:ind w:left="1776" w:hanging="360"/>
       </w:pPr>
     </w:lvl>
     <w:lvl w:ilvl="1" w:tplc="040C0019" w:tentative="1">
@@ -2482,7 +3011,7 @@
       </w:pPr>
     </w:lvl>
   </w:abstractNum>
-  <w:abstractNum w:abstractNumId="2" w15:restartNumberingAfterBreak="0">
+  <w:abstractNum w:abstractNumId="4" w15:restartNumberingAfterBreak="0">
     <w:nsid w:val="662C7902"/>
     <w:multiLevelType w:val="hybridMultilevel"/>
     <w:tmpl w:val="1CBA6F50"/>
@@ -2569,7 +3098,7 @@
       </w:pPr>
     </w:lvl>
   </w:abstractNum>
-  <w:abstractNum w:abstractNumId="3" w15:restartNumberingAfterBreak="0">
+  <w:abstractNum w:abstractNumId="5" w15:restartNumberingAfterBreak="0">
     <w:nsid w:val="7CFA5726"/>
     <w:multiLevelType w:val="hybridMultilevel"/>
     <w:tmpl w:val="46B4B3EA"/>
@@ -2657,21 +3186,33 @@
     </w:lvl>
   </w:abstractNum>
   <w:num w:numId="1">
+    <w:abstractNumId w:val="5"/>
+  </w:num>
+  <w:num w:numId="2">
+    <w:abstractNumId w:val="4"/>
+  </w:num>
+  <w:num w:numId="3">
     <w:abstractNumId w:val="3"/>
   </w:num>
-  <w:num w:numId="2">
-    <w:abstractNumId w:val="2"/>
-  </w:num>
-  <w:num w:numId="3">
-    <w:abstractNumId w:val="1"/>
-  </w:num>
   <w:num w:numId="4">
-    <w:abstractNumId w:val="2"/>
+    <w:abstractNumId w:val="4"/>
     <w:lvlOverride w:ilvl="0">
       <w:startOverride w:val="1"/>
     </w:lvlOverride>
   </w:num>
   <w:num w:numId="5">
+    <w:abstractNumId w:val="1"/>
+  </w:num>
+  <w:num w:numId="6">
+    <w:abstractNumId w:val="4"/>
+    <w:lvlOverride w:ilvl="0">
+      <w:startOverride w:val="1"/>
+    </w:lvlOverride>
+  </w:num>
+  <w:num w:numId="7">
+    <w:abstractNumId w:val="2"/>
+  </w:num>
+  <w:num w:numId="8">
     <w:abstractNumId w:val="0"/>
   </w:num>
 </w:numbering>
@@ -3137,7 +3678,7 @@
     <w:uiPriority w:val="9"/>
     <w:unhideWhenUsed/>
     <w:qFormat/>
-    <w:rsid w:val="006E6846"/>
+    <w:rsid w:val="000832A0"/>
     <w:pPr>
       <w:keepNext/>
       <w:keepLines/>
@@ -3145,7 +3686,7 @@
         <w:numId w:val="3"/>
       </w:numPr>
       <w:spacing w:before="40" w:after="0"/>
-      <w:ind w:left="1776"/>
+      <w:ind w:left="1068"/>
       <w:outlineLvl w:val="2"/>
     </w:pPr>
     <w:rPr>
@@ -3299,7 +3840,7 @@
     <w:basedOn w:val="Policepardfaut"/>
     <w:link w:val="Titre3"/>
     <w:uiPriority w:val="9"/>
-    <w:rsid w:val="006E6846"/>
+    <w:rsid w:val="000832A0"/>
     <w:rPr>
       <w:rFonts w:asciiTheme="majorHAnsi" w:eastAsiaTheme="majorEastAsia" w:hAnsiTheme="majorHAnsi" w:cstheme="majorBidi"/>
       <w:color w:val="FF6600"/>
@@ -3757,7 +4298,7 @@
 </file>
 
 <file path=customXml/itemProps1.xml><?xml version="1.0" encoding="utf-8"?>
-<ds:datastoreItem xmlns:ds="http://schemas.openxmlformats.org/officeDocument/2006/customXml" ds:itemID="{8FB4A239-16E4-4BEC-968A-CAD08F270877}">
+<ds:datastoreItem xmlns:ds="http://schemas.openxmlformats.org/officeDocument/2006/customXml" ds:itemID="{DC9E6061-7CE7-443B-A148-7966FB24C006}">
   <ds:schemaRefs>
     <ds:schemaRef ds:uri="http://schemas.openxmlformats.org/officeDocument/2006/bibliography"/>
   </ds:schemaRefs>

</xml_diff>

<commit_message>
mise à jour du cahier de conception
fin de la charte grapique
</commit_message>
<xml_diff>
--- a/Doc/cahier_conception.docx
+++ b/Doc/cahier_conception.docx
@@ -8,7 +8,7 @@
           <w:docPartGallery w:val="Cover Pages"/>
           <w:docPartUnique w:val="true"/>
         </w:docPartObj>
-        <w:id w:val="1279988361"/>
+        <w:id w:val="650968225"/>
       </w:sdtPr>
       <w:sdtContent>
         <w:p>
@@ -120,7 +120,7 @@
                       <wp:posOffset>800100</wp:posOffset>
                     </wp:positionH>
                     <wp:positionV relativeFrom="margin">
-                      <wp:posOffset>8099425</wp:posOffset>
+                      <wp:posOffset>8100060</wp:posOffset>
                     </wp:positionV>
                     <wp:extent cx="5962650" cy="797560"/>
                     <wp:effectExtent l="0" t="0" r="0" b="2540"/>
@@ -227,7 +227,7 @@
               </mc:Choice>
               <mc:Fallback>
                 <w:pict>
-                  <v:rect id="shape_0" ID="Zone de texte 69" stroked="f" style="position:absolute;margin-left:63pt;margin-top:637.75pt;width:469.4pt;height:62.7pt;mso-position-horizontal-relative:page;mso-position-vertical-relative:margin" wp14:anchorId="51C68F46">
+                  <v:rect id="shape_0" ID="Zone de texte 69" stroked="f" style="position:absolute;margin-left:63pt;margin-top:637.8pt;width:469.4pt;height:62.7pt;mso-position-horizontal-relative:page;mso-position-vertical-relative:margin" wp14:anchorId="51C68F46">
                     <w10:wrap type="square"/>
                     <v:fill o:detectmouseclick="t" on="false"/>
                     <v:stroke color="#3465a4" weight="6480" joinstyle="round" endcap="flat"/>
@@ -305,7 +305,7 @@
           <w:docPartGallery w:val="Table of Contents"/>
           <w:docPartUnique w:val="true"/>
         </w:docPartObj>
-        <w:id w:val="701834274"/>
+        <w:id w:val="96430048"/>
       </w:sdtPr>
       <w:sdtContent>
         <w:p>
@@ -358,6 +358,7 @@
               <w:rPr>
                 <w:webHidden/>
                 <w:rStyle w:val="Sautdindex"/>
+                <w:vanish w:val="false"/>
               </w:rPr>
               <w:t>I.</w:t>
             </w:r>
@@ -426,6 +427,7 @@
               <w:rPr>
                 <w:webHidden/>
                 <w:rStyle w:val="Sautdindex"/>
+                <w:vanish w:val="false"/>
               </w:rPr>
               <w:t>II.</w:t>
             </w:r>
@@ -494,6 +496,7 @@
               <w:rPr>
                 <w:webHidden/>
                 <w:rStyle w:val="Sautdindex"/>
+                <w:vanish w:val="false"/>
               </w:rPr>
               <w:t>1.</w:t>
             </w:r>
@@ -562,6 +565,7 @@
               <w:rPr>
                 <w:webHidden/>
                 <w:rStyle w:val="Sautdindex"/>
+                <w:vanish w:val="false"/>
               </w:rPr>
               <w:t>2.</w:t>
             </w:r>
@@ -630,6 +634,7 @@
               <w:rPr>
                 <w:webHidden/>
                 <w:rStyle w:val="Sautdindex"/>
+                <w:vanish w:val="false"/>
               </w:rPr>
               <w:t>3.</w:t>
             </w:r>
@@ -698,6 +703,7 @@
               <w:rPr>
                 <w:webHidden/>
                 <w:rStyle w:val="Sautdindex"/>
+                <w:vanish w:val="false"/>
               </w:rPr>
               <w:t>III.</w:t>
             </w:r>
@@ -766,6 +772,7 @@
               <w:rPr>
                 <w:webHidden/>
                 <w:rStyle w:val="Sautdindex"/>
+                <w:vanish w:val="false"/>
               </w:rPr>
               <w:t>1.</w:t>
             </w:r>
@@ -834,6 +841,7 @@
               <w:rPr>
                 <w:webHidden/>
                 <w:rStyle w:val="Sautdindex"/>
+                <w:vanish w:val="false"/>
               </w:rPr>
               <w:t>2.</w:t>
             </w:r>
@@ -902,6 +910,7 @@
               <w:rPr>
                 <w:webHidden/>
                 <w:rStyle w:val="Sautdindex"/>
+                <w:vanish w:val="false"/>
               </w:rPr>
               <w:t>IV.</w:t>
             </w:r>
@@ -970,6 +979,7 @@
               <w:rPr>
                 <w:webHidden/>
                 <w:rStyle w:val="Sautdindex"/>
+                <w:vanish w:val="false"/>
               </w:rPr>
               <w:t>V.</w:t>
             </w:r>
@@ -1046,19 +1056,6 @@
     </w:p>
     <w:p>
       <w:pPr>
-        <w:pStyle w:val="Normal"/>
-        <w:tabs>
-          <w:tab w:val="left" w:pos="1412" w:leader="none"/>
-        </w:tabs>
-        <w:rPr/>
-      </w:pPr>
-      <w:r>
-        <w:rPr/>
-        <w:tab/>
-      </w:r>
-    </w:p>
-    <w:p>
-      <w:pPr>
         <w:sectPr>
           <w:footerReference w:type="default" r:id="rId2"/>
           <w:footerReference w:type="first" r:id="rId3"/>
@@ -1072,10 +1069,14 @@
           <w:docGrid w:type="default" w:linePitch="360" w:charSpace="4294965247"/>
         </w:sectPr>
         <w:pStyle w:val="Normal"/>
-        <w:rPr/>
-      </w:pPr>
-      <w:r>
-        <w:rPr/>
+        <w:tabs>
+          <w:tab w:val="left" w:pos="1412" w:leader="none"/>
+        </w:tabs>
+        <w:rPr/>
+      </w:pPr>
+      <w:r>
+        <w:rPr/>
+        <w:tab/>
       </w:r>
     </w:p>
     <w:p>
@@ -1175,7 +1176,7 @@
                 <wp:positionV relativeFrom="paragraph">
                   <wp:posOffset>4168140</wp:posOffset>
                 </wp:positionV>
-                <wp:extent cx="6215380" cy="132715"/>
+                <wp:extent cx="6216015" cy="132715"/>
                 <wp:effectExtent l="0" t="0" r="0" b="0"/>
                 <wp:wrapTopAndBottom/>
                 <wp:docPr id="3" name="Zone de texte 12"/>
@@ -1186,7 +1187,7 @@
                       <wps:spPr>
                         <a:xfrm>
                           <a:off x="0" y="0"/>
-                          <a:ext cx="6214680" cy="132120"/>
+                          <a:ext cx="6215400" cy="132120"/>
                         </a:xfrm>
                         <a:prstGeom prst="rect">
                           <a:avLst/>
@@ -1252,7 +1253,7 @@
           </mc:Choice>
           <mc:Fallback>
             <w:pict>
-              <v:rect id="shape_0" ID="Zone de texte 12" fillcolor="white" stroked="f" style="position:absolute;margin-left:-17.9pt;margin-top:328.2pt;width:489.3pt;height:10.35pt" wp14:anchorId="6B5F34BA">
+              <v:rect id="shape_0" ID="Zone de texte 12" fillcolor="white" stroked="f" style="position:absolute;margin-left:-17.9pt;margin-top:328.2pt;width:489.35pt;height:10.35pt" wp14:anchorId="6B5F34BA">
                 <w10:wrap type="square"/>
                 <v:fill o:detectmouseclick="t" type="solid" color2="black"/>
                 <v:stroke color="#3465a4" joinstyle="round" endcap="flat"/>
@@ -1297,7 +1298,7 @@
           </mc:Fallback>
         </mc:AlternateContent>
         <w:drawing>
-          <wp:anchor behindDoc="0" distT="19050" distB="9525" distL="133350" distR="128905" simplePos="0" locked="0" layoutInCell="1" allowOverlap="1" relativeHeight="3">
+          <wp:anchor behindDoc="0" distT="18415" distB="9525" distL="133350" distR="128905" simplePos="0" locked="0" layoutInCell="1" allowOverlap="1" relativeHeight="3">
             <wp:simplePos x="0" y="0"/>
             <wp:positionH relativeFrom="margin">
               <wp:align>center</wp:align>
@@ -1555,59 +1556,754 @@
           <w:sz w:val="22"/>
           <w:szCs w:val="22"/>
         </w:rPr>
-        <w:t xml:space="preserve">Le logo représente le nom du site de covoiturage : Quiet Car. Le mot quiet est Illustré par le signe du silence avec une bouche et une main au centre remplaçant le i de quiet. Pour le car le A est remplacé par une voiture. Nous avons choisit un slogan en cohérence avec le nom de marque que nous avons choisit :  « le covoit’ sans blabla ». Le logo et le slogan auront pour couleur du bleu céruléen ( code </w:t>
-      </w:r>
-      <w:r>
-        <w:rPr>
-          <w:b w:val="false"/>
-          <w:i w:val="false"/>
-          <w:caps w:val="false"/>
-          <w:smallCaps w:val="false"/>
-          <w:color w:val="000000"/>
-          <w:spacing w:val="0"/>
-          <w:sz w:val="22"/>
-          <w:szCs w:val="22"/>
-        </w:rPr>
-        <w:t>#357AB7). Le logo sera sur toutes les pages du site dans le coin à gauche de la barre de menu car ce sera un bouton de retour vers la page d’accueil.</w:t>
+        <w:t xml:space="preserve">Le logo </w:t>
+      </w:r>
+      <w:r>
+        <w:rPr>
+          <w:sz w:val="22"/>
+          <w:szCs w:val="22"/>
+        </w:rPr>
+        <w:t xml:space="preserve">est l’élément central de l’identité du site. C’est une image qui reste simple et facilement mémorisable. </w:t>
+      </w:r>
+      <w:r>
+        <w:rPr>
+          <w:sz w:val="22"/>
+          <w:szCs w:val="22"/>
+        </w:rPr>
+        <w:t>Afin de coordonner la communication du site il est nécessaire d’expliquer la signification du logo.</w:t>
       </w:r>
     </w:p>
     <w:p>
       <w:pPr>
         <w:pStyle w:val="Normal"/>
         <w:jc w:val="both"/>
-        <w:rPr>
-          <w:b w:val="false"/>
-          <w:b w:val="false"/>
-          <w:i w:val="false"/>
-          <w:i w:val="false"/>
-          <w:caps w:val="false"/>
-          <w:smallCaps w:val="false"/>
-          <w:color w:val="000000"/>
-          <w:spacing w:val="0"/>
-        </w:rPr>
-      </w:pPr>
-      <w:r>
-        <w:rPr>
-          <w:b w:val="false"/>
-          <w:i w:val="false"/>
-          <w:caps w:val="false"/>
-          <w:smallCaps w:val="false"/>
-          <w:color w:val="000000"/>
-          <w:spacing w:val="0"/>
-        </w:rPr>
+        <w:rPr/>
+      </w:pPr>
+      <w:r>
+        <w:rPr>
+          <w:sz w:val="22"/>
+          <w:szCs w:val="22"/>
+        </w:rPr>
+        <w:t>Celui ci</w:t>
+      </w:r>
+      <w:r>
+        <w:rPr>
+          <w:sz w:val="22"/>
+          <w:szCs w:val="22"/>
+        </w:rPr>
+        <w:t xml:space="preserve"> </w:t>
+      </w:r>
+      <w:r>
+        <w:rPr>
+          <w:sz w:val="22"/>
+          <w:szCs w:val="22"/>
+        </w:rPr>
+        <w:t xml:space="preserve">représente </w:t>
+      </w:r>
+      <w:r>
+        <w:rPr>
+          <w:sz w:val="22"/>
+          <w:szCs w:val="22"/>
+        </w:rPr>
+        <w:t>l’appellation</w:t>
+      </w:r>
+      <w:r>
+        <w:rPr>
+          <w:sz w:val="22"/>
+          <w:szCs w:val="22"/>
+        </w:rPr>
+        <w:t xml:space="preserve"> </w:t>
+      </w:r>
+      <w:r>
+        <w:rPr>
+          <w:sz w:val="22"/>
+          <w:szCs w:val="22"/>
+        </w:rPr>
+        <w:t>du site de covoiturage : Quiet Car.</w:t>
+      </w:r>
+    </w:p>
+    <w:p>
+      <w:pPr>
+        <w:pStyle w:val="Normal"/>
+        <w:jc w:val="both"/>
+        <w:rPr/>
+      </w:pPr>
+      <w:r>
+        <w:rPr>
+          <w:sz w:val="22"/>
+          <w:szCs w:val="22"/>
+        </w:rPr>
+        <w:t xml:space="preserve">Le mot « quiet » est Illustré par  </w:t>
+      </w:r>
+      <w:r>
+        <w:rPr>
+          <w:sz w:val="22"/>
+          <w:szCs w:val="22"/>
+        </w:rPr>
+        <w:t xml:space="preserve">un </w:t>
+      </w:r>
+      <w:r>
+        <w:rPr>
+          <w:sz w:val="22"/>
+          <w:szCs w:val="22"/>
+        </w:rPr>
+        <w:t>s</w:t>
+      </w:r>
+      <w:r>
+        <w:rPr>
+          <w:sz w:val="22"/>
+          <w:szCs w:val="22"/>
+        </w:rPr>
+        <w:t>igle</w:t>
+      </w:r>
+      <w:r>
+        <w:rPr>
+          <w:sz w:val="22"/>
+          <w:szCs w:val="22"/>
+        </w:rPr>
+        <w:t xml:space="preserve"> d</w:t>
+      </w:r>
+      <w:r>
+        <w:rPr>
+          <w:sz w:val="22"/>
+          <w:szCs w:val="22"/>
+        </w:rPr>
+        <w:t>e</w:t>
+      </w:r>
+      <w:r>
+        <w:rPr>
+          <w:sz w:val="22"/>
+          <w:szCs w:val="22"/>
+        </w:rPr>
+        <w:t xml:space="preserve"> silence avec une bouche et une main </w:t>
+      </w:r>
+      <w:r>
+        <w:rPr>
+          <w:sz w:val="22"/>
+          <w:szCs w:val="22"/>
+        </w:rPr>
+        <w:t>dans le haut</w:t>
+      </w:r>
+      <w:r>
+        <w:rPr>
+          <w:sz w:val="22"/>
+          <w:szCs w:val="22"/>
+        </w:rPr>
+        <w:t xml:space="preserve"> centre  </w:t>
+      </w:r>
+      <w:r>
+        <w:rPr>
+          <w:sz w:val="22"/>
+          <w:szCs w:val="22"/>
+        </w:rPr>
+        <w:t xml:space="preserve">du logo, il </w:t>
+      </w:r>
+      <w:r>
+        <w:rPr>
+          <w:sz w:val="22"/>
+          <w:szCs w:val="22"/>
+        </w:rPr>
+        <w:t>rempla</w:t>
+      </w:r>
+      <w:r>
+        <w:rPr>
+          <w:sz w:val="22"/>
+          <w:szCs w:val="22"/>
+        </w:rPr>
+        <w:t xml:space="preserve">ce </w:t>
+      </w:r>
+      <w:r>
+        <w:rPr>
+          <w:sz w:val="22"/>
+          <w:szCs w:val="22"/>
+        </w:rPr>
+        <w:t xml:space="preserve">le i de quiet. Pour le </w:t>
+      </w:r>
+      <w:r>
+        <w:rPr>
+          <w:sz w:val="22"/>
+          <w:szCs w:val="22"/>
+        </w:rPr>
+        <w:t>terme « </w:t>
+      </w:r>
+      <w:r>
+        <w:rPr>
+          <w:sz w:val="22"/>
+          <w:szCs w:val="22"/>
+        </w:rPr>
+        <w:t xml:space="preserve">car » le A est remplacé par </w:t>
+      </w:r>
+      <w:r>
+        <w:rPr>
+          <w:sz w:val="22"/>
+          <w:szCs w:val="22"/>
+        </w:rPr>
+        <w:t>le sigle d’une</w:t>
+      </w:r>
+      <w:r>
+        <w:rPr>
+          <w:sz w:val="22"/>
+          <w:szCs w:val="22"/>
+        </w:rPr>
+        <w:t xml:space="preserve"> voiture </w:t>
+      </w:r>
+      <w:r>
+        <w:rPr>
+          <w:sz w:val="22"/>
+          <w:szCs w:val="22"/>
+        </w:rPr>
+        <w:t>dans le bas centre du logo</w:t>
+      </w:r>
+      <w:r>
+        <w:rPr>
+          <w:sz w:val="22"/>
+          <w:szCs w:val="22"/>
+        </w:rPr>
+        <w:t>. Nous avons choisit un slogan en cohérence avec l’</w:t>
+      </w:r>
+      <w:r>
+        <w:rPr>
+          <w:sz w:val="22"/>
+          <w:szCs w:val="22"/>
+        </w:rPr>
+        <w:t>appellation</w:t>
+      </w:r>
+      <w:r>
+        <w:rPr>
+          <w:sz w:val="22"/>
+          <w:szCs w:val="22"/>
+        </w:rPr>
+        <w:t xml:space="preserve"> que nous avons choisit :  « le covoit’ sans blabla ». </w:t>
+      </w:r>
+    </w:p>
+    <w:p>
+      <w:pPr>
+        <w:pStyle w:val="Normal"/>
+        <w:jc w:val="both"/>
+        <w:rPr/>
+      </w:pPr>
+      <w:r>
+        <w:rPr>
+          <w:sz w:val="22"/>
+          <w:szCs w:val="22"/>
+        </w:rPr>
+        <w:t xml:space="preserve">Le logo et le slogan auront pour couleur du bleu céruléen (code </w:t>
+      </w:r>
+      <w:r>
+        <w:rPr>
+          <w:b w:val="false"/>
+          <w:i w:val="false"/>
+          <w:caps w:val="false"/>
+          <w:smallCaps w:val="false"/>
+          <w:color w:val="000000"/>
+          <w:spacing w:val="0"/>
+          <w:sz w:val="22"/>
+          <w:szCs w:val="22"/>
+        </w:rPr>
+        <w:t xml:space="preserve">#357AB7). </w:t>
+      </w:r>
+      <w:r>
+        <w:rPr>
+          <w:b w:val="false"/>
+          <w:i w:val="false"/>
+          <w:caps w:val="false"/>
+          <w:smallCaps w:val="false"/>
+          <w:color w:val="000000"/>
+          <w:spacing w:val="0"/>
+          <w:sz w:val="22"/>
+          <w:szCs w:val="22"/>
+        </w:rPr>
+        <w:t xml:space="preserve">Cette couleur reflète l’idée du voyage et des découvertes. C’est aussi le symbole de la vérité </w:t>
+      </w:r>
+      <w:r>
+        <w:rPr>
+          <w:b w:val="false"/>
+          <w:i w:val="false"/>
+          <w:caps w:val="false"/>
+          <w:smallCaps w:val="false"/>
+          <w:color w:val="000000"/>
+          <w:spacing w:val="0"/>
+          <w:sz w:val="22"/>
+          <w:szCs w:val="22"/>
+        </w:rPr>
+        <w:t>et de la loyauté en accord avec les principes des passagers et conducteurs du site de covoiturage. De plus, le bleu est une couleur universelle et facilement déclinable sur toutes les pages du site.</w:t>
+      </w:r>
+      <w:r>
+        <w:rPr>
+          <w:b w:val="false"/>
+          <w:i w:val="false"/>
+          <w:caps w:val="false"/>
+          <w:smallCaps w:val="false"/>
+          <w:color w:val="000000"/>
+          <w:spacing w:val="0"/>
+          <w:sz w:val="22"/>
+          <w:szCs w:val="22"/>
+        </w:rPr>
+        <w:t xml:space="preserve">   </w:t>
+      </w:r>
+      <w:r>
+        <w:rPr>
+          <w:b w:val="false"/>
+          <w:i w:val="false"/>
+          <w:caps w:val="false"/>
+          <w:smallCaps w:val="false"/>
+          <w:color w:val="000000"/>
+          <w:spacing w:val="0"/>
+          <w:sz w:val="22"/>
+          <w:szCs w:val="22"/>
+        </w:rPr>
+        <w:t xml:space="preserve"> </w:t>
+      </w:r>
+    </w:p>
+    <w:p>
+      <w:pPr>
+        <w:pStyle w:val="Normal"/>
+        <w:jc w:val="both"/>
+        <w:rPr/>
+      </w:pPr>
+      <w:r>
+        <w:rPr>
+          <w:b w:val="false"/>
+          <w:i w:val="false"/>
+          <w:caps w:val="false"/>
+          <w:smallCaps w:val="false"/>
+          <w:color w:val="000000"/>
+          <w:spacing w:val="0"/>
+          <w:sz w:val="22"/>
+          <w:szCs w:val="22"/>
+        </w:rPr>
+        <w:t>Le logo sera sur toutes les pages du site dans le coin à gauche de la barre de menu car ce sera un bouton de retour vers la page d’accueil.</w:t>
+      </w:r>
+    </w:p>
+    <w:p>
+      <w:pPr>
+        <w:pStyle w:val="Normal"/>
+        <w:jc w:val="both"/>
+        <w:rPr>
+          <w:b w:val="false"/>
+          <w:b w:val="false"/>
+          <w:i w:val="false"/>
+          <w:i w:val="false"/>
+          <w:caps w:val="false"/>
+          <w:smallCaps w:val="false"/>
+          <w:color w:val="000000"/>
+          <w:spacing w:val="0"/>
+          <w:sz w:val="22"/>
+          <w:szCs w:val="22"/>
+        </w:rPr>
+      </w:pPr>
+      <w:r>
+        <w:rPr/>
+        <mc:AlternateContent>
+          <mc:Choice Requires="wps">
+            <w:drawing>
+              <wp:anchor behindDoc="0" distT="0" distB="0" distL="0" distR="0" simplePos="0" locked="0" layoutInCell="1" allowOverlap="1" relativeHeight="27">
+                <wp:simplePos x="0" y="0"/>
+                <wp:positionH relativeFrom="column">
+                  <wp:posOffset>3176270</wp:posOffset>
+                </wp:positionH>
+                <wp:positionV relativeFrom="paragraph">
+                  <wp:posOffset>295910</wp:posOffset>
+                </wp:positionV>
+                <wp:extent cx="1086485" cy="657860"/>
+                <wp:effectExtent l="0" t="0" r="0" b="0"/>
+                <wp:wrapNone/>
+                <wp:docPr id="6" name="Forme1"/>
+                <a:graphic xmlns:a="http://schemas.openxmlformats.org/drawingml/2006/main">
+                  <a:graphicData uri="http://schemas.microsoft.com/office/word/2010/wordprocessingShape">
+                    <wps:wsp>
+                      <wps:cNvSpPr/>
+                      <wps:spPr>
+                        <a:xfrm flipH="1">
+                          <a:off x="0" y="0"/>
+                          <a:ext cx="1085760" cy="657360"/>
+                        </a:xfrm>
+                        <a:prstGeom prst="line">
+                          <a:avLst/>
+                        </a:prstGeom>
+                        <a:ln>
+                          <a:solidFill>
+                            <a:srgbClr val="3465a4"/>
+                          </a:solidFill>
+                        </a:ln>
+                      </wps:spPr>
+                      <wps:style>
+                        <a:lnRef idx="0"/>
+                        <a:fillRef idx="0"/>
+                        <a:effectRef idx="0"/>
+                        <a:fontRef idx="minor"/>
+                      </wps:style>
+                      <wps:bodyPr/>
+                    </wps:wsp>
+                  </a:graphicData>
+                </a:graphic>
+              </wp:anchor>
+            </w:drawing>
+          </mc:Choice>
+          <mc:Fallback>
+            <w:pict>
+              <v:line id="shape_0" from="242.9pt,4.9pt" to="328.35pt,56.6pt" ID="Forme1" stroked="t" style="position:absolute;flip:x">
+                <v:stroke color="#3465a4" joinstyle="round" endcap="flat"/>
+                <v:fill o:detectmouseclick="t" on="false"/>
+              </v:line>
+            </w:pict>
+          </mc:Fallback>
+        </mc:AlternateContent>
+        <mc:AlternateContent>
+          <mc:Choice Requires="wps">
+            <w:drawing>
+              <wp:anchor behindDoc="0" distT="0" distB="0" distL="0" distR="0" simplePos="0" locked="0" layoutInCell="1" allowOverlap="1" relativeHeight="28">
+                <wp:simplePos x="0" y="0"/>
+                <wp:positionH relativeFrom="column">
+                  <wp:posOffset>4208780</wp:posOffset>
+                </wp:positionH>
+                <wp:positionV relativeFrom="paragraph">
+                  <wp:posOffset>-13970</wp:posOffset>
+                </wp:positionV>
+                <wp:extent cx="1762760" cy="210185"/>
+                <wp:effectExtent l="0" t="0" r="0" b="0"/>
+                <wp:wrapNone/>
+                <wp:docPr id="7" name="Forme2"/>
+                <a:graphic xmlns:a="http://schemas.openxmlformats.org/drawingml/2006/main">
+                  <a:graphicData uri="http://schemas.microsoft.com/office/word/2010/wordprocessingShape">
+                    <wps:wsp>
+                      <wps:cNvSpPr txBox="1"/>
+                      <wps:spPr>
+                        <a:xfrm>
+                          <a:off x="0" y="0"/>
+                          <a:ext cx="1762200" cy="209520"/>
+                        </a:xfrm>
+                        <a:prstGeom prst="rect">
+                          <a:avLst/>
+                        </a:prstGeom>
+                        <a:noFill/>
+                        <a:ln>
+                          <a:noFill/>
+                        </a:ln>
+                      </wps:spPr>
+                      <wps:txbx>
+                        <w:txbxContent>
+                          <w:p>
+                            <w:pPr>
+                              <w:overflowPunct w:val="false"/>
+                              <w:spacing w:before="0" w:after="0" w:lineRule="auto" w:line="240"/>
+                              <w:rPr/>
+                            </w:pPr>
+                            <w:r>
+                              <w:rPr>
+                                <w:rFonts w:asciiTheme="minorHAnsi" w:cstheme="minorBidi" w:eastAsiaTheme="minorHAnsi" w:hAnsiTheme="minorHAnsi"/>
+                                <w:color w:val="auto"/>
+                              </w:rPr>
+                              <w:t>1-Sigle du silence</w:t>
+                            </w:r>
+                          </w:p>
+                        </w:txbxContent>
+                      </wps:txbx>
+                      <wps:bodyPr wrap="square" lIns="0" rIns="0" tIns="0" bIns="0">
+                        <a:spAutoFit/>
+                      </wps:bodyPr>
+                    </wps:wsp>
+                  </a:graphicData>
+                </a:graphic>
+              </wp:anchor>
+            </w:drawing>
+          </mc:Choice>
+          <mc:Fallback>
+            <w:pict>
+              <v:shapetype id="shapetype_202" coordsize="21600,21600" o:spt="202" path="m,l,21600l21600,21600l21600,xe">
+                <v:stroke joinstyle="miter"/>
+                <v:path gradientshapeok="t" o:connecttype="rect"/>
+              </v:shapetype>
+              <v:shape id="shape_0" ID="Forme2" stroked="f" style="position:absolute;margin-left:331.4pt;margin-top:-1.1pt;width:138.7pt;height:16.45pt" type="shapetype_202">
+                <v:textbox>
+                  <w:txbxContent>
+                    <w:p>
+                      <w:pPr>
+                        <w:overflowPunct w:val="false"/>
+                        <w:spacing w:before="0" w:after="0" w:lineRule="auto" w:line="240"/>
+                        <w:rPr/>
+                      </w:pPr>
+                      <w:r>
+                        <w:rPr>
+                          <w:rFonts w:asciiTheme="minorHAnsi" w:cstheme="minorBidi" w:eastAsiaTheme="minorHAnsi" w:hAnsiTheme="minorHAnsi"/>
+                          <w:color w:val="auto"/>
+                        </w:rPr>
+                        <w:t>1-Sigle du silence</w:t>
+                      </w:r>
+                    </w:p>
+                  </w:txbxContent>
+                </v:textbox>
+                <w10:wrap type="square"/>
+                <v:fill o:detectmouseclick="t" on="false"/>
+                <v:stroke color="black" joinstyle="round" endcap="flat"/>
+              </v:shape>
+            </w:pict>
+          </mc:Fallback>
+        </mc:AlternateContent>
+        <mc:AlternateContent>
+          <mc:Choice Requires="wps">
+            <w:drawing>
+              <wp:anchor behindDoc="0" distT="0" distB="0" distL="0" distR="0" simplePos="0" locked="0" layoutInCell="1" allowOverlap="1" relativeHeight="39">
+                <wp:simplePos x="0" y="0"/>
+                <wp:positionH relativeFrom="column">
+                  <wp:posOffset>2451100</wp:posOffset>
+                </wp:positionH>
+                <wp:positionV relativeFrom="paragraph">
+                  <wp:posOffset>-1342390</wp:posOffset>
+                </wp:positionV>
+                <wp:extent cx="635" cy="2562860"/>
+                <wp:effectExtent l="0" t="0" r="0" b="0"/>
+                <wp:wrapNone/>
+                <wp:docPr id="8" name="Forme13"/>
+                <a:graphic xmlns:a="http://schemas.openxmlformats.org/drawingml/2006/main">
+                  <a:graphicData uri="http://schemas.microsoft.com/office/word/2010/wordprocessingShape">
+                    <wps:wsp>
+                      <wps:cNvSpPr/>
+                      <wps:spPr>
+                        <a:xfrm>
+                          <a:off x="0" y="0"/>
+                          <a:ext cx="0" cy="2562120"/>
+                        </a:xfrm>
+                        <a:prstGeom prst="line">
+                          <a:avLst/>
+                        </a:prstGeom>
+                        <a:ln>
+                          <a:solidFill>
+                            <a:srgbClr val="cc0000"/>
+                          </a:solidFill>
+                          <a:custDash/>
+                        </a:ln>
+                      </wps:spPr>
+                      <wps:style>
+                        <a:lnRef idx="0"/>
+                        <a:fillRef idx="0"/>
+                        <a:effectRef idx="0"/>
+                        <a:fontRef idx="minor"/>
+                      </wps:style>
+                      <wps:bodyPr/>
+                    </wps:wsp>
+                  </a:graphicData>
+                </a:graphic>
+              </wp:anchor>
+            </w:drawing>
+          </mc:Choice>
+          <mc:Fallback>
+            <w:pict>
+              <v:line id="shape_0" from="92.15pt,-4.85pt" to="92.15pt,196.85pt" ID="Forme13" stroked="t" style="position:absolute">
+                <v:stroke color="#cc0000" dashstyle="shortdot" joinstyle="round" endcap="flat"/>
+                <v:fill o:detectmouseclick="t" on="false"/>
+              </v:line>
+            </w:pict>
+          </mc:Fallback>
+        </mc:AlternateContent>
+        <mc:AlternateContent>
+          <mc:Choice Requires="wps">
+            <w:drawing>
+              <wp:anchor behindDoc="0" distT="0" distB="0" distL="0" distR="0" simplePos="0" locked="0" layoutInCell="1" allowOverlap="1" relativeHeight="40">
+                <wp:simplePos x="0" y="0"/>
+                <wp:positionH relativeFrom="column">
+                  <wp:posOffset>5880100</wp:posOffset>
+                </wp:positionH>
+                <wp:positionV relativeFrom="paragraph">
+                  <wp:posOffset>-1266190</wp:posOffset>
+                </wp:positionV>
+                <wp:extent cx="19685" cy="2639060"/>
+                <wp:effectExtent l="0" t="0" r="0" b="0"/>
+                <wp:wrapNone/>
+                <wp:docPr id="9" name="Forme14"/>
+                <a:graphic xmlns:a="http://schemas.openxmlformats.org/drawingml/2006/main">
+                  <a:graphicData uri="http://schemas.microsoft.com/office/word/2010/wordprocessingShape">
+                    <wps:wsp>
+                      <wps:cNvSpPr/>
+                      <wps:spPr>
+                        <a:xfrm flipH="1">
+                          <a:off x="0" y="0"/>
+                          <a:ext cx="19080" cy="2638440"/>
+                        </a:xfrm>
+                        <a:prstGeom prst="line">
+                          <a:avLst/>
+                        </a:prstGeom>
+                        <a:ln>
+                          <a:solidFill>
+                            <a:srgbClr val="cc0000"/>
+                          </a:solidFill>
+                          <a:custDash/>
+                        </a:ln>
+                      </wps:spPr>
+                      <wps:style>
+                        <a:lnRef idx="0"/>
+                        <a:fillRef idx="0"/>
+                        <a:effectRef idx="0"/>
+                        <a:fontRef idx="minor"/>
+                      </wps:style>
+                      <wps:bodyPr/>
+                    </wps:wsp>
+                  </a:graphicData>
+                </a:graphic>
+              </wp:anchor>
+            </w:drawing>
+          </mc:Choice>
+          <mc:Fallback>
+            <w:pict>
+              <v:line id="shape_0" from="359.9pt,2.65pt" to="361.35pt,210.35pt" ID="Forme14" stroked="t" style="position:absolute;flip:x">
+                <v:stroke color="#cc0000" dashstyle="shortdot" joinstyle="round" endcap="flat"/>
+                <v:fill o:detectmouseclick="t" on="false"/>
+              </v:line>
+            </w:pict>
+          </mc:Fallback>
+        </mc:AlternateContent>
+      </w:r>
+    </w:p>
+    <w:p>
+      <w:pPr>
+        <w:pStyle w:val="Normal"/>
+        <w:jc w:val="both"/>
+        <w:rPr>
+          <w:b w:val="false"/>
+          <w:b w:val="false"/>
+          <w:i w:val="false"/>
+          <w:i w:val="false"/>
+          <w:caps w:val="false"/>
+          <w:smallCaps w:val="false"/>
+          <w:color w:val="000000"/>
+          <w:spacing w:val="0"/>
+        </w:rPr>
+      </w:pPr>
+      <w:r>
+        <w:rPr>
+          <w:b w:val="false"/>
+          <w:i w:val="false"/>
+          <w:caps w:val="false"/>
+          <w:smallCaps w:val="false"/>
+          <w:color w:val="000000"/>
+          <w:spacing w:val="0"/>
+        </w:rPr>
+        <mc:AlternateContent>
+          <mc:Choice Requires="wps">
+            <w:drawing>
+              <wp:anchor behindDoc="0" distT="0" distB="0" distL="0" distR="0" simplePos="0" locked="0" layoutInCell="1" allowOverlap="1" relativeHeight="31">
+                <wp:simplePos x="0" y="0"/>
+                <wp:positionH relativeFrom="column">
+                  <wp:posOffset>1027430</wp:posOffset>
+                </wp:positionH>
+                <wp:positionV relativeFrom="paragraph">
+                  <wp:posOffset>82550</wp:posOffset>
+                </wp:positionV>
+                <wp:extent cx="3820160" cy="1865630"/>
+                <wp:effectExtent l="0" t="0" r="0" b="0"/>
+                <wp:wrapNone/>
+                <wp:docPr id="10" name="Forme5"/>
+                <a:graphic xmlns:a="http://schemas.openxmlformats.org/drawingml/2006/main">
+                  <a:graphicData uri="http://schemas.microsoft.com/office/word/2010/wordprocessingShape">
+                    <wps:wsp>
+                      <wps:cNvSpPr/>
+                      <wps:spPr>
+                        <a:xfrm>
+                          <a:off x="0" y="0"/>
+                          <a:ext cx="3819600" cy="1865160"/>
+                        </a:xfrm>
+                        <a:prstGeom prst="ellipse">
+                          <a:avLst/>
+                        </a:prstGeom>
+                        <a:noFill/>
+                        <a:ln>
+                          <a:solidFill>
+                            <a:srgbClr val="cc0000"/>
+                          </a:solidFill>
+                        </a:ln>
+                      </wps:spPr>
+                      <wps:style>
+                        <a:lnRef idx="0"/>
+                        <a:fillRef idx="0"/>
+                        <a:effectRef idx="0"/>
+                        <a:fontRef idx="minor"/>
+                      </wps:style>
+                      <wps:bodyPr/>
+                    </wps:wsp>
+                  </a:graphicData>
+                </a:graphic>
+              </wp:anchor>
+            </w:drawing>
+          </mc:Choice>
+          <mc:Fallback>
+            <w:pict>
+              <v:oval id="shape_0" ID="Forme5" fillcolor="#cc0000" stroked="t" style="position:absolute;margin-left:80.9pt;margin-top:6.5pt;width:300.7pt;height:146.8pt">
+                <w10:wrap type="none"/>
+                <v:fill o:detectmouseclick="t" color2="#33ffff" opacity="0"/>
+                <v:stroke color="#cc0000" joinstyle="round" endcap="flat"/>
+              </v:oval>
+            </w:pict>
+          </mc:Fallback>
+        </mc:AlternateContent>
+        <mc:AlternateContent>
+          <mc:Choice Requires="wps">
+            <w:drawing>
+              <wp:anchor behindDoc="0" distT="0" distB="0" distL="0" distR="0" simplePos="0" locked="0" layoutInCell="1" allowOverlap="1" relativeHeight="38">
+                <wp:simplePos x="0" y="0"/>
+                <wp:positionH relativeFrom="column">
+                  <wp:posOffset>370205</wp:posOffset>
+                </wp:positionH>
+                <wp:positionV relativeFrom="paragraph">
+                  <wp:posOffset>151765</wp:posOffset>
+                </wp:positionV>
+                <wp:extent cx="5086985" cy="29210"/>
+                <wp:effectExtent l="0" t="0" r="0" b="0"/>
+                <wp:wrapNone/>
+                <wp:docPr id="11" name="Forme12"/>
+                <a:graphic xmlns:a="http://schemas.openxmlformats.org/drawingml/2006/main">
+                  <a:graphicData uri="http://schemas.microsoft.com/office/word/2010/wordprocessingShape">
+                    <wps:wsp>
+                      <wps:cNvSpPr/>
+                      <wps:spPr>
+                        <a:xfrm flipH="1">
+                          <a:off x="0" y="0"/>
+                          <a:ext cx="5086440" cy="28440"/>
+                        </a:xfrm>
+                        <a:prstGeom prst="line">
+                          <a:avLst/>
+                        </a:prstGeom>
+                        <a:ln>
+                          <a:solidFill>
+                            <a:srgbClr val="cc0000"/>
+                          </a:solidFill>
+                          <a:custDash/>
+                        </a:ln>
+                      </wps:spPr>
+                      <wps:style>
+                        <a:lnRef idx="0"/>
+                        <a:fillRef idx="0"/>
+                        <a:effectRef idx="0"/>
+                        <a:fontRef idx="minor"/>
+                      </wps:style>
+                      <wps:bodyPr/>
+                    </wps:wsp>
+                  </a:graphicData>
+                </a:graphic>
+              </wp:anchor>
+            </w:drawing>
+          </mc:Choice>
+          <mc:Fallback>
+            <w:pict>
+              <v:line id="shape_0" from="29.15pt,10.85pt" to="429.6pt,13.05pt" ID="Forme12" stroked="t" style="position:absolute;flip:x">
+                <v:stroke color="#cc0000" dashstyle="shortdot" joinstyle="round" endcap="flat"/>
+                <v:fill o:detectmouseclick="t" on="false"/>
+              </v:line>
+            </w:pict>
+          </mc:Fallback>
+        </mc:AlternateContent>
         <w:drawing>
           <wp:anchor behindDoc="0" distT="0" distB="0" distL="0" distR="0" simplePos="0" locked="0" layoutInCell="1" allowOverlap="1" relativeHeight="20">
             <wp:simplePos x="0" y="0"/>
             <wp:positionH relativeFrom="column">
-              <wp:posOffset>1894205</wp:posOffset>
+              <wp:align>center</wp:align>
             </wp:positionH>
             <wp:positionV relativeFrom="paragraph">
-              <wp:posOffset>-82550</wp:posOffset>
+              <wp:posOffset>82550</wp:posOffset>
             </wp:positionV>
-            <wp:extent cx="1943735" cy="993140"/>
+            <wp:extent cx="3540125" cy="1808480"/>
             <wp:effectExtent l="0" t="0" r="0" b="0"/>
             <wp:wrapSquare wrapText="largest"/>
-            <wp:docPr id="6" name="Image4" descr=""/>
+            <wp:docPr id="12" name="Image4" descr=""/>
             <wp:cNvGraphicFramePr>
               <a:graphicFrameLocks xmlns:a="http://schemas.openxmlformats.org/drawingml/2006/main" noChangeAspect="1"/>
             </wp:cNvGraphicFramePr>
@@ -1615,7 +2311,7 @@
               <a:graphicData uri="http://schemas.openxmlformats.org/drawingml/2006/picture">
                 <pic:pic xmlns:pic="http://schemas.openxmlformats.org/drawingml/2006/picture">
                   <pic:nvPicPr>
-                    <pic:cNvPr id="6" name="Image4" descr=""/>
+                    <pic:cNvPr id="12" name="Image4" descr=""/>
                     <pic:cNvPicPr>
                       <a:picLocks noChangeAspect="1" noChangeArrowheads="1"/>
                     </pic:cNvPicPr>
@@ -1629,7 +2325,7 @@
                   <pic:spPr bwMode="auto">
                     <a:xfrm>
                       <a:off x="0" y="0"/>
-                      <a:ext cx="1943735" cy="993140"/>
+                      <a:ext cx="3540125" cy="1808480"/>
                     </a:xfrm>
                     <a:prstGeom prst="rect">
                       <a:avLst/>
@@ -1666,6 +2362,93 @@
           <w:color w:val="000000"/>
           <w:spacing w:val="0"/>
         </w:rPr>
+        <mc:AlternateContent>
+          <mc:Choice Requires="wps">
+            <w:drawing>
+              <wp:anchor behindDoc="0" distT="0" distB="0" distL="0" distR="0" simplePos="0" locked="0" layoutInCell="1" allowOverlap="1" relativeHeight="33">
+                <wp:simplePos x="0" y="0"/>
+                <wp:positionH relativeFrom="column">
+                  <wp:posOffset>-344170</wp:posOffset>
+                </wp:positionH>
+                <wp:positionV relativeFrom="paragraph">
+                  <wp:posOffset>127635</wp:posOffset>
+                </wp:positionV>
+                <wp:extent cx="1455420" cy="400685"/>
+                <wp:effectExtent l="0" t="0" r="0" b="0"/>
+                <wp:wrapNone/>
+                <wp:docPr id="13" name="Forme7"/>
+                <a:graphic xmlns:a="http://schemas.openxmlformats.org/drawingml/2006/main">
+                  <a:graphicData uri="http://schemas.microsoft.com/office/word/2010/wordprocessingShape">
+                    <wps:wsp>
+                      <wps:cNvSpPr txBox="1"/>
+                      <wps:spPr>
+                        <a:xfrm>
+                          <a:off x="0" y="0"/>
+                          <a:ext cx="1454760" cy="399960"/>
+                        </a:xfrm>
+                        <a:prstGeom prst="rect">
+                          <a:avLst/>
+                        </a:prstGeom>
+                        <a:noFill/>
+                        <a:ln>
+                          <a:noFill/>
+                        </a:ln>
+                      </wps:spPr>
+                      <wps:txbx>
+                        <w:txbxContent>
+                          <w:p>
+                            <w:pPr>
+                              <w:overflowPunct w:val="false"/>
+                              <w:spacing w:before="0" w:after="0" w:lineRule="auto" w:line="240"/>
+                              <w:rPr/>
+                            </w:pPr>
+                            <w:r>
+                              <w:rPr>
+                                <w:rFonts w:asciiTheme="minorHAnsi" w:cstheme="minorBidi" w:eastAsiaTheme="minorHAnsi" w:hAnsiTheme="minorHAnsi"/>
+                                <w:color w:val="auto"/>
+                              </w:rPr>
+                              <w:t>3-Appellation du site</w:t>
+                            </w:r>
+                          </w:p>
+                        </w:txbxContent>
+                      </wps:txbx>
+                      <wps:bodyPr wrap="square" lIns="0" rIns="0" tIns="0" bIns="0">
+                        <a:spAutoFit/>
+                      </wps:bodyPr>
+                    </wps:wsp>
+                  </a:graphicData>
+                </a:graphic>
+              </wp:anchor>
+            </w:drawing>
+          </mc:Choice>
+          <mc:Fallback>
+            <w:pict>
+              <v:shape id="shape_0" ID="Forme7" stroked="f" style="position:absolute;margin-left:-27.1pt;margin-top:10.05pt;width:114.5pt;height:31.45pt" type="shapetype_202">
+                <v:textbox>
+                  <w:txbxContent>
+                    <w:p>
+                      <w:pPr>
+                        <w:overflowPunct w:val="false"/>
+                        <w:spacing w:before="0" w:after="0" w:lineRule="auto" w:line="240"/>
+                        <w:rPr/>
+                      </w:pPr>
+                      <w:r>
+                        <w:rPr>
+                          <w:rFonts w:asciiTheme="minorHAnsi" w:cstheme="minorBidi" w:eastAsiaTheme="minorHAnsi" w:hAnsiTheme="minorHAnsi"/>
+                          <w:color w:val="auto"/>
+                        </w:rPr>
+                        <w:t>3-Appellation du site</w:t>
+                      </w:r>
+                    </w:p>
+                  </w:txbxContent>
+                </v:textbox>
+                <w10:wrap type="square"/>
+                <v:fill o:detectmouseclick="t" on="false"/>
+                <v:stroke color="black" joinstyle="round" endcap="flat"/>
+              </v:shape>
+            </w:pict>
+          </mc:Fallback>
+        </mc:AlternateContent>
       </w:r>
     </w:p>
     <w:p>
@@ -1692,6 +2475,61 @@
           <w:color w:val="000000"/>
           <w:spacing w:val="0"/>
         </w:rPr>
+        <mc:AlternateContent>
+          <mc:Choice Requires="wps">
+            <w:drawing>
+              <wp:anchor behindDoc="0" distT="0" distB="0" distL="0" distR="0" simplePos="0" locked="0" layoutInCell="1" allowOverlap="1" relativeHeight="32">
+                <wp:simplePos x="0" y="0"/>
+                <wp:positionH relativeFrom="column">
+                  <wp:posOffset>230505</wp:posOffset>
+                </wp:positionH>
+                <wp:positionV relativeFrom="paragraph">
+                  <wp:posOffset>173990</wp:posOffset>
+                </wp:positionV>
+                <wp:extent cx="829310" cy="334010"/>
+                <wp:effectExtent l="0" t="0" r="0" b="0"/>
+                <wp:wrapNone/>
+                <wp:docPr id="14" name="Forme6"/>
+                <a:graphic xmlns:a="http://schemas.openxmlformats.org/drawingml/2006/main">
+                  <a:graphicData uri="http://schemas.microsoft.com/office/word/2010/wordprocessingShape">
+                    <wps:wsp>
+                      <wps:cNvSpPr/>
+                      <wps:spPr>
+                        <a:xfrm flipH="1" flipV="1">
+                          <a:off x="0" y="0"/>
+                          <a:ext cx="828720" cy="333360"/>
+                        </a:xfrm>
+                        <a:prstGeom prst="line">
+                          <a:avLst/>
+                        </a:prstGeom>
+                        <a:ln>
+                          <a:solidFill>
+                            <a:srgbClr val="3465a4"/>
+                          </a:solidFill>
+                        </a:ln>
+                      </wps:spPr>
+                      <wps:style>
+                        <a:lnRef idx="0"/>
+                        <a:fillRef idx="0"/>
+                        <a:effectRef idx="0"/>
+                        <a:fontRef idx="minor"/>
+                      </wps:style>
+                      <wps:bodyPr/>
+                    </wps:wsp>
+                  </a:graphicData>
+                </a:graphic>
+              </wp:anchor>
+            </w:drawing>
+          </mc:Choice>
+          <mc:Fallback>
+            <w:pict>
+              <v:line id="shape_0" from="15.65pt,2.5pt" to="80.85pt,28.7pt" ID="Forme6" stroked="t" style="position:absolute;flip:xy">
+                <v:stroke color="#3465a4" joinstyle="round" endcap="flat"/>
+                <v:fill o:detectmouseclick="t" on="false"/>
+              </v:line>
+            </w:pict>
+          </mc:Fallback>
+        </mc:AlternateContent>
       </w:r>
     </w:p>
     <w:p>
@@ -1750,20 +2588,26 @@
       <w:pPr>
         <w:pStyle w:val="Normal"/>
         <w:jc w:val="both"/>
-        <w:rPr/>
-      </w:pPr>
-      <w:r>
-        <w:rPr>
-          <w:b w:val="false"/>
-          <w:i w:val="false"/>
-          <w:caps w:val="false"/>
-          <w:smallCaps w:val="false"/>
-          <w:color w:val="000000"/>
-          <w:spacing w:val="0"/>
-          <w:sz w:val="22"/>
-          <w:szCs w:val="22"/>
-        </w:rPr>
-        <w:t xml:space="preserve">Typologie  Une typologie collaborative est utilisée. La police principale choisie est helvetica en taille 12px. Le titre des pages a pour taille de police 40 px. Les sous titres sont de taille 15px. </w:t>
+        <w:rPr>
+          <w:b w:val="false"/>
+          <w:b w:val="false"/>
+          <w:i w:val="false"/>
+          <w:i w:val="false"/>
+          <w:caps w:val="false"/>
+          <w:smallCaps w:val="false"/>
+          <w:color w:val="000000"/>
+          <w:spacing w:val="0"/>
+        </w:rPr>
+      </w:pPr>
+      <w:r>
+        <w:rPr>
+          <w:b w:val="false"/>
+          <w:i w:val="false"/>
+          <w:caps w:val="false"/>
+          <w:smallCaps w:val="false"/>
+          <w:color w:val="000000"/>
+          <w:spacing w:val="0"/>
+        </w:rPr>
       </w:r>
     </w:p>
     <w:p>
@@ -1790,19 +2634,676 @@
           <w:color w:val="000000"/>
           <w:spacing w:val="0"/>
         </w:rPr>
+        <mc:AlternateContent>
+          <mc:Choice Requires="wps">
+            <w:drawing>
+              <wp:anchor behindDoc="0" distT="0" distB="0" distL="0" distR="0" simplePos="0" locked="0" layoutInCell="1" allowOverlap="1" relativeHeight="29">
+                <wp:simplePos x="0" y="0"/>
+                <wp:positionH relativeFrom="column">
+                  <wp:posOffset>1861185</wp:posOffset>
+                </wp:positionH>
+                <wp:positionV relativeFrom="paragraph">
+                  <wp:posOffset>299085</wp:posOffset>
+                </wp:positionV>
+                <wp:extent cx="915035" cy="534035"/>
+                <wp:effectExtent l="0" t="0" r="0" b="0"/>
+                <wp:wrapNone/>
+                <wp:docPr id="15" name="Forme3"/>
+                <a:graphic xmlns:a="http://schemas.openxmlformats.org/drawingml/2006/main">
+                  <a:graphicData uri="http://schemas.microsoft.com/office/word/2010/wordprocessingShape">
+                    <wps:wsp>
+                      <wps:cNvSpPr/>
+                      <wps:spPr>
+                        <a:xfrm flipV="1">
+                          <a:off x="0" y="0"/>
+                          <a:ext cx="914400" cy="533520"/>
+                        </a:xfrm>
+                        <a:prstGeom prst="line">
+                          <a:avLst/>
+                        </a:prstGeom>
+                        <a:ln>
+                          <a:solidFill>
+                            <a:srgbClr val="3465a4"/>
+                          </a:solidFill>
+                        </a:ln>
+                      </wps:spPr>
+                      <wps:style>
+                        <a:lnRef idx="0"/>
+                        <a:fillRef idx="0"/>
+                        <a:effectRef idx="0"/>
+                        <a:fontRef idx="minor"/>
+                      </wps:style>
+                      <wps:bodyPr/>
+                    </wps:wsp>
+                  </a:graphicData>
+                </a:graphic>
+              </wp:anchor>
+            </w:drawing>
+          </mc:Choice>
+          <mc:Fallback>
+            <w:pict>
+              <v:line id="shape_0" from="140.9pt,8.3pt" to="212.85pt,50.25pt" ID="Forme3" stroked="t" style="position:absolute;flip:y">
+                <v:stroke color="#3465a4" joinstyle="round" endcap="flat"/>
+                <v:fill o:detectmouseclick="t" on="false"/>
+              </v:line>
+            </w:pict>
+          </mc:Fallback>
+        </mc:AlternateContent>
+        <mc:AlternateContent>
+          <mc:Choice Requires="wps">
+            <w:drawing>
+              <wp:anchor behindDoc="0" distT="0" distB="0" distL="0" distR="0" simplePos="0" locked="0" layoutInCell="1" allowOverlap="1" relativeHeight="41">
+                <wp:simplePos x="0" y="0"/>
+                <wp:positionH relativeFrom="column">
+                  <wp:posOffset>179705</wp:posOffset>
+                </wp:positionH>
+                <wp:positionV relativeFrom="paragraph">
+                  <wp:posOffset>167005</wp:posOffset>
+                </wp:positionV>
+                <wp:extent cx="5001260" cy="29210"/>
+                <wp:effectExtent l="0" t="0" r="0" b="0"/>
+                <wp:wrapNone/>
+                <wp:docPr id="16" name="Forme15"/>
+                <a:graphic xmlns:a="http://schemas.openxmlformats.org/drawingml/2006/main">
+                  <a:graphicData uri="http://schemas.microsoft.com/office/word/2010/wordprocessingShape">
+                    <wps:wsp>
+                      <wps:cNvSpPr/>
+                      <wps:spPr>
+                        <a:xfrm flipV="1">
+                          <a:off x="0" y="0"/>
+                          <a:ext cx="5000760" cy="28440"/>
+                        </a:xfrm>
+                        <a:prstGeom prst="line">
+                          <a:avLst/>
+                        </a:prstGeom>
+                        <a:ln>
+                          <a:solidFill>
+                            <a:srgbClr val="cc0000"/>
+                          </a:solidFill>
+                          <a:custDash/>
+                        </a:ln>
+                      </wps:spPr>
+                      <wps:style>
+                        <a:lnRef idx="0"/>
+                        <a:fillRef idx="0"/>
+                        <a:effectRef idx="0"/>
+                        <a:fontRef idx="minor"/>
+                      </wps:style>
+                      <wps:bodyPr/>
+                    </wps:wsp>
+                  </a:graphicData>
+                </a:graphic>
+              </wp:anchor>
+            </w:drawing>
+          </mc:Choice>
+          <mc:Fallback>
+            <w:pict>
+              <v:line id="shape_0" from="14.15pt,12.05pt" to="407.85pt,14.25pt" ID="Forme15" stroked="t" style="position:absolute;flip:y">
+                <v:stroke color="#cc0000" dashstyle="shortdot" joinstyle="round" endcap="flat"/>
+                <v:fill o:detectmouseclick="t" on="false"/>
+              </v:line>
+            </w:pict>
+          </mc:Fallback>
+        </mc:AlternateContent>
+      </w:r>
+    </w:p>
+    <w:p>
+      <w:pPr>
+        <w:pStyle w:val="Normal"/>
+        <w:jc w:val="both"/>
+        <w:rPr>
+          <w:b w:val="false"/>
+          <w:b w:val="false"/>
+          <w:i w:val="false"/>
+          <w:i w:val="false"/>
+          <w:caps w:val="false"/>
+          <w:smallCaps w:val="false"/>
+          <w:color w:val="000000"/>
+          <w:spacing w:val="0"/>
+        </w:rPr>
+      </w:pPr>
+      <w:r>
+        <w:rPr>
+          <w:b w:val="false"/>
+          <w:i w:val="false"/>
+          <w:caps w:val="false"/>
+          <w:smallCaps w:val="false"/>
+          <w:color w:val="000000"/>
+          <w:spacing w:val="0"/>
+        </w:rPr>
+      </w:r>
+    </w:p>
+    <w:p>
+      <w:pPr>
+        <w:pStyle w:val="Normal"/>
+        <w:jc w:val="both"/>
+        <w:rPr>
+          <w:b w:val="false"/>
+          <w:b w:val="false"/>
+          <w:i w:val="false"/>
+          <w:i w:val="false"/>
+          <w:caps w:val="false"/>
+          <w:smallCaps w:val="false"/>
+          <w:color w:val="000000"/>
+          <w:spacing w:val="0"/>
+        </w:rPr>
+      </w:pPr>
+      <w:r>
+        <w:rPr>
+          <w:b w:val="false"/>
+          <w:i w:val="false"/>
+          <w:caps w:val="false"/>
+          <w:smallCaps w:val="false"/>
+          <w:color w:val="000000"/>
+          <w:spacing w:val="0"/>
+        </w:rPr>
+        <mc:AlternateContent>
+          <mc:Choice Requires="wps">
+            <w:drawing>
+              <wp:anchor behindDoc="0" distT="0" distB="0" distL="0" distR="0" simplePos="0" locked="0" layoutInCell="1" allowOverlap="1" relativeHeight="30">
+                <wp:simplePos x="0" y="0"/>
+                <wp:positionH relativeFrom="column">
+                  <wp:posOffset>1056005</wp:posOffset>
+                </wp:positionH>
+                <wp:positionV relativeFrom="paragraph">
+                  <wp:posOffset>85090</wp:posOffset>
+                </wp:positionV>
+                <wp:extent cx="1474470" cy="326390"/>
+                <wp:effectExtent l="0" t="0" r="0" b="0"/>
+                <wp:wrapNone/>
+                <wp:docPr id="17" name="Forme4"/>
+                <a:graphic xmlns:a="http://schemas.openxmlformats.org/drawingml/2006/main">
+                  <a:graphicData uri="http://schemas.microsoft.com/office/word/2010/wordprocessingShape">
+                    <wps:wsp>
+                      <wps:cNvSpPr txBox="1"/>
+                      <wps:spPr>
+                        <a:xfrm>
+                          <a:off x="0" y="0"/>
+                          <a:ext cx="1473840" cy="325800"/>
+                        </a:xfrm>
+                        <a:prstGeom prst="rect">
+                          <a:avLst/>
+                        </a:prstGeom>
+                        <a:noFill/>
+                        <a:ln>
+                          <a:noFill/>
+                        </a:ln>
+                      </wps:spPr>
+                      <wps:txbx>
+                        <w:txbxContent>
+                          <w:p>
+                            <w:pPr>
+                              <w:overflowPunct w:val="false"/>
+                              <w:spacing w:before="0" w:after="0" w:lineRule="auto" w:line="240"/>
+                              <w:rPr/>
+                            </w:pPr>
+                            <w:r>
+                              <w:rPr>
+                                <w:rFonts w:asciiTheme="minorHAnsi" w:cstheme="minorBidi" w:eastAsiaTheme="minorHAnsi" w:hAnsiTheme="minorHAnsi"/>
+                                <w:color w:val="auto"/>
+                              </w:rPr>
+                              <w:t>2-Sigle de la voiture</w:t>
+                            </w:r>
+                          </w:p>
+                        </w:txbxContent>
+                      </wps:txbx>
+                      <wps:bodyPr wrap="square" lIns="0" rIns="0" tIns="0" bIns="0">
+                        <a:spAutoFit/>
+                      </wps:bodyPr>
+                    </wps:wsp>
+                  </a:graphicData>
+                </a:graphic>
+              </wp:anchor>
+            </w:drawing>
+          </mc:Choice>
+          <mc:Fallback>
+            <w:pict>
+              <v:shape id="shape_0" ID="Forme4" stroked="f" style="position:absolute;margin-left:83.15pt;margin-top:6.7pt;width:116pt;height:25.6pt" type="shapetype_202">
+                <v:textbox>
+                  <w:txbxContent>
+                    <w:p>
+                      <w:pPr>
+                        <w:overflowPunct w:val="false"/>
+                        <w:spacing w:before="0" w:after="0" w:lineRule="auto" w:line="240"/>
+                        <w:rPr/>
+                      </w:pPr>
+                      <w:r>
+                        <w:rPr>
+                          <w:rFonts w:asciiTheme="minorHAnsi" w:cstheme="minorBidi" w:eastAsiaTheme="minorHAnsi" w:hAnsiTheme="minorHAnsi"/>
+                          <w:color w:val="auto"/>
+                        </w:rPr>
+                        <w:t>2-Sigle de la voiture</w:t>
+                      </w:r>
+                    </w:p>
+                  </w:txbxContent>
+                </v:textbox>
+                <w10:wrap type="square"/>
+                <v:fill o:detectmouseclick="t" on="false"/>
+                <v:stroke color="black" joinstyle="round" endcap="flat"/>
+              </v:shape>
+            </w:pict>
+          </mc:Fallback>
+        </mc:AlternateContent>
+      </w:r>
+    </w:p>
+    <w:p>
+      <w:pPr>
+        <w:pStyle w:val="Normal"/>
+        <w:jc w:val="both"/>
+        <w:rPr>
+          <w:b w:val="false"/>
+          <w:b w:val="false"/>
+          <w:i w:val="false"/>
+          <w:i w:val="false"/>
+          <w:caps w:val="false"/>
+          <w:smallCaps w:val="false"/>
+          <w:color w:val="000000"/>
+          <w:spacing w:val="0"/>
+        </w:rPr>
+      </w:pPr>
+      <w:r>
+        <w:rPr>
+          <w:b w:val="false"/>
+          <w:i w:val="false"/>
+          <w:caps w:val="false"/>
+          <w:smallCaps w:val="false"/>
+          <w:color w:val="000000"/>
+          <w:spacing w:val="0"/>
+        </w:rPr>
+      </w:r>
+    </w:p>
+    <w:p>
+      <w:pPr>
+        <w:pStyle w:val="Normal"/>
+        <w:jc w:val="both"/>
+        <w:rPr>
+          <w:b w:val="false"/>
+          <w:b w:val="false"/>
+          <w:i w:val="false"/>
+          <w:i w:val="false"/>
+          <w:caps w:val="false"/>
+          <w:smallCaps w:val="false"/>
+          <w:color w:val="000000"/>
+          <w:spacing w:val="0"/>
+        </w:rPr>
+      </w:pPr>
+      <w:r>
+        <w:rPr>
+          <w:b w:val="false"/>
+          <w:i w:val="false"/>
+          <w:caps w:val="false"/>
+          <w:smallCaps w:val="false"/>
+          <w:color w:val="000000"/>
+          <w:spacing w:val="0"/>
+        </w:rPr>
+        <w:t>Des espaces de sécurité sont définis sur le shéma précédent. À l’intérieur de cette zonne aucun image et aucun texte ne pourra être ajouté.</w:t>
+      </w:r>
+    </w:p>
+    <w:p>
+      <w:pPr>
+        <w:pStyle w:val="Normal"/>
+        <w:jc w:val="both"/>
+        <w:rPr>
+          <w:b w:val="false"/>
+          <w:b w:val="false"/>
+          <w:i w:val="false"/>
+          <w:i w:val="false"/>
+          <w:caps w:val="false"/>
+          <w:smallCaps w:val="false"/>
+          <w:color w:val="000000"/>
+          <w:spacing w:val="0"/>
+        </w:rPr>
+      </w:pPr>
+      <w:r>
+        <w:rPr>
+          <w:b w:val="false"/>
+          <w:i w:val="false"/>
+          <w:caps w:val="false"/>
+          <w:smallCaps w:val="false"/>
+          <w:color w:val="000000"/>
+          <w:spacing w:val="0"/>
+        </w:rPr>
+      </w:r>
+    </w:p>
+    <w:p>
+      <w:pPr>
+        <w:pStyle w:val="Normal"/>
+        <w:jc w:val="both"/>
+        <w:rPr>
+          <w:b w:val="false"/>
+          <w:b w:val="false"/>
+          <w:i w:val="false"/>
+          <w:i w:val="false"/>
+          <w:caps w:val="false"/>
+          <w:smallCaps w:val="false"/>
+          <w:color w:val="000000"/>
+          <w:spacing w:val="0"/>
+        </w:rPr>
+      </w:pPr>
+      <w:r>
+        <w:rPr>
+          <w:b w:val="false"/>
+          <w:i w:val="false"/>
+          <w:caps w:val="false"/>
+          <w:smallCaps w:val="false"/>
+          <w:color w:val="000000"/>
+          <w:spacing w:val="0"/>
+        </w:rPr>
+      </w:r>
+    </w:p>
+    <w:p>
+      <w:pPr>
+        <w:pStyle w:val="Normal"/>
+        <w:jc w:val="both"/>
+        <w:rPr>
+          <w:b w:val="false"/>
+          <w:b w:val="false"/>
+          <w:i w:val="false"/>
+          <w:i w:val="false"/>
+          <w:caps w:val="false"/>
+          <w:smallCaps w:val="false"/>
+          <w:color w:val="000000"/>
+          <w:spacing w:val="0"/>
+        </w:rPr>
+      </w:pPr>
+      <w:r>
+        <w:rPr>
+          <w:b w:val="false"/>
+          <w:i w:val="false"/>
+          <w:caps w:val="false"/>
+          <w:smallCaps w:val="false"/>
+          <w:color w:val="000000"/>
+          <w:spacing w:val="0"/>
+        </w:rPr>
+      </w:r>
+    </w:p>
+    <w:p>
+      <w:pPr>
+        <w:pStyle w:val="Normal"/>
+        <w:jc w:val="both"/>
+        <w:rPr>
+          <w:b w:val="false"/>
+          <w:b w:val="false"/>
+          <w:i w:val="false"/>
+          <w:i w:val="false"/>
+          <w:caps w:val="false"/>
+          <w:smallCaps w:val="false"/>
+          <w:color w:val="000000"/>
+          <w:spacing w:val="0"/>
+        </w:rPr>
+      </w:pPr>
+      <w:r>
+        <w:rPr>
+          <w:b w:val="false"/>
+          <w:i w:val="false"/>
+          <w:caps w:val="false"/>
+          <w:smallCaps w:val="false"/>
+          <w:color w:val="000000"/>
+          <w:spacing w:val="0"/>
+        </w:rPr>
+      </w:r>
+    </w:p>
+    <w:p>
+      <w:pPr>
+        <w:pStyle w:val="Normal"/>
+        <w:jc w:val="both"/>
+        <w:rPr/>
+      </w:pPr>
+      <w:r>
+        <w:rPr>
+          <w:b w:val="false"/>
+          <w:i w:val="false"/>
+          <w:caps w:val="false"/>
+          <w:smallCaps w:val="false"/>
+          <w:color w:val="000000"/>
+          <w:spacing w:val="0"/>
+          <w:sz w:val="22"/>
+          <w:szCs w:val="22"/>
+        </w:rPr>
+        <w:t xml:space="preserve">Typologie  </w:t>
+      </w:r>
+    </w:p>
+    <w:p>
+      <w:pPr>
+        <w:pStyle w:val="Normal"/>
+        <w:jc w:val="both"/>
+        <w:rPr/>
+      </w:pPr>
+      <w:r>
+        <w:rPr>
+          <w:b w:val="false"/>
+          <w:i w:val="false"/>
+          <w:caps w:val="false"/>
+          <w:smallCaps w:val="false"/>
+          <w:color w:val="000000"/>
+          <w:spacing w:val="0"/>
+          <w:sz w:val="22"/>
+          <w:szCs w:val="22"/>
+        </w:rPr>
+        <w:t>La typographie du site est en accord avec ses objectifs ainsi qu’avec son logo : voyager avec simplicité et dans le respect des engagements pris par le passager et le conducteur.</w:t>
+      </w:r>
+    </w:p>
+    <w:p>
+      <w:pPr>
+        <w:pStyle w:val="Normal"/>
+        <w:jc w:val="both"/>
+        <w:rPr/>
+      </w:pPr>
+      <w:r>
+        <w:rPr>
+          <w:b w:val="false"/>
+          <w:i w:val="false"/>
+          <w:caps w:val="false"/>
+          <w:smallCaps w:val="false"/>
+          <w:color w:val="000000"/>
+          <w:spacing w:val="0"/>
+          <w:sz w:val="22"/>
+          <w:szCs w:val="22"/>
+        </w:rPr>
+        <w:t>C’est donc l</w:t>
+      </w:r>
+      <w:r>
+        <w:rPr>
+          <w:b w:val="false"/>
+          <w:i w:val="false"/>
+          <w:caps w:val="false"/>
+          <w:smallCaps w:val="false"/>
+          <w:color w:val="000000"/>
+          <w:spacing w:val="0"/>
+          <w:sz w:val="22"/>
+          <w:szCs w:val="22"/>
+        </w:rPr>
+        <w:t xml:space="preserve">a police </w:t>
+      </w:r>
+      <w:r>
+        <w:rPr>
+          <w:b w:val="false"/>
+          <w:i w:val="false"/>
+          <w:caps w:val="false"/>
+          <w:smallCaps w:val="false"/>
+          <w:color w:val="000000"/>
+          <w:spacing w:val="0"/>
+          <w:sz w:val="22"/>
+          <w:szCs w:val="22"/>
+        </w:rPr>
+        <w:t>H</w:t>
+      </w:r>
+      <w:r>
+        <w:rPr>
+          <w:b w:val="false"/>
+          <w:i w:val="false"/>
+          <w:caps w:val="false"/>
+          <w:smallCaps w:val="false"/>
+          <w:color w:val="000000"/>
+          <w:spacing w:val="0"/>
+          <w:sz w:val="22"/>
+          <w:szCs w:val="22"/>
+        </w:rPr>
+        <w:t xml:space="preserve">elvetica en taille 12px  </w:t>
+      </w:r>
+      <w:r>
+        <w:rPr>
+          <w:b w:val="false"/>
+          <w:i w:val="false"/>
+          <w:caps w:val="false"/>
+          <w:smallCaps w:val="false"/>
+          <w:color w:val="000000"/>
+          <w:spacing w:val="0"/>
+          <w:sz w:val="22"/>
+          <w:szCs w:val="22"/>
+        </w:rPr>
+        <w:t xml:space="preserve">qui a été choisie pour sa simplicité et pour sa </w:t>
+      </w:r>
+      <w:r>
+        <w:rPr>
+          <w:b w:val="false"/>
+          <w:i w:val="false"/>
+          <w:caps w:val="false"/>
+          <w:smallCaps w:val="false"/>
+          <w:color w:val="000000"/>
+          <w:spacing w:val="0"/>
+          <w:sz w:val="22"/>
+          <w:szCs w:val="22"/>
+        </w:rPr>
+        <w:t>clarté.</w:t>
+      </w:r>
+      <w:r>
+        <w:rPr>
+          <w:b w:val="false"/>
+          <w:i w:val="false"/>
+          <w:caps w:val="false"/>
+          <w:smallCaps w:val="false"/>
+          <w:color w:val="000000"/>
+          <w:spacing w:val="0"/>
+          <w:sz w:val="22"/>
+          <w:szCs w:val="22"/>
+        </w:rPr>
+        <w:t xml:space="preserve"> </w:t>
+      </w:r>
+      <w:r>
+        <w:rPr>
+          <w:b w:val="false"/>
+          <w:i w:val="false"/>
+          <w:caps w:val="false"/>
+          <w:smallCaps w:val="false"/>
+          <w:color w:val="000000"/>
+          <w:spacing w:val="0"/>
+          <w:sz w:val="22"/>
+          <w:szCs w:val="22"/>
+        </w:rPr>
+        <w:t xml:space="preserve">Elle a été réalisée par Max Miedinger </w:t>
+      </w:r>
+      <w:r>
+        <w:rPr>
+          <w:b w:val="false"/>
+          <w:i w:val="false"/>
+          <w:caps w:val="false"/>
+          <w:smallCaps w:val="false"/>
+          <w:color w:val="000000"/>
+          <w:spacing w:val="0"/>
+          <w:sz w:val="22"/>
+          <w:szCs w:val="22"/>
+        </w:rPr>
+        <w:t>en 1957, il</w:t>
+      </w:r>
+      <w:r>
+        <w:rPr>
+          <w:b w:val="false"/>
+          <w:i w:val="false"/>
+          <w:caps w:val="false"/>
+          <w:smallCaps w:val="false"/>
+          <w:color w:val="000000"/>
+          <w:spacing w:val="0"/>
+          <w:sz w:val="22"/>
+          <w:szCs w:val="22"/>
+        </w:rPr>
+        <w:t xml:space="preserve"> souhaitait atteindre une certaine harmonie </w:t>
+      </w:r>
+      <w:r>
+        <w:rPr>
+          <w:b w:val="false"/>
+          <w:i w:val="false"/>
+          <w:caps w:val="false"/>
+          <w:smallCaps w:val="false"/>
+          <w:color w:val="000000"/>
+          <w:spacing w:val="0"/>
+          <w:sz w:val="22"/>
+          <w:szCs w:val="22"/>
+        </w:rPr>
+        <w:t>tout en respectant la neutralité</w:t>
+      </w:r>
+      <w:r>
+        <w:rPr>
+          <w:b w:val="false"/>
+          <w:i w:val="false"/>
+          <w:caps w:val="false"/>
+          <w:smallCaps w:val="false"/>
+          <w:color w:val="000000"/>
+          <w:spacing w:val="0"/>
+          <w:sz w:val="22"/>
+          <w:szCs w:val="22"/>
+        </w:rPr>
+        <w:t>.</w:t>
+      </w:r>
+      <w:r>
+        <w:rPr>
+          <w:b w:val="false"/>
+          <w:i w:val="false"/>
+          <w:caps w:val="false"/>
+          <w:smallCaps w:val="false"/>
+          <w:color w:val="000000"/>
+          <w:spacing w:val="0"/>
+          <w:sz w:val="22"/>
+          <w:szCs w:val="22"/>
+        </w:rPr>
+        <w:t xml:space="preserve"> </w:t>
+      </w:r>
+      <w:r>
+        <w:rPr>
+          <w:b w:val="false"/>
+          <w:i w:val="false"/>
+          <w:caps w:val="false"/>
+          <w:smallCaps w:val="false"/>
+          <w:color w:val="000000"/>
+          <w:spacing w:val="0"/>
+          <w:sz w:val="22"/>
+          <w:szCs w:val="22"/>
+        </w:rPr>
+        <w:t xml:space="preserve">En effet cette police peut être appliquée pour de nombreux usages et est très utilisée dans le monde. </w:t>
+      </w:r>
+    </w:p>
+    <w:p>
+      <w:pPr>
+        <w:pStyle w:val="Normal"/>
+        <w:jc w:val="both"/>
+        <w:rPr>
+          <w:b w:val="false"/>
+          <w:b w:val="false"/>
+          <w:i w:val="false"/>
+          <w:i w:val="false"/>
+          <w:caps w:val="false"/>
+          <w:smallCaps w:val="false"/>
+          <w:color w:val="000000"/>
+          <w:spacing w:val="0"/>
+          <w:sz w:val="22"/>
+          <w:szCs w:val="22"/>
+        </w:rPr>
+      </w:pPr>
+      <w:r>
+        <w:rPr/>
         <w:drawing>
           <wp:anchor behindDoc="0" distT="0" distB="0" distL="0" distR="0" simplePos="0" locked="0" layoutInCell="1" allowOverlap="1" relativeHeight="21">
             <wp:simplePos x="0" y="0"/>
             <wp:positionH relativeFrom="column">
-              <wp:posOffset>1874520</wp:posOffset>
+              <wp:posOffset>1283970</wp:posOffset>
             </wp:positionH>
             <wp:positionV relativeFrom="paragraph">
-              <wp:posOffset>51435</wp:posOffset>
+              <wp:posOffset>-59690</wp:posOffset>
             </wp:positionV>
-            <wp:extent cx="1990090" cy="1118235"/>
+            <wp:extent cx="2639695" cy="1482725"/>
             <wp:effectExtent l="0" t="0" r="0" b="0"/>
             <wp:wrapSquare wrapText="largest"/>
-            <wp:docPr id="7" name="Image1" descr=""/>
+            <wp:docPr id="18" name="Image1" descr=""/>
             <wp:cNvGraphicFramePr>
               <a:graphicFrameLocks xmlns:a="http://schemas.openxmlformats.org/drawingml/2006/main" noChangeAspect="1"/>
             </wp:cNvGraphicFramePr>
@@ -1810,7 +3311,7 @@
               <a:graphicData uri="http://schemas.openxmlformats.org/drawingml/2006/picture">
                 <pic:pic xmlns:pic="http://schemas.openxmlformats.org/drawingml/2006/picture">
                   <pic:nvPicPr>
-                    <pic:cNvPr id="7" name="Image1" descr=""/>
+                    <pic:cNvPr id="18" name="Image1" descr=""/>
                     <pic:cNvPicPr>
                       <a:picLocks noChangeAspect="1" noChangeArrowheads="1"/>
                     </pic:cNvPicPr>
@@ -1824,7 +3325,7 @@
                   <pic:spPr bwMode="auto">
                     <a:xfrm>
                       <a:off x="0" y="0"/>
-                      <a:ext cx="1990090" cy="1118235"/>
+                      <a:ext cx="2639695" cy="1482725"/>
                     </a:xfrm>
                     <a:prstGeom prst="rect">
                       <a:avLst/>
@@ -1850,17 +3351,12 @@
           <w:smallCaps w:val="false"/>
           <w:color w:val="000000"/>
           <w:spacing w:val="0"/>
-        </w:rPr>
-      </w:pPr>
-      <w:r>
-        <w:rPr>
-          <w:b w:val="false"/>
-          <w:i w:val="false"/>
-          <w:caps w:val="false"/>
-          <w:smallCaps w:val="false"/>
-          <w:color w:val="000000"/>
-          <w:spacing w:val="0"/>
-        </w:rPr>
+          <w:sz w:val="22"/>
+          <w:szCs w:val="22"/>
+        </w:rPr>
+      </w:pPr>
+      <w:r>
+        <w:rPr/>
       </w:r>
     </w:p>
     <w:p>
@@ -1876,17 +3372,12 @@
           <w:smallCaps w:val="false"/>
           <w:color w:val="000000"/>
           <w:spacing w:val="0"/>
-        </w:rPr>
-      </w:pPr>
-      <w:r>
-        <w:rPr>
-          <w:b w:val="false"/>
-          <w:i w:val="false"/>
-          <w:caps w:val="false"/>
-          <w:smallCaps w:val="false"/>
-          <w:color w:val="000000"/>
-          <w:spacing w:val="0"/>
-        </w:rPr>
+          <w:sz w:val="22"/>
+          <w:szCs w:val="22"/>
+        </w:rPr>
+      </w:pPr>
+      <w:r>
+        <w:rPr/>
       </w:r>
     </w:p>
     <w:p>
@@ -1902,17 +3393,12 @@
           <w:smallCaps w:val="false"/>
           <w:color w:val="000000"/>
           <w:spacing w:val="0"/>
-        </w:rPr>
-      </w:pPr>
-      <w:r>
-        <w:rPr>
-          <w:b w:val="false"/>
-          <w:i w:val="false"/>
-          <w:caps w:val="false"/>
-          <w:smallCaps w:val="false"/>
-          <w:color w:val="000000"/>
-          <w:spacing w:val="0"/>
-        </w:rPr>
+          <w:sz w:val="22"/>
+          <w:szCs w:val="22"/>
+        </w:rPr>
+      </w:pPr>
+      <w:r>
+        <w:rPr/>
       </w:r>
     </w:p>
     <w:p>
@@ -1928,119 +3414,382 @@
           <w:smallCaps w:val="false"/>
           <w:color w:val="000000"/>
           <w:spacing w:val="0"/>
-        </w:rPr>
-      </w:pPr>
-      <w:r>
-        <w:rPr>
-          <w:b w:val="false"/>
-          <w:i w:val="false"/>
-          <w:caps w:val="false"/>
-          <w:smallCaps w:val="false"/>
-          <w:color w:val="000000"/>
-          <w:spacing w:val="0"/>
-        </w:rPr>
-      </w:r>
-    </w:p>
-    <w:p>
-      <w:pPr>
-        <w:pStyle w:val="Normal"/>
-        <w:rPr/>
-      </w:pPr>
-      <w:r>
-        <w:rPr>
-          <w:b w:val="false"/>
-          <w:i w:val="false"/>
-          <w:caps w:val="false"/>
-          <w:smallCaps w:val="false"/>
-          <w:color w:val="000000"/>
-          <w:spacing w:val="0"/>
-          <w:sz w:val="22"/>
-          <w:szCs w:val="22"/>
-        </w:rPr>
-        <w:t>couleurs</w:t>
-      </w:r>
-    </w:p>
-    <w:p>
-      <w:pPr>
-        <w:pStyle w:val="Normal"/>
-        <w:rPr>
-          <w:b w:val="false"/>
-          <w:b w:val="false"/>
-          <w:i w:val="false"/>
-          <w:i w:val="false"/>
-          <w:caps w:val="false"/>
-          <w:smallCaps w:val="false"/>
-          <w:color w:val="000000"/>
-          <w:spacing w:val="0"/>
-        </w:rPr>
-      </w:pPr>
-      <w:r>
-        <w:rPr>
-          <w:b w:val="false"/>
-          <w:i w:val="false"/>
-          <w:caps w:val="false"/>
-          <w:smallCaps w:val="false"/>
-          <w:color w:val="000000"/>
-          <w:spacing w:val="0"/>
-        </w:rPr>
+          <w:sz w:val="22"/>
+          <w:szCs w:val="22"/>
+        </w:rPr>
+      </w:pPr>
+      <w:r>
+        <w:rPr/>
       </w:r>
     </w:p>
     <w:p>
       <w:pPr>
         <w:pStyle w:val="Normal"/>
         <w:jc w:val="both"/>
-        <w:rPr/>
-      </w:pPr>
-      <w:r>
-        <w:rPr>
-          <w:b w:val="false"/>
-          <w:i w:val="false"/>
-          <w:caps w:val="false"/>
-          <w:smallCaps w:val="false"/>
-          <w:color w:val="000000"/>
-          <w:spacing w:val="0"/>
-          <w:sz w:val="22"/>
-          <w:szCs w:val="22"/>
-        </w:rPr>
-        <w:t xml:space="preserve">Le thème couleur sélectionné respecte le thème du logo. La barre du menu sera bleu medium (code :#226597 , sur les différents boutons le bleu medium est appliqué. Les cadres des pages sera en bleu foncé (code:#113F67) et les sous titres en bleu medium. </w:t>
-      </w:r>
-    </w:p>
-    <w:p>
-      <w:pPr>
-        <w:pStyle w:val="Normal"/>
-        <w:rPr>
-          <w:b w:val="false"/>
-          <w:b w:val="false"/>
-          <w:i w:val="false"/>
-          <w:i w:val="false"/>
-          <w:caps w:val="false"/>
-          <w:smallCaps w:val="false"/>
-          <w:color w:val="000000"/>
-          <w:spacing w:val="0"/>
-        </w:rPr>
-      </w:pPr>
-      <w:r>
-        <w:rPr>
-          <w:b w:val="false"/>
-          <w:i w:val="false"/>
-          <w:caps w:val="false"/>
-          <w:smallCaps w:val="false"/>
-          <w:color w:val="000000"/>
-          <w:spacing w:val="0"/>
-        </w:rPr>
+        <w:rPr>
+          <w:b w:val="false"/>
+          <w:b w:val="false"/>
+          <w:i w:val="false"/>
+          <w:i w:val="false"/>
+          <w:caps w:val="false"/>
+          <w:smallCaps w:val="false"/>
+          <w:color w:val="000000"/>
+          <w:spacing w:val="0"/>
+          <w:sz w:val="22"/>
+          <w:szCs w:val="22"/>
+        </w:rPr>
+      </w:pPr>
+      <w:r>
+        <w:rPr/>
+      </w:r>
+    </w:p>
+    <w:p>
+      <w:pPr>
+        <w:pStyle w:val="Normal"/>
+        <w:jc w:val="both"/>
+        <w:rPr/>
+      </w:pPr>
+      <w:r>
+        <w:rPr>
+          <w:b w:val="false"/>
+          <w:i w:val="false"/>
+          <w:caps w:val="false"/>
+          <w:smallCaps w:val="false"/>
+          <w:color w:val="000000"/>
+          <w:spacing w:val="0"/>
+          <w:sz w:val="22"/>
+          <w:szCs w:val="22"/>
+        </w:rPr>
+        <w:t xml:space="preserve">Le titre des pages a pour taille de police </w:t>
+      </w:r>
+      <w:r>
+        <w:rPr>
+          <w:b w:val="false"/>
+          <w:i w:val="false"/>
+          <w:caps w:val="false"/>
+          <w:smallCaps w:val="false"/>
+          <w:color w:val="000000"/>
+          <w:spacing w:val="0"/>
+          <w:sz w:val="22"/>
+          <w:szCs w:val="22"/>
+        </w:rPr>
+        <w:t>2</w:t>
+      </w:r>
+      <w:r>
+        <w:rPr>
+          <w:b w:val="false"/>
+          <w:i w:val="false"/>
+          <w:caps w:val="false"/>
+          <w:smallCaps w:val="false"/>
+          <w:color w:val="000000"/>
+          <w:spacing w:val="0"/>
+          <w:sz w:val="22"/>
+          <w:szCs w:val="22"/>
+        </w:rPr>
+        <w:t xml:space="preserve">0 px. Les sous titres sont de taille 15px  </w:t>
+      </w:r>
+      <w:r>
+        <w:rPr>
+          <w:b w:val="false"/>
+          <w:i w:val="false"/>
+          <w:caps w:val="false"/>
+          <w:smallCaps w:val="false"/>
+          <w:color w:val="000000"/>
+          <w:spacing w:val="0"/>
+          <w:sz w:val="22"/>
+          <w:szCs w:val="22"/>
+        </w:rPr>
+        <w:t>en Italique</w:t>
+      </w:r>
+      <w:r>
+        <w:rPr>
+          <w:b w:val="false"/>
+          <w:i w:val="false"/>
+          <w:caps w:val="false"/>
+          <w:smallCaps w:val="false"/>
+          <w:color w:val="000000"/>
+          <w:spacing w:val="0"/>
+          <w:sz w:val="22"/>
+          <w:szCs w:val="22"/>
+        </w:rPr>
+        <w:t xml:space="preserve">. </w:t>
+      </w:r>
+    </w:p>
+    <w:p>
+      <w:pPr>
+        <w:pStyle w:val="Normal"/>
+        <w:jc w:val="center"/>
+        <w:rPr>
+          <w:b w:val="false"/>
+          <w:b w:val="false"/>
+          <w:i w:val="false"/>
+          <w:i w:val="false"/>
+          <w:caps w:val="false"/>
+          <w:smallCaps w:val="false"/>
+          <w:color w:val="000000"/>
+          <w:spacing w:val="0"/>
+        </w:rPr>
+      </w:pPr>
+      <w:r>
+        <w:rPr>
+          <w:b w:val="false"/>
+          <w:i w:val="false"/>
+          <w:caps w:val="false"/>
+          <w:smallCaps w:val="false"/>
+          <w:color w:val="000000"/>
+          <w:spacing w:val="0"/>
+        </w:rPr>
+        <w:t>Exemple de Titre des pages :</w:t>
+      </w:r>
+      <w:r>
+        <w:rPr>
+          <w:b w:val="false"/>
+          <w:i w:val="false"/>
+          <w:iCs w:val="false"/>
+          <w:caps w:val="false"/>
+          <w:smallCaps w:val="false"/>
+          <w:color w:val="000000"/>
+          <w:spacing w:val="0"/>
+        </w:rPr>
+        <w:t xml:space="preserve"> </w:t>
+      </w:r>
+      <w:r>
+        <w:rPr>
+          <w:rFonts w:ascii="Helvetica" w:hAnsi="Helvetica"/>
+          <w:b w:val="false"/>
+          <w:i w:val="false"/>
+          <w:iCs w:val="false"/>
+          <w:caps w:val="false"/>
+          <w:smallCaps w:val="false"/>
+          <w:color w:val="000000"/>
+          <w:spacing w:val="0"/>
+          <w:sz w:val="40"/>
+          <w:szCs w:val="40"/>
+        </w:rPr>
+        <w:t>Connexion</w:t>
+      </w:r>
+    </w:p>
+    <w:p>
+      <w:pPr>
+        <w:pStyle w:val="Normal"/>
+        <w:jc w:val="center"/>
+        <w:rPr>
+          <w:rFonts w:ascii="Calibri" w:hAnsi="Calibri"/>
+          <w:b w:val="false"/>
+          <w:b w:val="false"/>
+          <w:i w:val="false"/>
+          <w:i w:val="false"/>
+          <w:caps w:val="false"/>
+          <w:smallCaps w:val="false"/>
+          <w:color w:val="000000"/>
+          <w:spacing w:val="0"/>
+          <w:sz w:val="22"/>
+          <w:szCs w:val="22"/>
+        </w:rPr>
+      </w:pPr>
+      <w:r>
+        <w:rPr>
+          <w:rFonts w:ascii="Calibri" w:hAnsi="Calibri"/>
+          <w:b w:val="false"/>
+          <w:i w:val="false"/>
+          <w:iCs w:val="false"/>
+          <w:caps w:val="false"/>
+          <w:smallCaps w:val="false"/>
+          <w:color w:val="000000"/>
+          <w:spacing w:val="0"/>
+          <w:sz w:val="22"/>
+          <w:szCs w:val="22"/>
+        </w:rPr>
+        <w:t xml:space="preserve">Exemple de sous titre des pages : </w:t>
+      </w:r>
+      <w:r>
+        <w:rPr>
+          <w:rFonts w:ascii="Helvetica" w:hAnsi="Helvetica"/>
+          <w:b w:val="false"/>
+          <w:i/>
+          <w:iCs/>
+          <w:caps w:val="false"/>
+          <w:smallCaps w:val="false"/>
+          <w:color w:val="000000"/>
+          <w:spacing w:val="0"/>
+          <w:sz w:val="30"/>
+          <w:szCs w:val="30"/>
+        </w:rPr>
+        <w:t>Réservez un trajet</w:t>
+      </w:r>
+    </w:p>
+    <w:p>
+      <w:pPr>
+        <w:pStyle w:val="Normal"/>
+        <w:jc w:val="center"/>
+        <w:rPr>
+          <w:b w:val="false"/>
+          <w:b w:val="false"/>
+          <w:i w:val="false"/>
+          <w:i w:val="false"/>
+          <w:caps w:val="false"/>
+          <w:smallCaps w:val="false"/>
+          <w:color w:val="000000"/>
+          <w:spacing w:val="0"/>
+        </w:rPr>
+      </w:pPr>
+      <w:r>
+        <w:rPr>
+          <w:b w:val="false"/>
+          <w:i w:val="false"/>
+          <w:caps w:val="false"/>
+          <w:smallCaps w:val="false"/>
+          <w:color w:val="000000"/>
+          <w:spacing w:val="0"/>
+        </w:rPr>
+        <w:t xml:space="preserve">Exemple du corp du site : </w:t>
+      </w:r>
+      <w:r>
+        <w:rPr>
+          <w:rFonts w:ascii="Helvetica" w:hAnsi="Helvetica"/>
+          <w:b w:val="false"/>
+          <w:i w:val="false"/>
+          <w:caps w:val="false"/>
+          <w:smallCaps w:val="false"/>
+          <w:color w:val="000000"/>
+          <w:spacing w:val="0"/>
+          <w:sz w:val="24"/>
+          <w:szCs w:val="24"/>
+        </w:rPr>
+        <w:t>Bienvenue sur QuietCar</w:t>
+      </w:r>
+    </w:p>
+    <w:p>
+      <w:pPr>
+        <w:pStyle w:val="Normal"/>
+        <w:jc w:val="both"/>
+        <w:rPr>
+          <w:b w:val="false"/>
+          <w:b w:val="false"/>
+          <w:i w:val="false"/>
+          <w:i w:val="false"/>
+          <w:caps w:val="false"/>
+          <w:smallCaps w:val="false"/>
+          <w:color w:val="000000"/>
+          <w:spacing w:val="0"/>
+        </w:rPr>
+      </w:pPr>
+      <w:r>
+        <w:rPr>
+          <w:b w:val="false"/>
+          <w:i w:val="false"/>
+          <w:caps w:val="false"/>
+          <w:smallCaps w:val="false"/>
+          <w:color w:val="000000"/>
+          <w:spacing w:val="0"/>
+        </w:rPr>
+        <w:t>Couleurs</w:t>
+      </w:r>
+    </w:p>
+    <w:p>
+      <w:pPr>
+        <w:pStyle w:val="Normal"/>
+        <w:jc w:val="both"/>
+        <w:rPr/>
+      </w:pPr>
+      <w:r>
+        <w:rPr>
+          <w:b w:val="false"/>
+          <w:i w:val="false"/>
+          <w:caps w:val="false"/>
+          <w:smallCaps w:val="false"/>
+          <w:color w:val="000000"/>
+          <w:spacing w:val="0"/>
+          <w:sz w:val="22"/>
+          <w:szCs w:val="22"/>
+        </w:rPr>
+        <w:t xml:space="preserve">Le thème couleur sélectionné  </w:t>
+      </w:r>
+      <w:r>
+        <w:rPr>
+          <w:b w:val="false"/>
+          <w:i w:val="false"/>
+          <w:caps w:val="false"/>
+          <w:smallCaps w:val="false"/>
+          <w:color w:val="000000"/>
+          <w:spacing w:val="0"/>
+          <w:sz w:val="22"/>
+          <w:szCs w:val="22"/>
+        </w:rPr>
+        <w:t xml:space="preserve">et accord avec l’idée de voyage et d’ouverture vers de nouvelles horizons. Il </w:t>
+      </w:r>
+      <w:r>
+        <w:rPr>
+          <w:b w:val="false"/>
+          <w:i w:val="false"/>
+          <w:caps w:val="false"/>
+          <w:smallCaps w:val="false"/>
+          <w:color w:val="000000"/>
+          <w:spacing w:val="0"/>
+          <w:sz w:val="22"/>
+          <w:szCs w:val="22"/>
+        </w:rPr>
+        <w:t xml:space="preserve">respecte </w:t>
+      </w:r>
+      <w:r>
+        <w:rPr>
+          <w:b w:val="false"/>
+          <w:i w:val="false"/>
+          <w:caps w:val="false"/>
+          <w:smallCaps w:val="false"/>
+          <w:color w:val="000000"/>
+          <w:spacing w:val="0"/>
+          <w:sz w:val="22"/>
+          <w:szCs w:val="22"/>
+        </w:rPr>
+        <w:t xml:space="preserve">aussi </w:t>
+      </w:r>
+      <w:r>
+        <w:rPr>
+          <w:b w:val="false"/>
+          <w:i w:val="false"/>
+          <w:caps w:val="false"/>
+          <w:smallCaps w:val="false"/>
+          <w:color w:val="000000"/>
+          <w:spacing w:val="0"/>
+          <w:sz w:val="22"/>
+          <w:szCs w:val="22"/>
+        </w:rPr>
+        <w:t xml:space="preserve">le thème du logo. </w:t>
+      </w:r>
+    </w:p>
+    <w:p>
+      <w:pPr>
+        <w:pStyle w:val="Normal"/>
+        <w:jc w:val="both"/>
+        <w:rPr>
+          <w:b w:val="false"/>
+          <w:b w:val="false"/>
+          <w:i w:val="false"/>
+          <w:i w:val="false"/>
+          <w:caps w:val="false"/>
+          <w:smallCaps w:val="false"/>
+          <w:color w:val="000000"/>
+          <w:spacing w:val="0"/>
+          <w:sz w:val="22"/>
+          <w:szCs w:val="22"/>
+        </w:rPr>
+      </w:pPr>
+      <w:r>
+        <w:rPr/>
         <w:drawing>
           <wp:anchor behindDoc="0" distT="0" distB="0" distL="0" distR="0" simplePos="0" locked="0" layoutInCell="1" allowOverlap="1" relativeHeight="22">
             <wp:simplePos x="0" y="0"/>
             <wp:positionH relativeFrom="column">
-              <wp:posOffset>1393190</wp:posOffset>
+              <wp:posOffset>1593215</wp:posOffset>
             </wp:positionH>
             <wp:positionV relativeFrom="paragraph">
-              <wp:posOffset>93345</wp:posOffset>
+              <wp:posOffset>6350</wp:posOffset>
             </wp:positionV>
             <wp:extent cx="2879090" cy="1439545"/>
             <wp:effectExtent l="0" t="0" r="0" b="0"/>
             <wp:wrapSquare wrapText="largest"/>
-            <wp:docPr id="8" name="Image2" descr=""/>
+            <wp:docPr id="19" name="Image2" descr=""/>
             <wp:cNvGraphicFramePr>
               <a:graphicFrameLocks xmlns:a="http://schemas.openxmlformats.org/drawingml/2006/main" noChangeAspect="1"/>
             </wp:cNvGraphicFramePr>
@@ -2048,7 +3797,7 @@
               <a:graphicData uri="http://schemas.openxmlformats.org/drawingml/2006/picture">
                 <pic:pic xmlns:pic="http://schemas.openxmlformats.org/drawingml/2006/picture">
                   <pic:nvPicPr>
-                    <pic:cNvPr id="8" name="Image2" descr=""/>
+                    <pic:cNvPr id="19" name="Image2" descr=""/>
                     <pic:cNvPicPr>
                       <a:picLocks noChangeAspect="1" noChangeArrowheads="1"/>
                     </pic:cNvPicPr>
@@ -2078,151 +3827,652 @@
     <w:p>
       <w:pPr>
         <w:pStyle w:val="Normal"/>
-        <w:rPr>
-          <w:b w:val="false"/>
-          <w:b w:val="false"/>
-          <w:i w:val="false"/>
-          <w:i w:val="false"/>
-          <w:caps w:val="false"/>
-          <w:smallCaps w:val="false"/>
-          <w:color w:val="000000"/>
-          <w:spacing w:val="0"/>
-        </w:rPr>
-      </w:pPr>
-      <w:r>
-        <w:rPr>
-          <w:b w:val="false"/>
-          <w:i w:val="false"/>
-          <w:caps w:val="false"/>
-          <w:smallCaps w:val="false"/>
-          <w:color w:val="000000"/>
-          <w:spacing w:val="0"/>
-        </w:rPr>
-      </w:r>
-    </w:p>
-    <w:p>
-      <w:pPr>
-        <w:pStyle w:val="Normal"/>
-        <w:rPr>
-          <w:b w:val="false"/>
-          <w:b w:val="false"/>
-          <w:i w:val="false"/>
-          <w:i w:val="false"/>
-          <w:caps w:val="false"/>
-          <w:smallCaps w:val="false"/>
-          <w:color w:val="000000"/>
-          <w:spacing w:val="0"/>
-        </w:rPr>
-      </w:pPr>
-      <w:r>
-        <w:rPr>
-          <w:b w:val="false"/>
-          <w:i w:val="false"/>
-          <w:caps w:val="false"/>
-          <w:smallCaps w:val="false"/>
-          <w:color w:val="000000"/>
-          <w:spacing w:val="0"/>
-        </w:rPr>
-      </w:r>
-    </w:p>
-    <w:p>
-      <w:pPr>
-        <w:pStyle w:val="Normal"/>
-        <w:rPr>
-          <w:b w:val="false"/>
-          <w:b w:val="false"/>
-          <w:i w:val="false"/>
-          <w:i w:val="false"/>
-          <w:caps w:val="false"/>
-          <w:smallCaps w:val="false"/>
-          <w:color w:val="000000"/>
-          <w:spacing w:val="0"/>
-        </w:rPr>
-      </w:pPr>
-      <w:r>
-        <w:rPr>
-          <w:b w:val="false"/>
-          <w:i w:val="false"/>
-          <w:caps w:val="false"/>
-          <w:smallCaps w:val="false"/>
-          <w:color w:val="000000"/>
-          <w:spacing w:val="0"/>
-        </w:rPr>
-      </w:r>
-    </w:p>
-    <w:p>
-      <w:pPr>
-        <w:pStyle w:val="Normal"/>
-        <w:rPr>
-          <w:b w:val="false"/>
-          <w:b w:val="false"/>
-          <w:i w:val="false"/>
-          <w:i w:val="false"/>
-          <w:caps w:val="false"/>
-          <w:smallCaps w:val="false"/>
-          <w:color w:val="000000"/>
-          <w:spacing w:val="0"/>
-        </w:rPr>
-      </w:pPr>
-      <w:r>
-        <w:rPr>
-          <w:b w:val="false"/>
-          <w:i w:val="false"/>
-          <w:caps w:val="false"/>
-          <w:smallCaps w:val="false"/>
-          <w:color w:val="000000"/>
-          <w:spacing w:val="0"/>
-        </w:rPr>
-      </w:r>
-    </w:p>
-    <w:p>
-      <w:pPr>
-        <w:pStyle w:val="Normal"/>
-        <w:rPr>
-          <w:b w:val="false"/>
-          <w:b w:val="false"/>
-          <w:i w:val="false"/>
-          <w:i w:val="false"/>
-          <w:caps w:val="false"/>
-          <w:smallCaps w:val="false"/>
-          <w:color w:val="000000"/>
-          <w:spacing w:val="0"/>
-        </w:rPr>
-      </w:pPr>
-      <w:r>
-        <w:rPr>
-          <w:b w:val="false"/>
-          <w:i w:val="false"/>
-          <w:caps w:val="false"/>
-          <w:smallCaps w:val="false"/>
-          <w:color w:val="000000"/>
-          <w:spacing w:val="0"/>
-        </w:rPr>
-      </w:r>
-    </w:p>
-    <w:p>
-      <w:pPr>
-        <w:pStyle w:val="Normal"/>
-        <w:rPr>
-          <w:b w:val="false"/>
-          <w:b w:val="false"/>
-          <w:i w:val="false"/>
-          <w:i w:val="false"/>
-          <w:caps w:val="false"/>
-          <w:smallCaps w:val="false"/>
-          <w:color w:val="000000"/>
-          <w:spacing w:val="0"/>
-        </w:rPr>
-      </w:pPr>
-      <w:r>
-        <w:rPr>
-          <w:b w:val="false"/>
-          <w:i w:val="false"/>
-          <w:caps w:val="false"/>
-          <w:smallCaps w:val="false"/>
-          <w:color w:val="000000"/>
-          <w:spacing w:val="0"/>
-        </w:rPr>
+        <w:jc w:val="both"/>
+        <w:rPr>
+          <w:b w:val="false"/>
+          <w:b w:val="false"/>
+          <w:i w:val="false"/>
+          <w:i w:val="false"/>
+          <w:caps w:val="false"/>
+          <w:smallCaps w:val="false"/>
+          <w:color w:val="000000"/>
+          <w:spacing w:val="0"/>
+          <w:sz w:val="22"/>
+          <w:szCs w:val="22"/>
+        </w:rPr>
+      </w:pPr>
+      <w:r>
+        <w:rPr/>
+        <mc:AlternateContent>
+          <mc:Choice Requires="wps">
+            <w:drawing>
+              <wp:anchor behindDoc="0" distT="0" distB="0" distL="0" distR="0" simplePos="0" locked="0" layoutInCell="1" allowOverlap="1" relativeHeight="34">
+                <wp:simplePos x="0" y="0"/>
+                <wp:positionH relativeFrom="column">
+                  <wp:posOffset>1593215</wp:posOffset>
+                </wp:positionH>
+                <wp:positionV relativeFrom="paragraph">
+                  <wp:posOffset>39370</wp:posOffset>
+                </wp:positionV>
+                <wp:extent cx="1673225" cy="191135"/>
+                <wp:effectExtent l="0" t="0" r="0" b="0"/>
+                <wp:wrapNone/>
+                <wp:docPr id="20" name="Forme8"/>
+                <a:graphic xmlns:a="http://schemas.openxmlformats.org/drawingml/2006/main">
+                  <a:graphicData uri="http://schemas.microsoft.com/office/word/2010/wordprocessingShape">
+                    <wps:wsp>
+                      <wps:cNvSpPr txBox="1"/>
+                      <wps:spPr>
+                        <a:xfrm>
+                          <a:off x="0" y="0"/>
+                          <a:ext cx="1672560" cy="190440"/>
+                        </a:xfrm>
+                        <a:prstGeom prst="rect">
+                          <a:avLst/>
+                        </a:prstGeom>
+                        <a:noFill/>
+                        <a:ln>
+                          <a:noFill/>
+                        </a:ln>
+                      </wps:spPr>
+                      <wps:txbx>
+                        <w:txbxContent>
+                          <w:p>
+                            <w:pPr>
+                              <w:overflowPunct w:val="false"/>
+                              <w:spacing w:before="0" w:after="0" w:lineRule="auto" w:line="240"/>
+                              <w:rPr/>
+                            </w:pPr>
+                            <w:r>
+                              <w:rPr>
+                                <w:rFonts w:asciiTheme="minorHAnsi" w:cstheme="minorBidi" w:eastAsiaTheme="minorHAnsi" w:hAnsiTheme="minorHAnsi"/>
+                                <w:color w:val="auto"/>
+                              </w:rPr>
+                              <w:t>Blanc</w:t>
+                            </w:r>
+                          </w:p>
+                        </w:txbxContent>
+                      </wps:txbx>
+                      <wps:bodyPr wrap="square" lIns="0" rIns="0" tIns="0" bIns="0">
+                        <a:spAutoFit/>
+                      </wps:bodyPr>
+                    </wps:wsp>
+                  </a:graphicData>
+                </a:graphic>
+              </wp:anchor>
+            </w:drawing>
+          </mc:Choice>
+          <mc:Fallback>
+            <w:pict>
+              <v:shape id="shape_0" ID="Forme8" stroked="f" style="position:absolute;margin-left:125.45pt;margin-top:3.1pt;width:131.65pt;height:14.95pt" type="shapetype_202">
+                <v:textbox>
+                  <w:txbxContent>
+                    <w:p>
+                      <w:pPr>
+                        <w:overflowPunct w:val="false"/>
+                        <w:spacing w:before="0" w:after="0" w:lineRule="auto" w:line="240"/>
+                        <w:rPr/>
+                      </w:pPr>
+                      <w:r>
+                        <w:rPr>
+                          <w:rFonts w:asciiTheme="minorHAnsi" w:cstheme="minorBidi" w:eastAsiaTheme="minorHAnsi" w:hAnsiTheme="minorHAnsi"/>
+                          <w:color w:val="auto"/>
+                        </w:rPr>
+                        <w:t>Blanc</w:t>
+                      </w:r>
+                    </w:p>
+                  </w:txbxContent>
+                </v:textbox>
+                <w10:wrap type="square"/>
+                <v:fill o:detectmouseclick="t" on="false"/>
+                <v:stroke color="black" joinstyle="round" endcap="flat"/>
+              </v:shape>
+            </w:pict>
+          </mc:Fallback>
+        </mc:AlternateContent>
+      </w:r>
+    </w:p>
+    <w:p>
+      <w:pPr>
+        <w:pStyle w:val="Normal"/>
+        <w:jc w:val="both"/>
+        <w:rPr>
+          <w:b w:val="false"/>
+          <w:b w:val="false"/>
+          <w:i w:val="false"/>
+          <w:i w:val="false"/>
+          <w:caps w:val="false"/>
+          <w:smallCaps w:val="false"/>
+          <w:color w:val="000000"/>
+          <w:spacing w:val="0"/>
+          <w:sz w:val="22"/>
+          <w:szCs w:val="22"/>
+        </w:rPr>
+      </w:pPr>
+      <w:r>
+        <w:rPr/>
+        <mc:AlternateContent>
+          <mc:Choice Requires="wps">
+            <w:drawing>
+              <wp:anchor behindDoc="0" distT="0" distB="0" distL="0" distR="0" simplePos="0" locked="0" layoutInCell="1" allowOverlap="1" relativeHeight="35">
+                <wp:simplePos x="0" y="0"/>
+                <wp:positionH relativeFrom="column">
+                  <wp:posOffset>1593215</wp:posOffset>
+                </wp:positionH>
+                <wp:positionV relativeFrom="paragraph">
+                  <wp:posOffset>153035</wp:posOffset>
+                </wp:positionV>
+                <wp:extent cx="1006475" cy="181610"/>
+                <wp:effectExtent l="0" t="0" r="0" b="0"/>
+                <wp:wrapNone/>
+                <wp:docPr id="21" name="Forme9"/>
+                <a:graphic xmlns:a="http://schemas.openxmlformats.org/drawingml/2006/main">
+                  <a:graphicData uri="http://schemas.microsoft.com/office/word/2010/wordprocessingShape">
+                    <wps:wsp>
+                      <wps:cNvSpPr txBox="1"/>
+                      <wps:spPr>
+                        <a:xfrm>
+                          <a:off x="0" y="0"/>
+                          <a:ext cx="1005840" cy="181080"/>
+                        </a:xfrm>
+                        <a:prstGeom prst="rect">
+                          <a:avLst/>
+                        </a:prstGeom>
+                        <a:noFill/>
+                        <a:ln>
+                          <a:noFill/>
+                        </a:ln>
+                      </wps:spPr>
+                      <wps:txbx>
+                        <w:txbxContent>
+                          <w:p>
+                            <w:pPr>
+                              <w:overflowPunct w:val="false"/>
+                              <w:spacing w:before="0" w:after="0" w:lineRule="auto" w:line="240"/>
+                              <w:rPr/>
+                            </w:pPr>
+                            <w:r>
+                              <w:rPr>
+                                <w:rFonts w:asciiTheme="minorHAnsi" w:cstheme="minorBidi" w:eastAsiaTheme="minorHAnsi" w:hAnsiTheme="minorHAnsi"/>
+                                <w:color w:val="auto"/>
+                              </w:rPr>
+                              <w:t>Bleu clair</w:t>
+                            </w:r>
+                          </w:p>
+                        </w:txbxContent>
+                      </wps:txbx>
+                      <wps:bodyPr wrap="square" lIns="0" rIns="0" tIns="0" bIns="0">
+                        <a:spAutoFit/>
+                      </wps:bodyPr>
+                    </wps:wsp>
+                  </a:graphicData>
+                </a:graphic>
+              </wp:anchor>
+            </w:drawing>
+          </mc:Choice>
+          <mc:Fallback>
+            <w:pict>
+              <v:shape id="shape_0" ID="Forme9" stroked="f" style="position:absolute;margin-left:125.45pt;margin-top:12.05pt;width:79.15pt;height:14.2pt" type="shapetype_202">
+                <v:textbox>
+                  <w:txbxContent>
+                    <w:p>
+                      <w:pPr>
+                        <w:overflowPunct w:val="false"/>
+                        <w:spacing w:before="0" w:after="0" w:lineRule="auto" w:line="240"/>
+                        <w:rPr/>
+                      </w:pPr>
+                      <w:r>
+                        <w:rPr>
+                          <w:rFonts w:asciiTheme="minorHAnsi" w:cstheme="minorBidi" w:eastAsiaTheme="minorHAnsi" w:hAnsiTheme="minorHAnsi"/>
+                          <w:color w:val="auto"/>
+                        </w:rPr>
+                        <w:t>Bleu clair</w:t>
+                      </w:r>
+                    </w:p>
+                  </w:txbxContent>
+                </v:textbox>
+                <w10:wrap type="square"/>
+                <v:fill o:detectmouseclick="t" on="false"/>
+                <v:stroke color="black" joinstyle="round" endcap="flat"/>
+              </v:shape>
+            </w:pict>
+          </mc:Fallback>
+        </mc:AlternateContent>
+      </w:r>
+    </w:p>
+    <w:p>
+      <w:pPr>
+        <w:pStyle w:val="Normal"/>
+        <w:jc w:val="both"/>
+        <w:rPr>
+          <w:b w:val="false"/>
+          <w:b w:val="false"/>
+          <w:i w:val="false"/>
+          <w:i w:val="false"/>
+          <w:caps w:val="false"/>
+          <w:smallCaps w:val="false"/>
+          <w:color w:val="000000"/>
+          <w:spacing w:val="0"/>
+          <w:sz w:val="22"/>
+          <w:szCs w:val="22"/>
+        </w:rPr>
+      </w:pPr>
+      <w:r>
+        <w:rPr/>
+        <mc:AlternateContent>
+          <mc:Choice Requires="wps">
+            <w:drawing>
+              <wp:anchor behindDoc="0" distT="0" distB="0" distL="0" distR="0" simplePos="0" locked="0" layoutInCell="1" allowOverlap="1" relativeHeight="37">
+                <wp:simplePos x="0" y="0"/>
+                <wp:positionH relativeFrom="column">
+                  <wp:posOffset>1593215</wp:posOffset>
+                </wp:positionH>
+                <wp:positionV relativeFrom="paragraph">
+                  <wp:posOffset>152400</wp:posOffset>
+                </wp:positionV>
+                <wp:extent cx="1349375" cy="185420"/>
+                <wp:effectExtent l="0" t="0" r="0" b="0"/>
+                <wp:wrapNone/>
+                <wp:docPr id="22" name="Forme11"/>
+                <a:graphic xmlns:a="http://schemas.openxmlformats.org/drawingml/2006/main">
+                  <a:graphicData uri="http://schemas.microsoft.com/office/word/2010/wordprocessingShape">
+                    <wps:wsp>
+                      <wps:cNvSpPr txBox="1"/>
+                      <wps:spPr>
+                        <a:xfrm>
+                          <a:off x="0" y="0"/>
+                          <a:ext cx="1348920" cy="184680"/>
+                        </a:xfrm>
+                        <a:prstGeom prst="rect">
+                          <a:avLst/>
+                        </a:prstGeom>
+                        <a:noFill/>
+                        <a:ln>
+                          <a:noFill/>
+                        </a:ln>
+                      </wps:spPr>
+                      <wps:txbx>
+                        <w:txbxContent>
+                          <w:p>
+                            <w:pPr>
+                              <w:overflowPunct w:val="false"/>
+                              <w:spacing w:before="0" w:after="0" w:lineRule="auto" w:line="240"/>
+                              <w:rPr/>
+                            </w:pPr>
+                            <w:r>
+                              <w:rPr>
+                                <w:sz w:val="22"/>
+                                <w:rFonts w:asciiTheme="minorHAnsi" w:cstheme="minorBidi" w:eastAsiaTheme="minorHAnsi" w:hAnsiTheme="minorHAnsi"/>
+                                <w:color w:val="auto"/>
+                              </w:rPr>
+                              <w:t>Bleu medium</w:t>
+                            </w:r>
+                          </w:p>
+                        </w:txbxContent>
+                      </wps:txbx>
+                      <wps:bodyPr wrap="square" lIns="0" rIns="0" tIns="0" bIns="0">
+                        <a:spAutoFit/>
+                      </wps:bodyPr>
+                    </wps:wsp>
+                  </a:graphicData>
+                </a:graphic>
+              </wp:anchor>
+            </w:drawing>
+          </mc:Choice>
+          <mc:Fallback>
+            <w:pict>
+              <v:shape id="shape_0" ID="Forme11" stroked="f" style="position:absolute;margin-left:125.45pt;margin-top:12pt;width:106.15pt;height:14.5pt" type="shapetype_202">
+                <v:textbox>
+                  <w:txbxContent>
+                    <w:p>
+                      <w:pPr>
+                        <w:overflowPunct w:val="false"/>
+                        <w:spacing w:before="0" w:after="0" w:lineRule="auto" w:line="240"/>
+                        <w:rPr/>
+                      </w:pPr>
+                      <w:r>
+                        <w:rPr>
+                          <w:sz w:val="22"/>
+                          <w:rFonts w:asciiTheme="minorHAnsi" w:cstheme="minorBidi" w:eastAsiaTheme="minorHAnsi" w:hAnsiTheme="minorHAnsi"/>
+                          <w:color w:val="auto"/>
+                        </w:rPr>
+                        <w:t>Bleu medium</w:t>
+                      </w:r>
+                    </w:p>
+                  </w:txbxContent>
+                </v:textbox>
+                <w10:wrap type="square"/>
+                <v:fill o:detectmouseclick="t" on="false"/>
+                <v:stroke color="black" joinstyle="round" endcap="flat"/>
+              </v:shape>
+            </w:pict>
+          </mc:Fallback>
+        </mc:AlternateContent>
+      </w:r>
+    </w:p>
+    <w:p>
+      <w:pPr>
+        <w:pStyle w:val="Normal"/>
+        <w:jc w:val="both"/>
+        <w:rPr>
+          <w:b w:val="false"/>
+          <w:b w:val="false"/>
+          <w:i w:val="false"/>
+          <w:i w:val="false"/>
+          <w:caps w:val="false"/>
+          <w:smallCaps w:val="false"/>
+          <w:color w:val="000000"/>
+          <w:spacing w:val="0"/>
+          <w:sz w:val="22"/>
+          <w:szCs w:val="22"/>
+        </w:rPr>
+      </w:pPr>
+      <w:r>
+        <w:rPr/>
+        <mc:AlternateContent>
+          <mc:Choice Requires="wps">
+            <w:drawing>
+              <wp:anchor behindDoc="0" distT="0" distB="0" distL="0" distR="0" simplePos="0" locked="0" layoutInCell="1" allowOverlap="1" relativeHeight="36">
+                <wp:simplePos x="0" y="0"/>
+                <wp:positionH relativeFrom="column">
+                  <wp:posOffset>1593215</wp:posOffset>
+                </wp:positionH>
+                <wp:positionV relativeFrom="paragraph">
+                  <wp:posOffset>128270</wp:posOffset>
+                </wp:positionV>
+                <wp:extent cx="987425" cy="210185"/>
+                <wp:effectExtent l="0" t="0" r="0" b="0"/>
+                <wp:wrapNone/>
+                <wp:docPr id="23" name="Forme10"/>
+                <a:graphic xmlns:a="http://schemas.openxmlformats.org/drawingml/2006/main">
+                  <a:graphicData uri="http://schemas.microsoft.com/office/word/2010/wordprocessingShape">
+                    <wps:wsp>
+                      <wps:cNvSpPr txBox="1"/>
+                      <wps:spPr>
+                        <a:xfrm>
+                          <a:off x="0" y="0"/>
+                          <a:ext cx="986760" cy="209520"/>
+                        </a:xfrm>
+                        <a:prstGeom prst="rect">
+                          <a:avLst/>
+                        </a:prstGeom>
+                        <a:noFill/>
+                        <a:ln>
+                          <a:noFill/>
+                        </a:ln>
+                      </wps:spPr>
+                      <wps:txbx>
+                        <w:txbxContent>
+                          <w:p>
+                            <w:pPr>
+                              <w:overflowPunct w:val="false"/>
+                              <w:spacing w:before="0" w:after="0" w:lineRule="auto" w:line="240"/>
+                              <w:rPr/>
+                            </w:pPr>
+                            <w:r>
+                              <w:rPr>
+                                <w:rFonts w:asciiTheme="minorHAnsi" w:cstheme="minorBidi" w:eastAsiaTheme="minorHAnsi" w:hAnsiTheme="minorHAnsi"/>
+                                <w:color w:val="auto"/>
+                              </w:rPr>
+                              <w:t>Bleu foncé</w:t>
+                            </w:r>
+                          </w:p>
+                        </w:txbxContent>
+                      </wps:txbx>
+                      <wps:bodyPr wrap="square" lIns="0" rIns="0" tIns="0" bIns="0">
+                        <a:spAutoFit/>
+                      </wps:bodyPr>
+                    </wps:wsp>
+                  </a:graphicData>
+                </a:graphic>
+              </wp:anchor>
+            </w:drawing>
+          </mc:Choice>
+          <mc:Fallback>
+            <w:pict>
+              <v:shape id="shape_0" ID="Forme10" stroked="f" style="position:absolute;margin-left:125.45pt;margin-top:10.1pt;width:77.65pt;height:16.45pt" type="shapetype_202">
+                <v:textbox>
+                  <w:txbxContent>
+                    <w:p>
+                      <w:pPr>
+                        <w:overflowPunct w:val="false"/>
+                        <w:spacing w:before="0" w:after="0" w:lineRule="auto" w:line="240"/>
+                        <w:rPr/>
+                      </w:pPr>
+                      <w:r>
+                        <w:rPr>
+                          <w:rFonts w:asciiTheme="minorHAnsi" w:cstheme="minorBidi" w:eastAsiaTheme="minorHAnsi" w:hAnsiTheme="minorHAnsi"/>
+                          <w:color w:val="auto"/>
+                        </w:rPr>
+                        <w:t>Bleu foncé</w:t>
+                      </w:r>
+                    </w:p>
+                  </w:txbxContent>
+                </v:textbox>
+                <w10:wrap type="square"/>
+                <v:fill o:detectmouseclick="t" on="false"/>
+                <v:stroke color="black" joinstyle="round" endcap="flat"/>
+              </v:shape>
+            </w:pict>
+          </mc:Fallback>
+        </mc:AlternateContent>
+      </w:r>
+    </w:p>
+    <w:p>
+      <w:pPr>
+        <w:pStyle w:val="Normal"/>
+        <w:jc w:val="both"/>
+        <w:rPr>
+          <w:b w:val="false"/>
+          <w:b w:val="false"/>
+          <w:i w:val="false"/>
+          <w:i w:val="false"/>
+          <w:caps w:val="false"/>
+          <w:smallCaps w:val="false"/>
+          <w:color w:val="000000"/>
+          <w:spacing w:val="0"/>
+          <w:sz w:val="22"/>
+          <w:szCs w:val="22"/>
+        </w:rPr>
+      </w:pPr>
+      <w:r>
+        <w:rPr/>
+      </w:r>
+    </w:p>
+    <w:p>
+      <w:pPr>
+        <w:pStyle w:val="Normal"/>
+        <w:jc w:val="both"/>
+        <w:rPr/>
+      </w:pPr>
+      <w:r>
+        <w:rPr>
+          <w:b w:val="false"/>
+          <w:i w:val="false"/>
+          <w:caps w:val="false"/>
+          <w:smallCaps w:val="false"/>
+          <w:color w:val="000000"/>
+          <w:spacing w:val="0"/>
+          <w:sz w:val="22"/>
+          <w:szCs w:val="22"/>
+        </w:rPr>
+        <w:t xml:space="preserve">Les pages sont composées d’un maximum de trois couleurs différentes , le gris, le noir et le blanc ne comptant pas comme des couleurs. </w:t>
+      </w:r>
+      <w:r>
+        <w:rPr>
+          <w:b w:val="false"/>
+          <w:i w:val="false"/>
+          <w:caps w:val="false"/>
+          <w:smallCaps w:val="false"/>
+          <w:color w:val="000000"/>
+          <w:spacing w:val="0"/>
+          <w:sz w:val="22"/>
+          <w:szCs w:val="22"/>
+        </w:rPr>
+        <w:t xml:space="preserve">La barre du menu </w:t>
+      </w:r>
+      <w:r>
+        <w:rPr>
+          <w:b w:val="false"/>
+          <w:i w:val="false"/>
+          <w:caps w:val="false"/>
+          <w:smallCaps w:val="false"/>
+          <w:color w:val="000000"/>
+          <w:spacing w:val="0"/>
+          <w:sz w:val="22"/>
+          <w:szCs w:val="22"/>
+        </w:rPr>
+        <w:t>ainsi que les différents boutons et les sous titres</w:t>
+      </w:r>
+      <w:r>
+        <w:rPr>
+          <w:b w:val="false"/>
+          <w:i w:val="false"/>
+          <w:caps w:val="false"/>
+          <w:smallCaps w:val="false"/>
+          <w:color w:val="000000"/>
+          <w:spacing w:val="0"/>
+          <w:sz w:val="22"/>
+          <w:szCs w:val="22"/>
+        </w:rPr>
+        <w:t xml:space="preserve"> s</w:t>
+      </w:r>
+      <w:r>
+        <w:rPr>
+          <w:b w:val="false"/>
+          <w:i w:val="false"/>
+          <w:caps w:val="false"/>
+          <w:smallCaps w:val="false"/>
+          <w:color w:val="000000"/>
+          <w:spacing w:val="0"/>
+          <w:sz w:val="22"/>
+          <w:szCs w:val="22"/>
+        </w:rPr>
+        <w:t>ont</w:t>
+      </w:r>
+      <w:r>
+        <w:rPr>
+          <w:b w:val="false"/>
+          <w:i w:val="false"/>
+          <w:caps w:val="false"/>
+          <w:smallCaps w:val="false"/>
+          <w:color w:val="000000"/>
+          <w:spacing w:val="0"/>
+          <w:sz w:val="22"/>
+          <w:szCs w:val="22"/>
+        </w:rPr>
+        <w:t xml:space="preserve"> bleu medium (code :#226597</w:t>
+      </w:r>
+      <w:r>
+        <w:rPr>
+          <w:b w:val="false"/>
+          <w:i w:val="false"/>
+          <w:caps w:val="false"/>
+          <w:smallCaps w:val="false"/>
+          <w:color w:val="000000"/>
+          <w:spacing w:val="0"/>
+          <w:sz w:val="22"/>
+          <w:szCs w:val="22"/>
+        </w:rPr>
+        <w:t>)</w:t>
+      </w:r>
+      <w:r>
+        <w:rPr>
+          <w:b w:val="false"/>
+          <w:i w:val="false"/>
+          <w:caps w:val="false"/>
+          <w:smallCaps w:val="false"/>
+          <w:color w:val="000000"/>
+          <w:spacing w:val="0"/>
+          <w:sz w:val="22"/>
+          <w:szCs w:val="22"/>
+        </w:rPr>
+        <w:t xml:space="preserve"> .  Les cadres </w:t>
+      </w:r>
+      <w:r>
+        <w:rPr>
+          <w:b w:val="false"/>
+          <w:i w:val="false"/>
+          <w:caps w:val="false"/>
+          <w:smallCaps w:val="false"/>
+          <w:color w:val="000000"/>
+          <w:spacing w:val="0"/>
+          <w:sz w:val="22"/>
+          <w:szCs w:val="22"/>
+        </w:rPr>
+        <w:t>des formulaires ou du profil</w:t>
+      </w:r>
+      <w:r>
+        <w:rPr>
+          <w:b w:val="false"/>
+          <w:i w:val="false"/>
+          <w:caps w:val="false"/>
+          <w:smallCaps w:val="false"/>
+          <w:color w:val="000000"/>
+          <w:spacing w:val="0"/>
+          <w:sz w:val="22"/>
+          <w:szCs w:val="22"/>
+        </w:rPr>
+        <w:t xml:space="preserve"> sera en bleu foncé (code:#113F67). </w:t>
+      </w:r>
+      <w:r>
+        <w:rPr>
+          <w:b w:val="false"/>
+          <w:i w:val="false"/>
+          <w:caps w:val="false"/>
+          <w:smallCaps w:val="false"/>
+          <w:color w:val="000000"/>
+          <w:spacing w:val="0"/>
+          <w:sz w:val="22"/>
+          <w:szCs w:val="22"/>
+        </w:rPr>
+        <w:t xml:space="preserve">Le bouton de </w:t>
+      </w:r>
+      <w:r>
+        <w:rPr>
+          <w:b w:val="false"/>
+          <w:i w:val="false"/>
+          <w:caps w:val="false"/>
+          <w:smallCaps w:val="false"/>
+          <w:color w:val="000000"/>
+          <w:spacing w:val="0"/>
+          <w:sz w:val="22"/>
+          <w:szCs w:val="22"/>
+        </w:rPr>
+        <w:t>déconnexion</w:t>
+      </w:r>
+      <w:r>
+        <w:rPr>
+          <w:b w:val="false"/>
+          <w:i w:val="false"/>
+          <w:caps w:val="false"/>
+          <w:smallCaps w:val="false"/>
+          <w:color w:val="000000"/>
+          <w:spacing w:val="0"/>
+          <w:sz w:val="22"/>
+          <w:szCs w:val="22"/>
+        </w:rPr>
+        <w:t xml:space="preserve"> sera bleu clair.</w:t>
+      </w:r>
+    </w:p>
+    <w:p>
+      <w:pPr>
+        <w:pStyle w:val="Normal"/>
+        <w:rPr>
+          <w:b w:val="false"/>
+          <w:b w:val="false"/>
+          <w:i w:val="false"/>
+          <w:i w:val="false"/>
+          <w:caps w:val="false"/>
+          <w:smallCaps w:val="false"/>
+          <w:color w:val="000000"/>
+          <w:spacing w:val="0"/>
+          <w:sz w:val="22"/>
+          <w:szCs w:val="22"/>
+        </w:rPr>
+      </w:pPr>
+      <w:r>
+        <w:rPr/>
       </w:r>
     </w:p>
     <w:p>
@@ -2261,7 +4511,7 @@
           <w:sz w:val="22"/>
           <w:szCs w:val="22"/>
         </w:rPr>
-        <w:t xml:space="preserve">L’image de fond du site est la photo d’une route récupérée sur le site suivant : </w:t>
+        <w:t>Le choix des images fait partie des outils amenant les conducteurs et les passagers à vouloir voyager.</w:t>
       </w:r>
       <w:hyperlink r:id="rId8">
         <w:r>
@@ -2300,6 +4550,65 @@
       <w:pPr>
         <w:pStyle w:val="Normal"/>
         <w:jc w:val="both"/>
+        <w:rPr/>
+      </w:pPr>
+      <w:r>
+        <w:rPr>
+          <w:b w:val="false"/>
+          <w:i w:val="false"/>
+          <w:caps w:val="false"/>
+          <w:smallCaps w:val="false"/>
+          <w:color w:val="000000"/>
+          <w:spacing w:val="0"/>
+          <w:sz w:val="22"/>
+          <w:szCs w:val="22"/>
+        </w:rPr>
+        <w:t>Dès lors, l</w:t>
+      </w:r>
+      <w:r>
+        <w:rPr>
+          <w:b w:val="false"/>
+          <w:i w:val="false"/>
+          <w:caps w:val="false"/>
+          <w:smallCaps w:val="false"/>
+          <w:color w:val="000000"/>
+          <w:spacing w:val="0"/>
+          <w:sz w:val="22"/>
+          <w:szCs w:val="22"/>
+        </w:rPr>
+        <w:t xml:space="preserve">’image de fond du site est la photo d’une route </w:t>
+      </w:r>
+      <w:r>
+        <w:rPr>
+          <w:b w:val="false"/>
+          <w:i w:val="false"/>
+          <w:caps w:val="false"/>
+          <w:smallCaps w:val="false"/>
+          <w:color w:val="000000"/>
+          <w:spacing w:val="0"/>
+          <w:sz w:val="22"/>
+          <w:szCs w:val="22"/>
+        </w:rPr>
+        <w:t>vers un paysage très vaste et très ouvert, invitant les utilisateurs à voyager.</w:t>
+      </w:r>
+      <w:r>
+        <w:rPr>
+          <w:b w:val="false"/>
+          <w:i w:val="false"/>
+          <w:caps w:val="false"/>
+          <w:smallCaps w:val="false"/>
+          <w:color w:val="000000"/>
+          <w:spacing w:val="0"/>
+          <w:sz w:val="22"/>
+          <w:szCs w:val="22"/>
+        </w:rPr>
+        <w:t xml:space="preserve"> </w:t>
+      </w:r>
+    </w:p>
+    <w:p>
+      <w:pPr>
+        <w:pStyle w:val="Normal"/>
+        <w:jc w:val="both"/>
         <w:rPr>
           <w:b w:val="false"/>
           <w:b w:val="false"/>
@@ -2324,15 +4633,15 @@
           <wp:anchor behindDoc="0" distT="0" distB="0" distL="0" distR="0" simplePos="0" locked="0" layoutInCell="1" allowOverlap="1" relativeHeight="23">
             <wp:simplePos x="0" y="0"/>
             <wp:positionH relativeFrom="column">
-              <wp:align>center</wp:align>
+              <wp:posOffset>970915</wp:posOffset>
             </wp:positionH>
             <wp:positionV relativeFrom="paragraph">
-              <wp:posOffset>635</wp:posOffset>
+              <wp:posOffset>19685</wp:posOffset>
             </wp:positionV>
             <wp:extent cx="3818890" cy="2545715"/>
             <wp:effectExtent l="0" t="0" r="0" b="0"/>
             <wp:wrapSquare wrapText="largest"/>
-            <wp:docPr id="9" name="Image3" descr=""/>
+            <wp:docPr id="24" name="Image3" descr=""/>
             <wp:cNvGraphicFramePr>
               <a:graphicFrameLocks xmlns:a="http://schemas.openxmlformats.org/drawingml/2006/main" noChangeAspect="1"/>
             </wp:cNvGraphicFramePr>
@@ -2340,7 +4649,7 @@
               <a:graphicData uri="http://schemas.openxmlformats.org/drawingml/2006/picture">
                 <pic:pic xmlns:pic="http://schemas.openxmlformats.org/drawingml/2006/picture">
                   <pic:nvPicPr>
-                    <pic:cNvPr id="9" name="Image3" descr=""/>
+                    <pic:cNvPr id="24" name="Image3" descr=""/>
                     <pic:cNvPicPr>
                       <a:picLocks noChangeAspect="1" noChangeArrowheads="1"/>
                     </pic:cNvPicPr>
@@ -2615,10 +4924,45 @@
           <w:smallCaps w:val="false"/>
           <w:color w:val="000000"/>
           <w:spacing w:val="0"/>
-          <w:sz w:val="22"/>
-          <w:szCs w:val="22"/>
-        </w:rPr>
-        <w:t xml:space="preserve">On trouve aussi les photos de profil des utilisateurs affichées sur le profil au format d’identité et dans le menu du site sur chaque page dans un petit cadre en haut à droite. </w:t>
+        </w:rPr>
+        <w:t xml:space="preserve">L’image de fond n’est pas la seule photo du site puisque chaque utilisateur aura sa photo de profil s’il le souhaite. Ces photos seront visibles depuis n’importe quelle image du site sur la barre de menu </w:t>
+      </w:r>
+      <w:r>
+        <w:rPr>
+          <w:b w:val="false"/>
+          <w:i w:val="false"/>
+          <w:caps w:val="false"/>
+          <w:smallCaps w:val="false"/>
+          <w:color w:val="000000"/>
+          <w:spacing w:val="0"/>
+          <w:sz w:val="22"/>
+          <w:szCs w:val="22"/>
+        </w:rPr>
+        <w:t xml:space="preserve">dans un petit cadre en haut à droite. </w:t>
+      </w:r>
+      <w:r>
+        <w:rPr>
+          <w:b w:val="false"/>
+          <w:i w:val="false"/>
+          <w:caps w:val="false"/>
+          <w:smallCaps w:val="false"/>
+          <w:color w:val="000000"/>
+          <w:spacing w:val="0"/>
+        </w:rPr>
+        <w:t xml:space="preserve"> </w:t>
+      </w:r>
+      <w:r>
+        <w:rPr>
+          <w:b w:val="false"/>
+          <w:i w:val="false"/>
+          <w:caps w:val="false"/>
+          <w:smallCaps w:val="false"/>
+          <w:color w:val="000000"/>
+          <w:spacing w:val="0"/>
+          <w:sz w:val="22"/>
+          <w:szCs w:val="22"/>
+        </w:rPr>
+        <w:t>Elles seront aussi visibles lorsqu’un utilisateur effectue une recherche de trajet. C’est images seront au format d’une photo d’identité.</w:t>
       </w:r>
     </w:p>
     <w:p>
@@ -2647,100 +4991,19 @@
         <w:rPr/>
       </w:pPr>
       <w:r>
-        <w:rPr>
-          <w:b w:val="false"/>
-          <w:i w:val="false"/>
-          <w:caps w:val="false"/>
-          <w:smallCaps w:val="false"/>
-          <w:color w:val="000000"/>
-          <w:spacing w:val="0"/>
-          <w:sz w:val="22"/>
-          <w:szCs w:val="22"/>
-        </w:rPr>
-        <w:t>D’autres logo sont utilisés. Le logo Gmail pour directement les administrateurs du site.</w:t>
-      </w:r>
-    </w:p>
-    <w:p>
-      <w:pPr>
-        <w:pStyle w:val="Normal"/>
-        <w:rPr/>
-      </w:pPr>
-      <w:r>
-        <w:rPr/>
-      </w:r>
-    </w:p>
-    <w:p>
-      <w:pPr>
-        <w:pStyle w:val="Titre1"/>
-        <w:numPr>
-          <w:ilvl w:val="0"/>
-          <w:numId w:val="2"/>
-        </w:numPr>
-        <w:rPr/>
-      </w:pPr>
-      <w:bookmarkStart w:id="8" w:name="_Toc3465002"/>
-      <w:bookmarkEnd w:id="8"/>
-      <w:r>
-        <w:rPr/>
-        <w:t>UML</w:t>
-      </w:r>
-    </w:p>
-    <w:p>
-      <w:pPr>
-        <w:pStyle w:val="Normal"/>
-        <w:rPr/>
-      </w:pPr>
-      <w:r>
-        <w:rPr/>
-      </w:r>
-    </w:p>
-    <w:p>
-      <w:pPr>
-        <w:pStyle w:val="Titre2"/>
-        <w:numPr>
-          <w:ilvl w:val="0"/>
-          <w:numId w:val="7"/>
-        </w:numPr>
-        <w:rPr/>
-      </w:pPr>
-      <w:r>
-        <w:rPr/>
-        <w:t>Diagramme de cas d’utilisation</w:t>
-      </w:r>
-    </w:p>
-    <w:p>
-      <w:pPr>
-        <w:pStyle w:val="Normal"/>
-        <w:rPr/>
-      </w:pPr>
-      <w:r>
-        <w:rPr/>
-      </w:r>
-    </w:p>
-    <w:p>
-      <w:pPr>
-        <w:pStyle w:val="Normal"/>
-        <w:rPr/>
-      </w:pPr>
-      <w:r>
-        <w:rPr/>
-        <w:t>La figure suivante représente le diagramme de cas d’utilisation, les cas d’utilisation seront précisés par la suite.</w:t>
-      </w:r>
-    </w:p>
-    <w:p>
-      <w:pPr>
-        <w:pStyle w:val="Normal"/>
-        <w:keepNext/>
-        <w:jc w:val="center"/>
-        <w:rPr/>
-      </w:pPr>
-      <w:r>
-        <w:rPr/>
         <w:drawing>
-          <wp:inline distT="19050" distB="19050" distL="19050" distR="11430">
-            <wp:extent cx="5760720" cy="3009900"/>
+          <wp:anchor behindDoc="0" distT="0" distB="0" distL="0" distR="0" simplePos="0" locked="0" layoutInCell="1" allowOverlap="1" relativeHeight="42">
+            <wp:simplePos x="0" y="0"/>
+            <wp:positionH relativeFrom="column">
+              <wp:posOffset>-10160</wp:posOffset>
+            </wp:positionH>
+            <wp:positionV relativeFrom="paragraph">
+              <wp:posOffset>-2540</wp:posOffset>
+            </wp:positionV>
+            <wp:extent cx="752475" cy="570230"/>
             <wp:effectExtent l="0" t="0" r="0" b="0"/>
-            <wp:docPr id="10" name="Image 4" descr=""/>
+            <wp:wrapSquare wrapText="largest"/>
+            <wp:docPr id="25" name="Image5" descr=""/>
             <wp:cNvGraphicFramePr>
               <a:graphicFrameLocks xmlns:a="http://schemas.openxmlformats.org/drawingml/2006/main" noChangeAspect="1"/>
             </wp:cNvGraphicFramePr>
@@ -2748,13 +5011,206 @@
               <a:graphicData uri="http://schemas.openxmlformats.org/drawingml/2006/picture">
                 <pic:pic xmlns:pic="http://schemas.openxmlformats.org/drawingml/2006/picture">
                   <pic:nvPicPr>
-                    <pic:cNvPr id="10" name="Image 4" descr=""/>
+                    <pic:cNvPr id="25" name="Image5" descr=""/>
                     <pic:cNvPicPr>
                       <a:picLocks noChangeAspect="1" noChangeArrowheads="1"/>
                     </pic:cNvPicPr>
                   </pic:nvPicPr>
                   <pic:blipFill>
                     <a:blip r:embed="rId10"/>
+                    <a:stretch>
+                      <a:fillRect/>
+                    </a:stretch>
+                  </pic:blipFill>
+                  <pic:spPr bwMode="auto">
+                    <a:xfrm>
+                      <a:off x="0" y="0"/>
+                      <a:ext cx="752475" cy="570230"/>
+                    </a:xfrm>
+                    <a:prstGeom prst="rect">
+                      <a:avLst/>
+                    </a:prstGeom>
+                  </pic:spPr>
+                </pic:pic>
+              </a:graphicData>
+            </a:graphic>
+          </wp:anchor>
+        </w:drawing>
+      </w:r>
+      <w:r>
+        <w:rPr>
+          <w:b w:val="false"/>
+          <w:i w:val="false"/>
+          <w:caps w:val="false"/>
+          <w:smallCaps w:val="false"/>
+          <w:color w:val="000000"/>
+          <w:spacing w:val="0"/>
+          <w:sz w:val="22"/>
+          <w:szCs w:val="22"/>
+        </w:rPr>
+        <w:t xml:space="preserve">D’autres logo sont utilisés, </w:t>
+      </w:r>
+      <w:r>
+        <w:rPr>
+          <w:b w:val="false"/>
+          <w:i w:val="false"/>
+          <w:caps w:val="false"/>
+          <w:smallCaps w:val="false"/>
+          <w:color w:val="000000"/>
+          <w:spacing w:val="0"/>
+          <w:sz w:val="22"/>
+          <w:szCs w:val="22"/>
+        </w:rPr>
+        <w:t>l</w:t>
+      </w:r>
+      <w:r>
+        <w:rPr>
+          <w:b w:val="false"/>
+          <w:i w:val="false"/>
+          <w:caps w:val="false"/>
+          <w:smallCaps w:val="false"/>
+          <w:color w:val="000000"/>
+          <w:spacing w:val="0"/>
+          <w:sz w:val="22"/>
+          <w:szCs w:val="22"/>
+        </w:rPr>
+        <w:t xml:space="preserve">e logo Gmail pour directement </w:t>
+      </w:r>
+      <w:r>
+        <w:rPr>
+          <w:b w:val="false"/>
+          <w:i w:val="false"/>
+          <w:caps w:val="false"/>
+          <w:smallCaps w:val="false"/>
+          <w:color w:val="000000"/>
+          <w:spacing w:val="0"/>
+          <w:sz w:val="22"/>
+          <w:szCs w:val="22"/>
+        </w:rPr>
+        <w:t>contacter</w:t>
+      </w:r>
+      <w:r>
+        <w:rPr>
+          <w:b w:val="false"/>
+          <w:i w:val="false"/>
+          <w:caps w:val="false"/>
+          <w:smallCaps w:val="false"/>
+          <w:color w:val="000000"/>
+          <w:spacing w:val="0"/>
+          <w:sz w:val="22"/>
+          <w:szCs w:val="22"/>
+        </w:rPr>
+        <w:t xml:space="preserve"> les administrateurs du site. </w:t>
+      </w:r>
+      <w:r>
+        <w:rPr>
+          <w:b w:val="false"/>
+          <w:i w:val="false"/>
+          <w:caps w:val="false"/>
+          <w:smallCaps w:val="false"/>
+          <w:color w:val="000000"/>
+          <w:spacing w:val="0"/>
+          <w:sz w:val="22"/>
+          <w:szCs w:val="22"/>
+        </w:rPr>
+        <w:t xml:space="preserve">Celui ci apparaîtra sur chaque pied de page du site à gauche et sera de petite taille. </w:t>
+      </w:r>
+    </w:p>
+    <w:p>
+      <w:pPr>
+        <w:pStyle w:val="Normal"/>
+        <w:rPr/>
+      </w:pPr>
+      <w:r>
+        <w:rPr/>
+      </w:r>
+    </w:p>
+    <w:p>
+      <w:pPr>
+        <w:pStyle w:val="Titre1"/>
+        <w:numPr>
+          <w:ilvl w:val="0"/>
+          <w:numId w:val="2"/>
+        </w:numPr>
+        <w:rPr/>
+      </w:pPr>
+      <w:bookmarkStart w:id="8" w:name="_Toc3465002"/>
+      <w:bookmarkEnd w:id="8"/>
+      <w:r>
+        <w:rPr/>
+        <w:t>UML</w:t>
+      </w:r>
+    </w:p>
+    <w:p>
+      <w:pPr>
+        <w:pStyle w:val="Normal"/>
+        <w:rPr/>
+      </w:pPr>
+      <w:r>
+        <w:rPr/>
+      </w:r>
+    </w:p>
+    <w:p>
+      <w:pPr>
+        <w:pStyle w:val="Titre2"/>
+        <w:numPr>
+          <w:ilvl w:val="0"/>
+          <w:numId w:val="7"/>
+        </w:numPr>
+        <w:rPr/>
+      </w:pPr>
+      <w:r>
+        <w:rPr/>
+        <w:t>Diagramme de cas d’utilisation</w:t>
+      </w:r>
+    </w:p>
+    <w:p>
+      <w:pPr>
+        <w:pStyle w:val="Normal"/>
+        <w:rPr/>
+      </w:pPr>
+      <w:r>
+        <w:rPr/>
+      </w:r>
+    </w:p>
+    <w:p>
+      <w:pPr>
+        <w:pStyle w:val="Normal"/>
+        <w:rPr/>
+      </w:pPr>
+      <w:r>
+        <w:rPr/>
+        <w:t>La figure suivante représente le diagramme de cas d’utilisation, les cas d’utilisation seront précisés par la suite.</w:t>
+      </w:r>
+    </w:p>
+    <w:p>
+      <w:pPr>
+        <w:pStyle w:val="Normal"/>
+        <w:keepNext/>
+        <w:jc w:val="center"/>
+        <w:rPr/>
+      </w:pPr>
+      <w:r>
+        <w:rPr/>
+        <w:drawing>
+          <wp:inline distT="0" distB="0" distL="0" distR="0">
+            <wp:extent cx="5760720" cy="3009900"/>
+            <wp:effectExtent l="0" t="0" r="0" b="0"/>
+            <wp:docPr id="26" name="Image 4" descr=""/>
+            <wp:cNvGraphicFramePr>
+              <a:graphicFrameLocks xmlns:a="http://schemas.openxmlformats.org/drawingml/2006/main" noChangeAspect="1"/>
+            </wp:cNvGraphicFramePr>
+            <a:graphic xmlns:a="http://schemas.openxmlformats.org/drawingml/2006/main">
+              <a:graphicData uri="http://schemas.openxmlformats.org/drawingml/2006/picture">
+                <pic:pic xmlns:pic="http://schemas.openxmlformats.org/drawingml/2006/picture">
+                  <pic:nvPicPr>
+                    <pic:cNvPr id="26" name="Image 4" descr=""/>
+                    <pic:cNvPicPr>
+                      <a:picLocks noChangeAspect="1" noChangeArrowheads="1"/>
+                    </pic:cNvPicPr>
+                  </pic:nvPicPr>
+                  <pic:blipFill>
+                    <a:blip r:embed="rId11"/>
                     <a:stretch>
                       <a:fillRect/>
                     </a:stretch>
@@ -3049,8 +5505,8 @@
       </w:r>
     </w:p>
     <w:sectPr>
-      <w:headerReference w:type="default" r:id="rId11"/>
-      <w:footerReference w:type="default" r:id="rId12"/>
+      <w:headerReference w:type="default" r:id="rId12"/>
+      <w:footerReference w:type="default" r:id="rId13"/>
       <w:type w:val="nextPage"/>
       <w:pgSz w:w="11906" w:h="16838"/>
       <w:pgMar w:left="1417" w:right="1417" w:header="708" w:top="1417" w:footer="708" w:bottom="1417" w:gutter="0"/>
@@ -3084,6 +5540,8 @@
       <w:pStyle w:val="Pieddepage"/>
       <w:tabs>
         <w:tab w:val="left" w:pos="3185" w:leader="none"/>
+        <w:tab w:val="center" w:pos="4536" w:leader="none"/>
+        <w:tab w:val="right" w:pos="9072" w:leader="none"/>
       </w:tabs>
       <w:rPr/>
     </w:pPr>
@@ -3102,7 +5560,7 @@
         <w:docPartGallery w:val="Page Numbers (Bottom of Page)"/>
         <w:docPartUnique w:val="true"/>
       </w:docPartObj>
-      <w:id w:val="1444328718"/>
+      <w:id w:val="1617929593"/>
     </w:sdtPr>
     <w:sdtContent>
       <w:p>
@@ -3152,7 +5610,7 @@
     <w:r>
       <w:rPr/>
       <w:drawing>
-        <wp:anchor behindDoc="1" distT="0" distB="0" distL="114300" distR="114300" simplePos="0" locked="0" layoutInCell="1" allowOverlap="1" relativeHeight="8">
+        <wp:anchor behindDoc="1" distT="0" distB="0" distL="114300" distR="114300" simplePos="0" locked="0" layoutInCell="1" allowOverlap="1" relativeHeight="9">
           <wp:simplePos x="0" y="0"/>
           <wp:positionH relativeFrom="page">
             <wp:posOffset>-2540</wp:posOffset>
@@ -3163,7 +5621,7 @@
           <wp:extent cx="2385060" cy="822960"/>
           <wp:effectExtent l="0" t="0" r="0" b="0"/>
           <wp:wrapNone/>
-          <wp:docPr id="11" name="Image 7" descr=""/>
+          <wp:docPr id="27" name="Image 7" descr=""/>
           <wp:cNvGraphicFramePr>
             <a:graphicFrameLocks xmlns:a="http://schemas.openxmlformats.org/drawingml/2006/main" noChangeAspect="1"/>
           </wp:cNvGraphicFramePr>
@@ -3171,7 +5629,7 @@
             <a:graphicData uri="http://schemas.openxmlformats.org/drawingml/2006/picture">
               <pic:pic xmlns:pic="http://schemas.openxmlformats.org/drawingml/2006/picture">
                 <pic:nvPicPr>
-                  <pic:cNvPr id="11" name="Image 7" descr=""/>
+                  <pic:cNvPr id="27" name="Image 7" descr=""/>
                   <pic:cNvPicPr>
                     <a:picLocks noChangeAspect="1" noChangeArrowheads="1"/>
                   </pic:cNvPicPr>
@@ -3197,7 +5655,7 @@
         </wp:anchor>
       </w:drawing>
       <w:drawing>
-        <wp:anchor behindDoc="1" distT="0" distB="0" distL="114300" distR="114300" simplePos="0" locked="0" layoutInCell="1" allowOverlap="1" relativeHeight="12">
+        <wp:anchor behindDoc="1" distT="0" distB="0" distL="114300" distR="114300" simplePos="0" locked="0" layoutInCell="1" allowOverlap="1" relativeHeight="14">
           <wp:simplePos x="0" y="0"/>
           <wp:positionH relativeFrom="margin">
             <wp:posOffset>1729105</wp:posOffset>
@@ -3208,7 +5666,7 @@
           <wp:extent cx="2294890" cy="670560"/>
           <wp:effectExtent l="0" t="0" r="0" b="0"/>
           <wp:wrapNone/>
-          <wp:docPr id="12" name="Image 8" descr="https://www.upssitech.eu/wp-content/uploads/2016/12/logo_upssitech.png"/>
+          <wp:docPr id="28" name="Image 8" descr="https://www.upssitech.eu/wp-content/uploads/2016/12/logo_upssitech.png"/>
           <wp:cNvGraphicFramePr>
             <a:graphicFrameLocks xmlns:a="http://schemas.openxmlformats.org/drawingml/2006/main" noChangeAspect="1"/>
           </wp:cNvGraphicFramePr>
@@ -3216,7 +5674,7 @@
             <a:graphicData uri="http://schemas.openxmlformats.org/drawingml/2006/picture">
               <pic:pic xmlns:pic="http://schemas.openxmlformats.org/drawingml/2006/picture">
                 <pic:nvPicPr>
-                  <pic:cNvPr id="12" name="Image 8" descr="https://www.upssitech.eu/wp-content/uploads/2016/12/logo_upssitech.png"/>
+                  <pic:cNvPr id="28" name="Image 8" descr="https://www.upssitech.eu/wp-content/uploads/2016/12/logo_upssitech.png"/>
                   <pic:cNvPicPr>
                     <a:picLocks noChangeAspect="1" noChangeArrowheads="1"/>
                   </pic:cNvPicPr>
@@ -3242,7 +5700,7 @@
         </wp:anchor>
       </w:drawing>
       <w:drawing>
-        <wp:anchor behindDoc="1" distT="0" distB="1905" distL="114300" distR="120650" simplePos="0" locked="0" layoutInCell="1" allowOverlap="1" relativeHeight="16">
+        <wp:anchor behindDoc="1" distT="0" distB="1905" distL="114300" distR="120650" simplePos="0" locked="0" layoutInCell="1" allowOverlap="1" relativeHeight="19">
           <wp:simplePos x="0" y="0"/>
           <wp:positionH relativeFrom="page">
             <wp:posOffset>5247640</wp:posOffset>
@@ -3253,7 +5711,7 @@
           <wp:extent cx="2145665" cy="721995"/>
           <wp:effectExtent l="0" t="0" r="0" b="0"/>
           <wp:wrapNone/>
-          <wp:docPr id="13" name="Image 9" descr="https://upload.wikimedia.org/wikipedia/fr/thumb/a/a4/Logo_UT3.jpg/1200px-Logo_UT3.jpg"/>
+          <wp:docPr id="29" name="Image 9" descr="https://upload.wikimedia.org/wikipedia/fr/thumb/a/a4/Logo_UT3.jpg/1200px-Logo_UT3.jpg"/>
           <wp:cNvGraphicFramePr>
             <a:graphicFrameLocks xmlns:a="http://schemas.openxmlformats.org/drawingml/2006/main" noChangeAspect="1"/>
           </wp:cNvGraphicFramePr>
@@ -3261,7 +5719,7 @@
             <a:graphicData uri="http://schemas.openxmlformats.org/drawingml/2006/picture">
               <pic:pic xmlns:pic="http://schemas.openxmlformats.org/drawingml/2006/picture">
                 <pic:nvPicPr>
-                  <pic:cNvPr id="13" name="Image 9" descr="https://upload.wikimedia.org/wikipedia/fr/thumb/a/a4/Logo_UT3.jpg/1200px-Logo_UT3.jpg"/>
+                  <pic:cNvPr id="29" name="Image 9" descr="https://upload.wikimedia.org/wikipedia/fr/thumb/a/a4/Logo_UT3.jpg/1200px-Logo_UT3.jpg"/>
                   <pic:cNvPicPr>
                     <a:picLocks noChangeAspect="1" noChangeArrowheads="1"/>
                   </pic:cNvPicPr>
@@ -3778,6 +6236,7 @@
       </w:pPr>
       <w:rPr>
         <w:rFonts w:ascii="Wingdings" w:hAnsi="Wingdings" w:cs="Wingdings" w:hint="default"/>
+        <w:rFonts w:cs="Wingdings"/>
       </w:rPr>
     </w:lvl>
     <w:lvl w:ilvl="3">
@@ -3790,6 +6249,7 @@
       </w:pPr>
       <w:rPr>
         <w:rFonts w:ascii="Symbol" w:hAnsi="Symbol" w:cs="Symbol" w:hint="default"/>
+        <w:rFonts w:cs="Symbol"/>
       </w:rPr>
     </w:lvl>
     <w:lvl w:ilvl="4">
@@ -3815,6 +6275,7 @@
       </w:pPr>
       <w:rPr>
         <w:rFonts w:ascii="Wingdings" w:hAnsi="Wingdings" w:cs="Wingdings" w:hint="default"/>
+        <w:rFonts w:cs="Wingdings"/>
       </w:rPr>
     </w:lvl>
     <w:lvl w:ilvl="6">
@@ -3827,6 +6288,7 @@
       </w:pPr>
       <w:rPr>
         <w:rFonts w:ascii="Symbol" w:hAnsi="Symbol" w:cs="Symbol" w:hint="default"/>
+        <w:rFonts w:cs="Symbol"/>
       </w:rPr>
     </w:lvl>
     <w:lvl w:ilvl="7">
@@ -3852,6 +6314,7 @@
       </w:pPr>
       <w:rPr>
         <w:rFonts w:ascii="Wingdings" w:hAnsi="Wingdings" w:cs="Wingdings" w:hint="default"/>
+        <w:rFonts w:cs="Wingdings"/>
       </w:rPr>
     </w:lvl>
   </w:abstractNum>
@@ -3971,6 +6434,7 @@
       </w:pPr>
       <w:rPr>
         <w:rFonts w:ascii="Wingdings" w:hAnsi="Wingdings" w:cs="Wingdings" w:hint="default"/>
+        <w:rFonts w:cs="Wingdings"/>
       </w:rPr>
     </w:lvl>
     <w:lvl w:ilvl="3">
@@ -3983,6 +6447,7 @@
       </w:pPr>
       <w:rPr>
         <w:rFonts w:ascii="Symbol" w:hAnsi="Symbol" w:cs="Symbol" w:hint="default"/>
+        <w:rFonts w:cs="Symbol"/>
       </w:rPr>
     </w:lvl>
     <w:lvl w:ilvl="4">
@@ -4008,6 +6473,7 @@
       </w:pPr>
       <w:rPr>
         <w:rFonts w:ascii="Wingdings" w:hAnsi="Wingdings" w:cs="Wingdings" w:hint="default"/>
+        <w:rFonts w:cs="Wingdings"/>
       </w:rPr>
     </w:lvl>
     <w:lvl w:ilvl="6">
@@ -4020,6 +6486,7 @@
       </w:pPr>
       <w:rPr>
         <w:rFonts w:ascii="Symbol" w:hAnsi="Symbol" w:cs="Symbol" w:hint="default"/>
+        <w:rFonts w:cs="Symbol"/>
       </w:rPr>
     </w:lvl>
     <w:lvl w:ilvl="7">
@@ -4045,6 +6512,7 @@
       </w:pPr>
       <w:rPr>
         <w:rFonts w:ascii="Wingdings" w:hAnsi="Wingdings" w:cs="Wingdings" w:hint="default"/>
+        <w:rFonts w:cs="Wingdings"/>
       </w:rPr>
     </w:lvl>
   </w:abstractNum>
@@ -4081,7 +6549,6 @@
     <w:rPrDefault>
       <w:rPr>
         <w:rFonts w:ascii="Calibri" w:hAnsi="Calibri" w:eastAsia="Calibri" w:cs="" w:asciiTheme="minorHAnsi" w:cstheme="minorBidi" w:eastAsiaTheme="minorHAnsi" w:hAnsiTheme="minorHAnsi"/>
-        <w:sz w:val="22"/>
         <w:szCs w:val="22"/>
         <w:lang w:val="fr-FR" w:eastAsia="en-US" w:bidi="ar-SA"/>
       </w:rPr>
@@ -4478,7 +6945,7 @@
     </w:pPr>
     <w:rPr>
       <w:rFonts w:ascii="Calibri" w:hAnsi="Calibri" w:eastAsia="Calibri" w:cs="" w:asciiTheme="minorHAnsi" w:cstheme="minorBidi" w:eastAsiaTheme="minorHAnsi" w:hAnsiTheme="minorHAnsi"/>
-      <w:color w:val="auto"/>
+      <w:color w:val="00000A"/>
       <w:sz w:val="22"/>
       <w:szCs w:val="22"/>
       <w:lang w:val="fr-FR" w:eastAsia="en-US" w:bidi="ar-SA"/>
@@ -4495,10 +6962,6 @@
     <w:pPr>
       <w:keepNext/>
       <w:keepLines/>
-      <w:numPr>
-        <w:ilvl w:val="0"/>
-        <w:numId w:val="1"/>
-      </w:numPr>
       <w:pBdr>
         <w:bottom w:val="single" w:sz="4" w:space="1" w:color="FF6600"/>
       </w:pBdr>
@@ -4552,10 +7015,6 @@
     <w:pPr>
       <w:keepNext/>
       <w:keepLines/>
-      <w:numPr>
-        <w:ilvl w:val="0"/>
-        <w:numId w:val="1"/>
-      </w:numPr>
       <w:spacing w:before="40" w:after="0"/>
       <w:ind w:left="1068" w:hanging="0"/>
     </w:pPr>
@@ -4762,6 +7221,125 @@
     <w:qFormat/>
     <w:rPr/>
   </w:style>
+  <w:style w:type="character" w:styleId="ListLabel11">
+    <w:name w:val="ListLabel 11"/>
+    <w:qFormat/>
+    <w:rPr>
+      <w:rFonts w:cs="Calibri"/>
+    </w:rPr>
+  </w:style>
+  <w:style w:type="character" w:styleId="ListLabel12">
+    <w:name w:val="ListLabel 12"/>
+    <w:qFormat/>
+    <w:rPr>
+      <w:rFonts w:cs="Courier New"/>
+    </w:rPr>
+  </w:style>
+  <w:style w:type="character" w:styleId="ListLabel13">
+    <w:name w:val="ListLabel 13"/>
+    <w:qFormat/>
+    <w:rPr>
+      <w:rFonts w:cs="Wingdings"/>
+    </w:rPr>
+  </w:style>
+  <w:style w:type="character" w:styleId="ListLabel14">
+    <w:name w:val="ListLabel 14"/>
+    <w:qFormat/>
+    <w:rPr>
+      <w:rFonts w:cs="Symbol"/>
+    </w:rPr>
+  </w:style>
+  <w:style w:type="character" w:styleId="ListLabel15">
+    <w:name w:val="ListLabel 15"/>
+    <w:qFormat/>
+    <w:rPr>
+      <w:rFonts w:cs="Courier New"/>
+    </w:rPr>
+  </w:style>
+  <w:style w:type="character" w:styleId="ListLabel16">
+    <w:name w:val="ListLabel 16"/>
+    <w:qFormat/>
+    <w:rPr>
+      <w:rFonts w:cs="Wingdings"/>
+    </w:rPr>
+  </w:style>
+  <w:style w:type="character" w:styleId="ListLabel17">
+    <w:name w:val="ListLabel 17"/>
+    <w:qFormat/>
+    <w:rPr>
+      <w:rFonts w:cs="Symbol"/>
+    </w:rPr>
+  </w:style>
+  <w:style w:type="character" w:styleId="ListLabel18">
+    <w:name w:val="ListLabel 18"/>
+    <w:qFormat/>
+    <w:rPr>
+      <w:rFonts w:cs="Courier New"/>
+    </w:rPr>
+  </w:style>
+  <w:style w:type="character" w:styleId="ListLabel19">
+    <w:name w:val="ListLabel 19"/>
+    <w:qFormat/>
+    <w:rPr>
+      <w:rFonts w:cs="Wingdings"/>
+    </w:rPr>
+  </w:style>
+  <w:style w:type="character" w:styleId="ListLabel20">
+    <w:name w:val="ListLabel 20"/>
+    <w:qFormat/>
+    <w:rPr>
+      <w:rFonts w:cs="Calibri"/>
+    </w:rPr>
+  </w:style>
+  <w:style w:type="character" w:styleId="ListLabel21">
+    <w:name w:val="ListLabel 21"/>
+    <w:qFormat/>
+    <w:rPr>
+      <w:rFonts w:cs="Wingdings"/>
+    </w:rPr>
+  </w:style>
+  <w:style w:type="character" w:styleId="ListLabel22">
+    <w:name w:val="ListLabel 22"/>
+    <w:qFormat/>
+    <w:rPr>
+      <w:rFonts w:cs="Symbol"/>
+    </w:rPr>
+  </w:style>
+  <w:style w:type="character" w:styleId="ListLabel23">
+    <w:name w:val="ListLabel 23"/>
+    <w:qFormat/>
+    <w:rPr>
+      <w:rFonts w:cs="Courier New"/>
+    </w:rPr>
+  </w:style>
+  <w:style w:type="character" w:styleId="ListLabel24">
+    <w:name w:val="ListLabel 24"/>
+    <w:qFormat/>
+    <w:rPr>
+      <w:rFonts w:cs="Wingdings"/>
+    </w:rPr>
+  </w:style>
+  <w:style w:type="character" w:styleId="ListLabel25">
+    <w:name w:val="ListLabel 25"/>
+    <w:qFormat/>
+    <w:rPr>
+      <w:rFonts w:cs="Symbol"/>
+    </w:rPr>
+  </w:style>
+  <w:style w:type="character" w:styleId="ListLabel26">
+    <w:name w:val="ListLabel 26"/>
+    <w:qFormat/>
+    <w:rPr>
+      <w:rFonts w:cs="Courier New"/>
+    </w:rPr>
+  </w:style>
+  <w:style w:type="character" w:styleId="ListLabel27">
+    <w:name w:val="ListLabel 27"/>
+    <w:qFormat/>
+    <w:rPr>
+      <w:rFonts w:cs="Wingdings"/>
+    </w:rPr>
+  </w:style>
   <w:style w:type="paragraph" w:styleId="Titre">
     <w:name w:val="Titre"/>
     <w:basedOn w:val="Normal"/>
@@ -4833,11 +7411,11 @@
       <w:jc w:val="left"/>
     </w:pPr>
     <w:rPr>
-      <w:rFonts w:eastAsia="" w:eastAsiaTheme="minorEastAsia" w:ascii="Calibri" w:hAnsi="Calibri" w:cs=""/>
-      <w:color w:val="auto"/>
+      <w:rFonts w:ascii="Calibri" w:hAnsi="Calibri" w:eastAsia="" w:cs="" w:eastAsiaTheme="minorEastAsia"/>
+      <w:color w:val="00000A"/>
       <w:sz w:val="22"/>
       <w:szCs w:val="22"/>
-      <w:lang w:eastAsia="fr-FR" w:val="fr-FR" w:bidi="ar-SA"/>
+      <w:lang w:val="fr-FR" w:eastAsia="fr-FR" w:bidi="ar-SA"/>
     </w:rPr>
   </w:style>
   <w:style w:type="paragraph" w:styleId="TOCHeading">
@@ -4848,12 +7426,7 @@
     <w:unhideWhenUsed/>
     <w:qFormat/>
     <w:rsid w:val="007647bb"/>
-    <w:pPr>
-      <w:numPr>
-        <w:ilvl w:val="0"/>
-        <w:numId w:val="0"/>
-      </w:numPr>
-    </w:pPr>
+    <w:pPr/>
     <w:rPr>
       <w:lang w:eastAsia="fr-FR"/>
     </w:rPr>

</xml_diff>